<commit_message>
Piccoli perfezionamenti alla documentazione
</commit_message>
<xml_diff>
--- a/Fun Finder - Documentazione.docx
+++ b/Fun Finder - Documentazione.docx
@@ -1061,8 +1061,6 @@
               </w:rPr>
               <w:t>n</w:t>
             </w:r>
-            <w:bookmarkStart w:id="0" w:name="_GoBack"/>
-            <w:bookmarkEnd w:id="0"/>
             <w:r>
               <w:rPr>
                 <w:b/>
@@ -13212,7 +13210,7 @@
       <w:pPr>
         <w:numPr>
           <w:ilvl w:val="0"/>
-          <w:numId w:val="16"/>
+          <w:numId w:val="25"/>
         </w:numPr>
         <w:pBdr>
           <w:left w:val="single" w:sz="18" w:space="0" w:color="6CE26C"/>
@@ -13284,7 +13282,7 @@
       <w:pPr>
         <w:numPr>
           <w:ilvl w:val="0"/>
-          <w:numId w:val="16"/>
+          <w:numId w:val="25"/>
         </w:numPr>
         <w:pBdr>
           <w:left w:val="single" w:sz="18" w:space="0" w:color="6CE26C"/>
@@ -13392,7 +13390,7 @@
       <w:pPr>
         <w:numPr>
           <w:ilvl w:val="0"/>
-          <w:numId w:val="16"/>
+          <w:numId w:val="25"/>
         </w:numPr>
         <w:pBdr>
           <w:left w:val="single" w:sz="18" w:space="0" w:color="6CE26C"/>
@@ -13452,7 +13450,7 @@
       <w:pPr>
         <w:numPr>
           <w:ilvl w:val="0"/>
-          <w:numId w:val="16"/>
+          <w:numId w:val="25"/>
         </w:numPr>
         <w:pBdr>
           <w:left w:val="single" w:sz="18" w:space="0" w:color="6CE26C"/>
@@ -13512,7 +13510,7 @@
       <w:pPr>
         <w:numPr>
           <w:ilvl w:val="0"/>
-          <w:numId w:val="16"/>
+          <w:numId w:val="25"/>
         </w:numPr>
         <w:pBdr>
           <w:left w:val="single" w:sz="18" w:space="0" w:color="6CE26C"/>
@@ -13572,7 +13570,7 @@
       <w:pPr>
         <w:numPr>
           <w:ilvl w:val="0"/>
-          <w:numId w:val="16"/>
+          <w:numId w:val="25"/>
         </w:numPr>
         <w:pBdr>
           <w:left w:val="single" w:sz="18" w:space="0" w:color="6CE26C"/>
@@ -13632,7 +13630,7 @@
       <w:pPr>
         <w:numPr>
           <w:ilvl w:val="0"/>
-          <w:numId w:val="16"/>
+          <w:numId w:val="25"/>
         </w:numPr>
         <w:pBdr>
           <w:left w:val="single" w:sz="18" w:space="0" w:color="6CE26C"/>
@@ -13668,7 +13666,7 @@
       <w:pPr>
         <w:numPr>
           <w:ilvl w:val="0"/>
-          <w:numId w:val="16"/>
+          <w:numId w:val="25"/>
         </w:numPr>
         <w:pBdr>
           <w:left w:val="single" w:sz="18" w:space="0" w:color="6CE26C"/>
@@ -13752,7 +13750,7 @@
       <w:pPr>
         <w:numPr>
           <w:ilvl w:val="0"/>
-          <w:numId w:val="16"/>
+          <w:numId w:val="25"/>
         </w:numPr>
         <w:pBdr>
           <w:left w:val="single" w:sz="18" w:space="0" w:color="6CE26C"/>
@@ -13788,7 +13786,7 @@
       <w:pPr>
         <w:numPr>
           <w:ilvl w:val="0"/>
-          <w:numId w:val="16"/>
+          <w:numId w:val="25"/>
         </w:numPr>
         <w:pBdr>
           <w:left w:val="single" w:sz="18" w:space="0" w:color="6CE26C"/>
@@ -13824,7 +13822,7 @@
       <w:pPr>
         <w:numPr>
           <w:ilvl w:val="0"/>
-          <w:numId w:val="16"/>
+          <w:numId w:val="25"/>
         </w:numPr>
         <w:pBdr>
           <w:left w:val="single" w:sz="18" w:space="0" w:color="6CE26C"/>
@@ -13896,7 +13894,7 @@
       <w:pPr>
         <w:numPr>
           <w:ilvl w:val="0"/>
-          <w:numId w:val="16"/>
+          <w:numId w:val="25"/>
         </w:numPr>
         <w:pBdr>
           <w:left w:val="single" w:sz="18" w:space="0" w:color="6CE26C"/>
@@ -14004,7 +14002,7 @@
       <w:pPr>
         <w:numPr>
           <w:ilvl w:val="0"/>
-          <w:numId w:val="16"/>
+          <w:numId w:val="25"/>
         </w:numPr>
         <w:pBdr>
           <w:left w:val="single" w:sz="18" w:space="0" w:color="6CE26C"/>
@@ -14112,7 +14110,7 @@
       <w:pPr>
         <w:numPr>
           <w:ilvl w:val="0"/>
-          <w:numId w:val="16"/>
+          <w:numId w:val="25"/>
         </w:numPr>
         <w:pBdr>
           <w:left w:val="single" w:sz="18" w:space="0" w:color="6CE26C"/>
@@ -14172,7 +14170,7 @@
       <w:pPr>
         <w:numPr>
           <w:ilvl w:val="0"/>
-          <w:numId w:val="16"/>
+          <w:numId w:val="25"/>
         </w:numPr>
         <w:pBdr>
           <w:left w:val="single" w:sz="18" w:space="0" w:color="6CE26C"/>
@@ -14208,7 +14206,7 @@
       <w:pPr>
         <w:numPr>
           <w:ilvl w:val="0"/>
-          <w:numId w:val="16"/>
+          <w:numId w:val="25"/>
         </w:numPr>
         <w:pBdr>
           <w:left w:val="single" w:sz="18" w:space="0" w:color="6CE26C"/>
@@ -14292,7 +14290,7 @@
       <w:pPr>
         <w:numPr>
           <w:ilvl w:val="0"/>
-          <w:numId w:val="16"/>
+          <w:numId w:val="25"/>
         </w:numPr>
         <w:pBdr>
           <w:left w:val="single" w:sz="18" w:space="0" w:color="6CE26C"/>
@@ -14400,7 +14398,7 @@
       <w:pPr>
         <w:numPr>
           <w:ilvl w:val="0"/>
-          <w:numId w:val="16"/>
+          <w:numId w:val="25"/>
         </w:numPr>
         <w:pBdr>
           <w:left w:val="single" w:sz="18" w:space="0" w:color="6CE26C"/>
@@ -14501,14 +14499,86 @@
           <w:bdr w:val="none" w:sz="0" w:space="0" w:color="auto" w:frame="1"/>
           <w:lang w:eastAsia="it-IT"/>
         </w:rPr>
-        <w:t> Persona(CF)  </w:t>
+        <w:t> Persona(CF) </w:t>
+      </w:r>
+      <w:r>
+        <w:rPr>
+          <w:rFonts w:ascii="Consolas" w:eastAsia="Times New Roman" w:hAnsi="Consolas"/>
+          <w:bCs/>
+          <w:color w:val="006699"/>
+          <w:sz w:val="18"/>
+          <w:szCs w:val="18"/>
+          <w:bdr w:val="none" w:sz="0" w:space="0" w:color="auto" w:frame="1"/>
+          <w:lang w:eastAsia="it-IT"/>
+        </w:rPr>
+        <w:t>ON</w:t>
+      </w:r>
+      <w:r>
+        <w:rPr>
+          <w:rFonts w:ascii="Consolas" w:eastAsia="Times New Roman" w:hAnsi="Consolas"/>
+          <w:b w:val="0"/>
+          <w:color w:val="000000"/>
+          <w:sz w:val="18"/>
+          <w:szCs w:val="18"/>
+          <w:bdr w:val="none" w:sz="0" w:space="0" w:color="auto" w:frame="1"/>
+          <w:lang w:eastAsia="it-IT"/>
+        </w:rPr>
+        <w:t> </w:t>
+      </w:r>
+      <w:r>
+        <w:rPr>
+          <w:rFonts w:ascii="Consolas" w:eastAsia="Times New Roman" w:hAnsi="Consolas"/>
+          <w:bCs/>
+          <w:color w:val="006699"/>
+          <w:sz w:val="18"/>
+          <w:szCs w:val="18"/>
+          <w:bdr w:val="none" w:sz="0" w:space="0" w:color="auto" w:frame="1"/>
+          <w:lang w:eastAsia="it-IT"/>
+        </w:rPr>
+        <w:t>DELETE</w:t>
+      </w:r>
+      <w:r>
+        <w:rPr>
+          <w:rFonts w:ascii="Consolas" w:eastAsia="Times New Roman" w:hAnsi="Consolas"/>
+          <w:b w:val="0"/>
+          <w:color w:val="000000"/>
+          <w:sz w:val="18"/>
+          <w:szCs w:val="18"/>
+          <w:bdr w:val="none" w:sz="0" w:space="0" w:color="auto" w:frame="1"/>
+          <w:lang w:eastAsia="it-IT"/>
+        </w:rPr>
+        <w:t> </w:t>
+      </w:r>
+      <w:r>
+        <w:rPr>
+          <w:rFonts w:ascii="Consolas" w:eastAsia="Times New Roman" w:hAnsi="Consolas"/>
+          <w:bCs/>
+          <w:color w:val="006699"/>
+          <w:sz w:val="18"/>
+          <w:szCs w:val="18"/>
+          <w:bdr w:val="none" w:sz="0" w:space="0" w:color="auto" w:frame="1"/>
+          <w:lang w:eastAsia="it-IT"/>
+        </w:rPr>
+        <w:t>CASCADE</w:t>
+      </w:r>
+      <w:r>
+        <w:rPr>
+          <w:rFonts w:ascii="Consolas" w:eastAsia="Times New Roman" w:hAnsi="Consolas"/>
+          <w:b w:val="0"/>
+          <w:color w:val="000000"/>
+          <w:sz w:val="18"/>
+          <w:szCs w:val="18"/>
+          <w:bdr w:val="none" w:sz="0" w:space="0" w:color="auto" w:frame="1"/>
+          <w:lang w:eastAsia="it-IT"/>
+        </w:rPr>
+        <w:t>  </w:t>
       </w:r>
     </w:p>
     <w:p>
       <w:pPr>
         <w:numPr>
           <w:ilvl w:val="0"/>
-          <w:numId w:val="16"/>
+          <w:numId w:val="25"/>
         </w:numPr>
         <w:pBdr>
           <w:left w:val="single" w:sz="18" w:space="0" w:color="6CE26C"/>
@@ -14544,7 +14614,7 @@
       <w:pPr>
         <w:numPr>
           <w:ilvl w:val="0"/>
-          <w:numId w:val="16"/>
+          <w:numId w:val="25"/>
         </w:numPr>
         <w:pBdr>
           <w:left w:val="single" w:sz="18" w:space="0" w:color="6CE26C"/>
@@ -14580,7 +14650,7 @@
       <w:pPr>
         <w:numPr>
           <w:ilvl w:val="0"/>
-          <w:numId w:val="16"/>
+          <w:numId w:val="25"/>
         </w:numPr>
         <w:pBdr>
           <w:left w:val="single" w:sz="18" w:space="0" w:color="6CE26C"/>
@@ -14652,7 +14722,7 @@
       <w:pPr>
         <w:numPr>
           <w:ilvl w:val="0"/>
-          <w:numId w:val="16"/>
+          <w:numId w:val="25"/>
         </w:numPr>
         <w:pBdr>
           <w:left w:val="single" w:sz="18" w:space="0" w:color="6CE26C"/>
@@ -14760,7 +14830,7 @@
       <w:pPr>
         <w:numPr>
           <w:ilvl w:val="0"/>
-          <w:numId w:val="16"/>
+          <w:numId w:val="25"/>
         </w:numPr>
         <w:pBdr>
           <w:left w:val="single" w:sz="18" w:space="0" w:color="6CE26C"/>
@@ -14868,7 +14938,7 @@
       <w:pPr>
         <w:numPr>
           <w:ilvl w:val="0"/>
-          <w:numId w:val="16"/>
+          <w:numId w:val="25"/>
         </w:numPr>
         <w:pBdr>
           <w:left w:val="single" w:sz="18" w:space="0" w:color="6CE26C"/>
@@ -14904,7 +14974,7 @@
       <w:pPr>
         <w:numPr>
           <w:ilvl w:val="0"/>
-          <w:numId w:val="16"/>
+          <w:numId w:val="25"/>
         </w:numPr>
         <w:pBdr>
           <w:left w:val="single" w:sz="18" w:space="0" w:color="6CE26C"/>
@@ -14988,7 +15058,7 @@
       <w:pPr>
         <w:numPr>
           <w:ilvl w:val="0"/>
-          <w:numId w:val="16"/>
+          <w:numId w:val="25"/>
         </w:numPr>
         <w:pBdr>
           <w:left w:val="single" w:sz="18" w:space="0" w:color="6CE26C"/>
@@ -15096,7 +15166,7 @@
       <w:pPr>
         <w:numPr>
           <w:ilvl w:val="0"/>
-          <w:numId w:val="16"/>
+          <w:numId w:val="25"/>
         </w:numPr>
         <w:pBdr>
           <w:left w:val="single" w:sz="18" w:space="0" w:color="6CE26C"/>
@@ -15197,14 +15267,86 @@
           <w:bdr w:val="none" w:sz="0" w:space="0" w:color="auto" w:frame="1"/>
           <w:lang w:eastAsia="it-IT"/>
         </w:rPr>
-        <w:t> Persona(CF)  </w:t>
+        <w:t> Persona(CF) </w:t>
+      </w:r>
+      <w:r>
+        <w:rPr>
+          <w:rFonts w:ascii="Consolas" w:eastAsia="Times New Roman" w:hAnsi="Consolas"/>
+          <w:bCs/>
+          <w:color w:val="006699"/>
+          <w:sz w:val="18"/>
+          <w:szCs w:val="18"/>
+          <w:bdr w:val="none" w:sz="0" w:space="0" w:color="auto" w:frame="1"/>
+          <w:lang w:eastAsia="it-IT"/>
+        </w:rPr>
+        <w:t>ON</w:t>
+      </w:r>
+      <w:r>
+        <w:rPr>
+          <w:rFonts w:ascii="Consolas" w:eastAsia="Times New Roman" w:hAnsi="Consolas"/>
+          <w:b w:val="0"/>
+          <w:color w:val="000000"/>
+          <w:sz w:val="18"/>
+          <w:szCs w:val="18"/>
+          <w:bdr w:val="none" w:sz="0" w:space="0" w:color="auto" w:frame="1"/>
+          <w:lang w:eastAsia="it-IT"/>
+        </w:rPr>
+        <w:t> </w:t>
+      </w:r>
+      <w:r>
+        <w:rPr>
+          <w:rFonts w:ascii="Consolas" w:eastAsia="Times New Roman" w:hAnsi="Consolas"/>
+          <w:bCs/>
+          <w:color w:val="006699"/>
+          <w:sz w:val="18"/>
+          <w:szCs w:val="18"/>
+          <w:bdr w:val="none" w:sz="0" w:space="0" w:color="auto" w:frame="1"/>
+          <w:lang w:eastAsia="it-IT"/>
+        </w:rPr>
+        <w:t>DELETE</w:t>
+      </w:r>
+      <w:r>
+        <w:rPr>
+          <w:rFonts w:ascii="Consolas" w:eastAsia="Times New Roman" w:hAnsi="Consolas"/>
+          <w:b w:val="0"/>
+          <w:color w:val="000000"/>
+          <w:sz w:val="18"/>
+          <w:szCs w:val="18"/>
+          <w:bdr w:val="none" w:sz="0" w:space="0" w:color="auto" w:frame="1"/>
+          <w:lang w:eastAsia="it-IT"/>
+        </w:rPr>
+        <w:t> </w:t>
+      </w:r>
+      <w:r>
+        <w:rPr>
+          <w:rFonts w:ascii="Consolas" w:eastAsia="Times New Roman" w:hAnsi="Consolas"/>
+          <w:bCs/>
+          <w:color w:val="006699"/>
+          <w:sz w:val="18"/>
+          <w:szCs w:val="18"/>
+          <w:bdr w:val="none" w:sz="0" w:space="0" w:color="auto" w:frame="1"/>
+          <w:lang w:eastAsia="it-IT"/>
+        </w:rPr>
+        <w:t>CASCADE</w:t>
+      </w:r>
+      <w:r>
+        <w:rPr>
+          <w:rFonts w:ascii="Consolas" w:eastAsia="Times New Roman" w:hAnsi="Consolas"/>
+          <w:b w:val="0"/>
+          <w:color w:val="000000"/>
+          <w:sz w:val="18"/>
+          <w:szCs w:val="18"/>
+          <w:bdr w:val="none" w:sz="0" w:space="0" w:color="auto" w:frame="1"/>
+          <w:lang w:eastAsia="it-IT"/>
+        </w:rPr>
+        <w:t>  </w:t>
       </w:r>
     </w:p>
     <w:p>
       <w:pPr>
         <w:numPr>
           <w:ilvl w:val="0"/>
-          <w:numId w:val="16"/>
+          <w:numId w:val="25"/>
         </w:numPr>
         <w:pBdr>
           <w:left w:val="single" w:sz="18" w:space="0" w:color="6CE26C"/>
@@ -15240,6 +15382,8 @@
       <w:pPr>
         <w:pStyle w:val="Titolo"/>
       </w:pPr>
+      <w:bookmarkStart w:id="0" w:name="_GoBack"/>
+      <w:bookmarkEnd w:id="0"/>
     </w:p>
     <w:p>
       <w:pPr>
@@ -20957,7 +21101,7 @@
         <v:path o:extrusionok="f" gradientshapeok="t" o:connecttype="rect"/>
         <o:lock v:ext="edit" aspectratio="t"/>
       </v:shapetype>
-      <v:shape id="_x0000_i1054" type="#_x0000_t75" style="width:168.75pt;height:168.75pt;visibility:visible;mso-wrap-style:square" o:bullet="t">
+      <v:shape id="_x0000_i1028" type="#_x0000_t75" style="width:168.75pt;height:168.75pt;visibility:visible;mso-wrap-style:square" o:bullet="t">
         <v:imagedata r:id="rId1" o:title=""/>
       </v:shape>
     </w:pict>
@@ -21463,6 +21607,119 @@
     </w:lvl>
   </w:abstractNum>
   <w:abstractNum w:abstractNumId="5" w15:restartNumberingAfterBreak="0">
+    <w:nsid w:val="13C36526"/>
+    <w:multiLevelType w:val="multilevel"/>
+    <w:tmpl w:val="5E50B566"/>
+    <w:lvl w:ilvl="0">
+      <w:start w:val="1"/>
+      <w:numFmt w:val="decimal"/>
+      <w:lvlText w:val="%1."/>
+      <w:lvlJc w:val="left"/>
+      <w:pPr>
+        <w:tabs>
+          <w:tab w:val="num" w:pos="720"/>
+        </w:tabs>
+        <w:ind w:left="720" w:hanging="360"/>
+      </w:pPr>
+    </w:lvl>
+    <w:lvl w:ilvl="1" w:tentative="1">
+      <w:start w:val="1"/>
+      <w:numFmt w:val="decimal"/>
+      <w:lvlText w:val="%2."/>
+      <w:lvlJc w:val="left"/>
+      <w:pPr>
+        <w:tabs>
+          <w:tab w:val="num" w:pos="1440"/>
+        </w:tabs>
+        <w:ind w:left="1440" w:hanging="360"/>
+      </w:pPr>
+    </w:lvl>
+    <w:lvl w:ilvl="2" w:tentative="1">
+      <w:start w:val="1"/>
+      <w:numFmt w:val="decimal"/>
+      <w:lvlText w:val="%3."/>
+      <w:lvlJc w:val="left"/>
+      <w:pPr>
+        <w:tabs>
+          <w:tab w:val="num" w:pos="2160"/>
+        </w:tabs>
+        <w:ind w:left="2160" w:hanging="360"/>
+      </w:pPr>
+    </w:lvl>
+    <w:lvl w:ilvl="3" w:tentative="1">
+      <w:start w:val="1"/>
+      <w:numFmt w:val="decimal"/>
+      <w:lvlText w:val="%4."/>
+      <w:lvlJc w:val="left"/>
+      <w:pPr>
+        <w:tabs>
+          <w:tab w:val="num" w:pos="2880"/>
+        </w:tabs>
+        <w:ind w:left="2880" w:hanging="360"/>
+      </w:pPr>
+    </w:lvl>
+    <w:lvl w:ilvl="4" w:tentative="1">
+      <w:start w:val="1"/>
+      <w:numFmt w:val="decimal"/>
+      <w:lvlText w:val="%5."/>
+      <w:lvlJc w:val="left"/>
+      <w:pPr>
+        <w:tabs>
+          <w:tab w:val="num" w:pos="3600"/>
+        </w:tabs>
+        <w:ind w:left="3600" w:hanging="360"/>
+      </w:pPr>
+    </w:lvl>
+    <w:lvl w:ilvl="5" w:tentative="1">
+      <w:start w:val="1"/>
+      <w:numFmt w:val="decimal"/>
+      <w:lvlText w:val="%6."/>
+      <w:lvlJc w:val="left"/>
+      <w:pPr>
+        <w:tabs>
+          <w:tab w:val="num" w:pos="4320"/>
+        </w:tabs>
+        <w:ind w:left="4320" w:hanging="360"/>
+      </w:pPr>
+    </w:lvl>
+    <w:lvl w:ilvl="6" w:tentative="1">
+      <w:start w:val="1"/>
+      <w:numFmt w:val="decimal"/>
+      <w:lvlText w:val="%7."/>
+      <w:lvlJc w:val="left"/>
+      <w:pPr>
+        <w:tabs>
+          <w:tab w:val="num" w:pos="5040"/>
+        </w:tabs>
+        <w:ind w:left="5040" w:hanging="360"/>
+      </w:pPr>
+    </w:lvl>
+    <w:lvl w:ilvl="7" w:tentative="1">
+      <w:start w:val="1"/>
+      <w:numFmt w:val="decimal"/>
+      <w:lvlText w:val="%8."/>
+      <w:lvlJc w:val="left"/>
+      <w:pPr>
+        <w:tabs>
+          <w:tab w:val="num" w:pos="5760"/>
+        </w:tabs>
+        <w:ind w:left="5760" w:hanging="360"/>
+      </w:pPr>
+    </w:lvl>
+    <w:lvl w:ilvl="8" w:tentative="1">
+      <w:start w:val="1"/>
+      <w:numFmt w:val="decimal"/>
+      <w:lvlText w:val="%9."/>
+      <w:lvlJc w:val="left"/>
+      <w:pPr>
+        <w:tabs>
+          <w:tab w:val="num" w:pos="6480"/>
+        </w:tabs>
+        <w:ind w:left="6480" w:hanging="360"/>
+      </w:pPr>
+    </w:lvl>
+  </w:abstractNum>
+  <w:abstractNum w:abstractNumId="6" w15:restartNumberingAfterBreak="0">
     <w:nsid w:val="1EAD1798"/>
     <w:multiLevelType w:val="multilevel"/>
     <w:tmpl w:val="CDB4E928"/>
@@ -21548,7 +21805,7 @@
       </w:pPr>
     </w:lvl>
   </w:abstractNum>
-  <w:abstractNum w:abstractNumId="6" w15:restartNumberingAfterBreak="0">
+  <w:abstractNum w:abstractNumId="7" w15:restartNumberingAfterBreak="0">
     <w:nsid w:val="23F95045"/>
     <w:multiLevelType w:val="multilevel"/>
     <w:tmpl w:val="3DCC4070"/>
@@ -21634,7 +21891,7 @@
       </w:pPr>
     </w:lvl>
   </w:abstractNum>
-  <w:abstractNum w:abstractNumId="7" w15:restartNumberingAfterBreak="0">
+  <w:abstractNum w:abstractNumId="8" w15:restartNumberingAfterBreak="0">
     <w:nsid w:val="2556141B"/>
     <w:multiLevelType w:val="multilevel"/>
     <w:tmpl w:val="2056FEB8"/>
@@ -21720,7 +21977,7 @@
       </w:pPr>
     </w:lvl>
   </w:abstractNum>
-  <w:abstractNum w:abstractNumId="8" w15:restartNumberingAfterBreak="0">
+  <w:abstractNum w:abstractNumId="9" w15:restartNumberingAfterBreak="0">
     <w:nsid w:val="2B367488"/>
     <w:multiLevelType w:val="multilevel"/>
     <w:tmpl w:val="953E07DC"/>
@@ -21822,7 +22079,7 @@
       </w:rPr>
     </w:lvl>
   </w:abstractNum>
-  <w:abstractNum w:abstractNumId="9" w15:restartNumberingAfterBreak="0">
+  <w:abstractNum w:abstractNumId="10" w15:restartNumberingAfterBreak="0">
     <w:nsid w:val="2D0128F0"/>
     <w:multiLevelType w:val="multilevel"/>
     <w:tmpl w:val="5BF66D30"/>
@@ -21935,7 +22192,7 @@
       </w:pPr>
     </w:lvl>
   </w:abstractNum>
-  <w:abstractNum w:abstractNumId="10" w15:restartNumberingAfterBreak="0">
+  <w:abstractNum w:abstractNumId="11" w15:restartNumberingAfterBreak="0">
     <w:nsid w:val="2FE93DAF"/>
     <w:multiLevelType w:val="multilevel"/>
     <w:tmpl w:val="2C7E4812"/>
@@ -22021,7 +22278,7 @@
       </w:pPr>
     </w:lvl>
   </w:abstractNum>
-  <w:abstractNum w:abstractNumId="11" w15:restartNumberingAfterBreak="0">
+  <w:abstractNum w:abstractNumId="12" w15:restartNumberingAfterBreak="0">
     <w:nsid w:val="3ABB688E"/>
     <w:multiLevelType w:val="multilevel"/>
     <w:tmpl w:val="D25CB2F0"/>
@@ -22107,7 +22364,7 @@
       </w:pPr>
     </w:lvl>
   </w:abstractNum>
-  <w:abstractNum w:abstractNumId="12" w15:restartNumberingAfterBreak="0">
+  <w:abstractNum w:abstractNumId="13" w15:restartNumberingAfterBreak="0">
     <w:nsid w:val="3CBD7053"/>
     <w:multiLevelType w:val="multilevel"/>
     <w:tmpl w:val="039261AC"/>
@@ -22220,7 +22477,7 @@
       </w:pPr>
     </w:lvl>
   </w:abstractNum>
-  <w:abstractNum w:abstractNumId="13" w15:restartNumberingAfterBreak="0">
+  <w:abstractNum w:abstractNumId="14" w15:restartNumberingAfterBreak="0">
     <w:nsid w:val="3EEF0FC3"/>
     <w:multiLevelType w:val="multilevel"/>
     <w:tmpl w:val="C46CD634"/>
@@ -22306,7 +22563,7 @@
       </w:pPr>
     </w:lvl>
   </w:abstractNum>
-  <w:abstractNum w:abstractNumId="14" w15:restartNumberingAfterBreak="0">
+  <w:abstractNum w:abstractNumId="15" w15:restartNumberingAfterBreak="0">
     <w:nsid w:val="41E64EFF"/>
     <w:multiLevelType w:val="multilevel"/>
     <w:tmpl w:val="AE1E4B86"/>
@@ -22419,7 +22676,7 @@
       </w:pPr>
     </w:lvl>
   </w:abstractNum>
-  <w:abstractNum w:abstractNumId="15" w15:restartNumberingAfterBreak="0">
+  <w:abstractNum w:abstractNumId="16" w15:restartNumberingAfterBreak="0">
     <w:nsid w:val="48842F39"/>
     <w:multiLevelType w:val="multilevel"/>
     <w:tmpl w:val="9C226BA6"/>
@@ -22521,7 +22778,7 @@
       </w:rPr>
     </w:lvl>
   </w:abstractNum>
-  <w:abstractNum w:abstractNumId="16" w15:restartNumberingAfterBreak="0">
+  <w:abstractNum w:abstractNumId="17" w15:restartNumberingAfterBreak="0">
     <w:nsid w:val="498664DB"/>
     <w:multiLevelType w:val="multilevel"/>
     <w:tmpl w:val="EB026F6C"/>
@@ -22634,7 +22891,7 @@
       </w:pPr>
     </w:lvl>
   </w:abstractNum>
-  <w:abstractNum w:abstractNumId="17" w15:restartNumberingAfterBreak="0">
+  <w:abstractNum w:abstractNumId="18" w15:restartNumberingAfterBreak="0">
     <w:nsid w:val="5C8B0F54"/>
     <w:multiLevelType w:val="multilevel"/>
     <w:tmpl w:val="9CB2F392"/>
@@ -22747,7 +23004,7 @@
       </w:pPr>
     </w:lvl>
   </w:abstractNum>
-  <w:abstractNum w:abstractNumId="18" w15:restartNumberingAfterBreak="0">
+  <w:abstractNum w:abstractNumId="19" w15:restartNumberingAfterBreak="0">
     <w:nsid w:val="5CFA364C"/>
     <w:multiLevelType w:val="hybridMultilevel"/>
     <w:tmpl w:val="6A4EBF64"/>
@@ -22888,7 +23145,7 @@
       </w:rPr>
     </w:lvl>
   </w:abstractNum>
-  <w:abstractNum w:abstractNumId="19" w15:restartNumberingAfterBreak="0">
+  <w:abstractNum w:abstractNumId="20" w15:restartNumberingAfterBreak="0">
     <w:nsid w:val="63063940"/>
     <w:multiLevelType w:val="multilevel"/>
     <w:tmpl w:val="0E262398"/>
@@ -22974,7 +23231,7 @@
       </w:pPr>
     </w:lvl>
   </w:abstractNum>
-  <w:abstractNum w:abstractNumId="20" w15:restartNumberingAfterBreak="0">
+  <w:abstractNum w:abstractNumId="21" w15:restartNumberingAfterBreak="0">
     <w:nsid w:val="693566A2"/>
     <w:multiLevelType w:val="multilevel"/>
     <w:tmpl w:val="5AE0DDAE"/>
@@ -23087,7 +23344,7 @@
       </w:pPr>
     </w:lvl>
   </w:abstractNum>
-  <w:abstractNum w:abstractNumId="21" w15:restartNumberingAfterBreak="0">
+  <w:abstractNum w:abstractNumId="22" w15:restartNumberingAfterBreak="0">
     <w:nsid w:val="69F072C0"/>
     <w:multiLevelType w:val="multilevel"/>
     <w:tmpl w:val="1B40AB22"/>
@@ -23200,7 +23457,7 @@
       </w:pPr>
     </w:lvl>
   </w:abstractNum>
-  <w:abstractNum w:abstractNumId="22" w15:restartNumberingAfterBreak="0">
+  <w:abstractNum w:abstractNumId="23" w15:restartNumberingAfterBreak="0">
     <w:nsid w:val="72DD5EC9"/>
     <w:multiLevelType w:val="multilevel"/>
     <w:tmpl w:val="3C5290B2"/>
@@ -23286,7 +23543,7 @@
       </w:pPr>
     </w:lvl>
   </w:abstractNum>
-  <w:abstractNum w:abstractNumId="23" w15:restartNumberingAfterBreak="0">
+  <w:abstractNum w:abstractNumId="24" w15:restartNumberingAfterBreak="0">
     <w:nsid w:val="7AD9260D"/>
     <w:multiLevelType w:val="multilevel"/>
     <w:tmpl w:val="E3FAA60A"/>
@@ -23373,25 +23630,25 @@
     </w:lvl>
   </w:abstractNum>
   <w:num w:numId="1">
-    <w:abstractNumId w:val="8"/>
+    <w:abstractNumId w:val="9"/>
   </w:num>
   <w:num w:numId="2">
-    <w:abstractNumId w:val="19"/>
+    <w:abstractNumId w:val="20"/>
   </w:num>
   <w:num w:numId="3">
-    <w:abstractNumId w:val="22"/>
+    <w:abstractNumId w:val="23"/>
   </w:num>
   <w:num w:numId="4">
-    <w:abstractNumId w:val="11"/>
+    <w:abstractNumId w:val="12"/>
   </w:num>
   <w:num w:numId="5">
-    <w:abstractNumId w:val="5"/>
+    <w:abstractNumId w:val="6"/>
   </w:num>
   <w:num w:numId="6">
-    <w:abstractNumId w:val="6"/>
+    <w:abstractNumId w:val="7"/>
   </w:num>
   <w:num w:numId="7">
-    <w:abstractNumId w:val="15"/>
+    <w:abstractNumId w:val="16"/>
   </w:num>
   <w:num w:numId="8">
     <w:abstractNumId w:val="4"/>
@@ -23400,49 +23657,52 @@
     <w:abstractNumId w:val="1"/>
   </w:num>
   <w:num w:numId="10">
-    <w:abstractNumId w:val="7"/>
+    <w:abstractNumId w:val="8"/>
   </w:num>
   <w:num w:numId="11">
-    <w:abstractNumId w:val="13"/>
+    <w:abstractNumId w:val="14"/>
   </w:num>
   <w:num w:numId="12">
     <w:abstractNumId w:val="3"/>
   </w:num>
   <w:num w:numId="13">
-    <w:abstractNumId w:val="23"/>
+    <w:abstractNumId w:val="24"/>
   </w:num>
   <w:num w:numId="14">
+    <w:abstractNumId w:val="11"/>
+  </w:num>
+  <w:num w:numId="15">
+    <w:abstractNumId w:val="17"/>
+  </w:num>
+  <w:num w:numId="16">
+    <w:abstractNumId w:val="15"/>
+  </w:num>
+  <w:num w:numId="17">
     <w:abstractNumId w:val="10"/>
   </w:num>
-  <w:num w:numId="15">
-    <w:abstractNumId w:val="16"/>
-  </w:num>
-  <w:num w:numId="16">
-    <w:abstractNumId w:val="14"/>
-  </w:num>
-  <w:num w:numId="17">
-    <w:abstractNumId w:val="9"/>
-  </w:num>
   <w:num w:numId="18">
-    <w:abstractNumId w:val="17"/>
+    <w:abstractNumId w:val="18"/>
   </w:num>
   <w:num w:numId="19">
-    <w:abstractNumId w:val="12"/>
+    <w:abstractNumId w:val="13"/>
   </w:num>
   <w:num w:numId="20">
     <w:abstractNumId w:val="2"/>
   </w:num>
   <w:num w:numId="21">
-    <w:abstractNumId w:val="21"/>
+    <w:abstractNumId w:val="22"/>
   </w:num>
   <w:num w:numId="22">
     <w:abstractNumId w:val="0"/>
   </w:num>
   <w:num w:numId="23">
-    <w:abstractNumId w:val="20"/>
+    <w:abstractNumId w:val="21"/>
   </w:num>
   <w:num w:numId="24">
-    <w:abstractNumId w:val="18"/>
+    <w:abstractNumId w:val="19"/>
+  </w:num>
+  <w:num w:numId="25">
+    <w:abstractNumId w:val="5"/>
   </w:num>
 </w:numbering>
 </file>

</xml_diff>

<commit_message>
Piccoli fix alla documentazione
</commit_message>
<xml_diff>
--- a/Fun Finder - Documentazione.docx
+++ b/Fun Finder - Documentazione.docx
@@ -290,7 +290,7 @@
           <w:lang w:bidi="it-IT"/>
         </w:rPr>
         <w:drawing>
-          <wp:anchor distT="0" distB="0" distL="114300" distR="114300" simplePos="0" relativeHeight="251658240" behindDoc="1" locked="0" layoutInCell="1" allowOverlap="1" wp14:anchorId="5CE102C4" wp14:editId="3F340420">
+          <wp:anchor distT="0" distB="0" distL="114300" distR="114300" simplePos="0" relativeHeight="251658240" behindDoc="1" locked="0" layoutInCell="1" allowOverlap="1" wp14:anchorId="5CE102C4" wp14:editId="1BC220EB">
             <wp:simplePos x="0" y="0"/>
             <wp:positionH relativeFrom="column">
               <wp:posOffset>-746973</wp:posOffset>
@@ -301,7 +301,7 @@
             <wp:extent cx="7760970" cy="6684007"/>
             <wp:effectExtent l="0" t="0" r="0" b="2543"/>
             <wp:wrapNone/>
-            <wp:docPr id="5" name="Immagine 1" descr="strada con edifici, mercato e cartelli stradali"/>
+            <wp:docPr id="5" name="Immagine 1"/>
             <wp:cNvGraphicFramePr/>
             <a:graphic xmlns:a="http://schemas.openxmlformats.org/drawingml/2006/main">
               <a:graphicData uri="http://schemas.openxmlformats.org/drawingml/2006/picture">
@@ -2507,10 +2507,10 @@
           <w:noProof/>
         </w:rPr>
         <w:drawing>
-          <wp:inline distT="0" distB="0" distL="0" distR="0" wp14:anchorId="21F2CE9D" wp14:editId="7AED2A35">
+          <wp:inline distT="0" distB="0" distL="0" distR="0" wp14:anchorId="21F2CE9D" wp14:editId="048922B5">
             <wp:extent cx="4676771" cy="3152778"/>
             <wp:effectExtent l="0" t="0" r="0" b="9522"/>
-            <wp:docPr id="9" name="Immagine 13" descr="Immagine che contiene testo&#10;&#10;Descrizione generata automaticamente"/>
+            <wp:docPr id="9" name="Immagine 13"/>
             <wp:cNvGraphicFramePr/>
             <a:graphic xmlns:a="http://schemas.openxmlformats.org/drawingml/2006/main">
               <a:graphicData uri="http://schemas.openxmlformats.org/drawingml/2006/picture">
@@ -2634,10 +2634,10 @@
           <w:noProof/>
         </w:rPr>
         <w:drawing>
-          <wp:inline distT="0" distB="0" distL="0" distR="0" wp14:anchorId="0040A8AB" wp14:editId="7C81F441">
+          <wp:inline distT="0" distB="0" distL="0" distR="0" wp14:anchorId="0040A8AB" wp14:editId="49B242B1">
             <wp:extent cx="6371590" cy="4022725"/>
             <wp:effectExtent l="0" t="0" r="0" b="0"/>
-            <wp:docPr id="11" name="Immagine 11" descr="Immagine che contiene testo&#10;&#10;Descrizione generata automaticamente"/>
+            <wp:docPr id="11" name="Immagine 11"/>
             <wp:cNvGraphicFramePr>
               <a:graphicFrameLocks xmlns:a="http://schemas.openxmlformats.org/drawingml/2006/main" noChangeAspect="1"/>
             </wp:cNvGraphicFramePr>
@@ -2767,8 +2767,6 @@
           <w:szCs w:val="52"/>
         </w:rPr>
       </w:pPr>
-      <w:bookmarkStart w:id="0" w:name="_GoBack"/>
-      <w:bookmarkEnd w:id="0"/>
       <w:r>
         <w:rPr>
           <w:rFonts w:ascii="Arial" w:eastAsia="MS Gothic" w:hAnsi="Arial"/>
@@ -9493,6 +9491,7 @@
       <w:pPr>
         <w:pStyle w:val="Titolo"/>
       </w:pPr>
+      <w:bookmarkStart w:id="0" w:name="_GoBack"/>
       <w:r>
         <w:rPr>
           <w:b w:val="0"/>
@@ -9503,10 +9502,10 @@
           <w:spacing w:val="5"/>
         </w:rPr>
         <w:drawing>
-          <wp:inline distT="0" distB="0" distL="0" distR="0" wp14:anchorId="2489CCB4" wp14:editId="557EE63D">
+          <wp:inline distT="0" distB="0" distL="0" distR="0" wp14:anchorId="2489CCB4" wp14:editId="0960A573">
             <wp:extent cx="6371594" cy="6323962"/>
             <wp:effectExtent l="0" t="0" r="0" b="638"/>
-            <wp:docPr id="26" name="Immagine 12" descr="Immagine che contiene testo, mappa&#10;&#10;Descrizione generata automaticamente"/>
+            <wp:docPr id="26" name="Immagine 12"/>
             <wp:cNvGraphicFramePr/>
             <a:graphic xmlns:a="http://schemas.openxmlformats.org/drawingml/2006/main">
               <a:graphicData uri="http://schemas.openxmlformats.org/drawingml/2006/picture">
@@ -9541,6 +9540,7 @@
           </wp:inline>
         </w:drawing>
       </w:r>
+      <w:bookmarkEnd w:id="0"/>
     </w:p>
     <w:p>
       <w:pPr>
@@ -21087,7 +21087,7 @@
         <v:path o:extrusionok="f" gradientshapeok="t" o:connecttype="rect"/>
         <o:lock v:ext="edit" aspectratio="t"/>
       </v:shapetype>
-      <v:shape id="_x0000_i1027" type="#_x0000_t75" style="width:168.75pt;height:168.75pt;visibility:visible;mso-wrap-style:square" o:bullet="t">
+      <v:shape id="_x0000_i1029" type="#_x0000_t75" style="width:168.75pt;height:168.75pt;visibility:visible;mso-wrap-style:square" o:bullet="t">
         <v:imagedata r:id="rId1" o:title=""/>
       </v:shape>
     </w:pict>

</xml_diff>

<commit_message>
Modifiche finali ai trigger
</commit_message>
<xml_diff>
--- a/Fun Finder - Documentazione.docx
+++ b/Fun Finder - Documentazione.docx
@@ -1155,12 +1155,19 @@
             </w:r>
             <w:r>
               <w:rPr>
+                <w:i/>
+                <w:sz w:val="36"/>
+              </w:rPr>
+              <w:t>Ospiti Speciali</w:t>
+            </w:r>
+            <w:r>
+              <w:rPr>
                 <w:b/>
                 <w:bCs/>
                 <w:i/>
                 <w:sz w:val="36"/>
               </w:rPr>
-              <w:t xml:space="preserve">Ospiti Speciali </w:t>
+              <w:t xml:space="preserve"> </w:t>
             </w:r>
             <w:r>
               <w:rPr>
@@ -15763,7 +15770,7 @@
             <w:pPr>
               <w:numPr>
                 <w:ilvl w:val="0"/>
-                <w:numId w:val="26"/>
+                <w:numId w:val="27"/>
               </w:numPr>
               <w:pBdr>
                 <w:left w:val="single" w:sz="18" w:space="0" w:color="6CE26C"/>
@@ -15835,7 +15842,7 @@
             <w:pPr>
               <w:numPr>
                 <w:ilvl w:val="0"/>
-                <w:numId w:val="26"/>
+                <w:numId w:val="27"/>
               </w:numPr>
               <w:pBdr>
                 <w:left w:val="single" w:sz="18" w:space="0" w:color="6CE26C"/>
@@ -15919,7 +15926,7 @@
             <w:pPr>
               <w:numPr>
                 <w:ilvl w:val="0"/>
-                <w:numId w:val="26"/>
+                <w:numId w:val="27"/>
               </w:numPr>
               <w:pBdr>
                 <w:left w:val="single" w:sz="18" w:space="0" w:color="6CE26C"/>
@@ -15967,7 +15974,7 @@
             <w:pPr>
               <w:numPr>
                 <w:ilvl w:val="0"/>
-                <w:numId w:val="26"/>
+                <w:numId w:val="27"/>
               </w:numPr>
               <w:pBdr>
                 <w:left w:val="single" w:sz="18" w:space="0" w:color="6CE26C"/>
@@ -16015,7 +16022,7 @@
             <w:pPr>
               <w:numPr>
                 <w:ilvl w:val="0"/>
-                <w:numId w:val="26"/>
+                <w:numId w:val="27"/>
               </w:numPr>
               <w:pBdr>
                 <w:left w:val="single" w:sz="18" w:space="0" w:color="6CE26C"/>
@@ -16051,7 +16058,7 @@
             <w:pPr>
               <w:numPr>
                 <w:ilvl w:val="0"/>
-                <w:numId w:val="26"/>
+                <w:numId w:val="27"/>
               </w:numPr>
               <w:pBdr>
                 <w:left w:val="single" w:sz="18" w:space="0" w:color="6CE26C"/>
@@ -16080,7 +16087,7 @@
                 <w:bdr w:val="none" w:sz="0" w:space="0" w:color="auto" w:frame="1"/>
                 <w:lang w:eastAsia="it-IT"/>
               </w:rPr>
-              <w:t>IF (new.CF  </w:t>
+              <w:t>IF (new.CF </w:t>
             </w:r>
             <w:r>
               <w:rPr>
@@ -16135,7 +16142,7 @@
             <w:pPr>
               <w:numPr>
                 <w:ilvl w:val="0"/>
-                <w:numId w:val="26"/>
+                <w:numId w:val="27"/>
               </w:numPr>
               <w:pBdr>
                 <w:left w:val="single" w:sz="18" w:space="0" w:color="6CE26C"/>
@@ -16195,7 +16202,7 @@
             <w:pPr>
               <w:numPr>
                 <w:ilvl w:val="0"/>
-                <w:numId w:val="26"/>
+                <w:numId w:val="27"/>
               </w:numPr>
               <w:pBdr>
                 <w:left w:val="single" w:sz="18" w:space="0" w:color="6CE26C"/>
@@ -16279,7 +16286,7 @@
             <w:pPr>
               <w:numPr>
                 <w:ilvl w:val="0"/>
-                <w:numId w:val="26"/>
+                <w:numId w:val="27"/>
               </w:numPr>
               <w:pBdr>
                 <w:left w:val="single" w:sz="18" w:space="0" w:color="6CE26C"/>
@@ -16308,19 +16315,19 @@
                 <w:bdr w:val="none" w:sz="0" w:space="0" w:color="auto" w:frame="1"/>
                 <w:lang w:eastAsia="it-IT"/>
               </w:rPr>
-              <w:t>     </w:t>
+              <w:t>                SIGNAL SQLSTATE </w:t>
             </w:r>
             <w:r>
               <w:rPr>
                 <w:rFonts w:ascii="Consolas" w:eastAsia="Times New Roman" w:hAnsi="Consolas"/>
-                <w:bCs/>
-                <w:color w:val="006699"/>
+                <w:b w:val="0"/>
+                <w:color w:val="0000FF"/>
                 <w:sz w:val="18"/>
                 <w:szCs w:val="18"/>
                 <w:bdr w:val="none" w:sz="0" w:space="0" w:color="auto" w:frame="1"/>
                 <w:lang w:eastAsia="it-IT"/>
               </w:rPr>
-              <w:t>INSERT</w:t>
+              <w:t>'45000'</w:t>
             </w:r>
             <w:r>
               <w:rPr>
@@ -16332,62 +16339,14 @@
                 <w:bdr w:val="none" w:sz="0" w:space="0" w:color="auto" w:frame="1"/>
                 <w:lang w:eastAsia="it-IT"/>
               </w:rPr>
-              <w:t> </w:t>
-            </w:r>
-            <w:r>
-              <w:rPr>
-                <w:rFonts w:ascii="Consolas" w:eastAsia="Times New Roman" w:hAnsi="Consolas"/>
-                <w:bCs/>
-                <w:color w:val="006699"/>
-                <w:sz w:val="18"/>
-                <w:szCs w:val="18"/>
-                <w:bdr w:val="none" w:sz="0" w:space="0" w:color="auto" w:frame="1"/>
-                <w:lang w:eastAsia="it-IT"/>
-              </w:rPr>
-              <w:t>INTO</w:t>
-            </w:r>
-            <w:r>
-              <w:rPr>
-                <w:rFonts w:ascii="Consolas" w:eastAsia="Times New Roman" w:hAnsi="Consolas"/>
-                <w:b w:val="0"/>
-                <w:color w:val="000000"/>
-                <w:sz w:val="18"/>
-                <w:szCs w:val="18"/>
-                <w:bdr w:val="none" w:sz="0" w:space="0" w:color="auto" w:frame="1"/>
-                <w:lang w:eastAsia="it-IT"/>
-              </w:rPr>
-              <w:t> organizzazione(CF, idE, ruolo) </w:t>
-            </w:r>
-            <w:r>
-              <w:rPr>
-                <w:rFonts w:ascii="Consolas" w:eastAsia="Times New Roman" w:hAnsi="Consolas"/>
-                <w:bCs/>
-                <w:color w:val="006699"/>
-                <w:sz w:val="18"/>
-                <w:szCs w:val="18"/>
-                <w:bdr w:val="none" w:sz="0" w:space="0" w:color="auto" w:frame="1"/>
-                <w:lang w:eastAsia="it-IT"/>
-              </w:rPr>
-              <w:t>VALUES</w:t>
-            </w:r>
-            <w:r>
-              <w:rPr>
-                <w:rFonts w:ascii="Consolas" w:eastAsia="Times New Roman" w:hAnsi="Consolas"/>
-                <w:b w:val="0"/>
-                <w:color w:val="000000"/>
-                <w:sz w:val="18"/>
-                <w:szCs w:val="18"/>
-                <w:bdr w:val="none" w:sz="0" w:space="0" w:color="auto" w:frame="1"/>
-                <w:lang w:eastAsia="it-IT"/>
-              </w:rPr>
-              <w:t>(new.CF, new.idE, new.ruolo);  </w:t>
+              <w:t>  </w:t>
             </w:r>
           </w:p>
           <w:p>
             <w:pPr>
               <w:numPr>
                 <w:ilvl w:val="0"/>
-                <w:numId w:val="26"/>
+                <w:numId w:val="27"/>
               </w:numPr>
               <w:pBdr>
                 <w:left w:val="single" w:sz="18" w:space="0" w:color="6CE26C"/>
@@ -16416,7 +16375,7 @@
                 <w:bdr w:val="none" w:sz="0" w:space="0" w:color="auto" w:frame="1"/>
                 <w:lang w:eastAsia="it-IT"/>
               </w:rPr>
-              <w:t>     </w:t>
+              <w:t>                </w:t>
             </w:r>
             <w:r>
               <w:rPr>
@@ -16428,7 +16387,7 @@
                 <w:bdr w:val="none" w:sz="0" w:space="0" w:color="auto" w:frame="1"/>
                 <w:lang w:eastAsia="it-IT"/>
               </w:rPr>
-              <w:t>END</w:t>
+              <w:t>SET</w:t>
             </w:r>
             <w:r>
               <w:rPr>
@@ -16440,14 +16399,38 @@
                 <w:bdr w:val="none" w:sz="0" w:space="0" w:color="auto" w:frame="1"/>
                 <w:lang w:eastAsia="it-IT"/>
               </w:rPr>
-              <w:t> IF;  </w:t>
+              <w:t> MESSAGE_TEXT=</w:t>
+            </w:r>
+            <w:r>
+              <w:rPr>
+                <w:rFonts w:ascii="Consolas" w:eastAsia="Times New Roman" w:hAnsi="Consolas"/>
+                <w:b w:val="0"/>
+                <w:color w:val="0000FF"/>
+                <w:sz w:val="18"/>
+                <w:szCs w:val="18"/>
+                <w:bdr w:val="none" w:sz="0" w:space="0" w:color="auto" w:frame="1"/>
+                <w:lang w:eastAsia="it-IT"/>
+              </w:rPr>
+              <w:t>'Dato esistente in Organizzatore'</w:t>
+            </w:r>
+            <w:r>
+              <w:rPr>
+                <w:rFonts w:ascii="Consolas" w:eastAsia="Times New Roman" w:hAnsi="Consolas"/>
+                <w:b w:val="0"/>
+                <w:color w:val="000000"/>
+                <w:sz w:val="18"/>
+                <w:szCs w:val="18"/>
+                <w:bdr w:val="none" w:sz="0" w:space="0" w:color="auto" w:frame="1"/>
+                <w:lang w:eastAsia="it-IT"/>
+              </w:rPr>
+              <w:t>, MYSQL_ERRNO=1001;  </w:t>
             </w:r>
           </w:p>
           <w:p>
             <w:pPr>
               <w:numPr>
                 <w:ilvl w:val="0"/>
-                <w:numId w:val="26"/>
+                <w:numId w:val="27"/>
               </w:numPr>
               <w:pBdr>
                 <w:left w:val="single" w:sz="18" w:space="0" w:color="6CE26C"/>
@@ -16476,38 +16459,14 @@
                 <w:bdr w:val="none" w:sz="0" w:space="0" w:color="auto" w:frame="1"/>
                 <w:lang w:eastAsia="it-IT"/>
               </w:rPr>
-              <w:t>     </w:t>
-            </w:r>
-            <w:r>
-              <w:rPr>
-                <w:rFonts w:ascii="Consolas" w:eastAsia="Times New Roman" w:hAnsi="Consolas"/>
-                <w:bCs/>
-                <w:color w:val="006699"/>
-                <w:sz w:val="18"/>
-                <w:szCs w:val="18"/>
-                <w:bdr w:val="none" w:sz="0" w:space="0" w:color="auto" w:frame="1"/>
-                <w:lang w:eastAsia="it-IT"/>
-              </w:rPr>
-              <w:t>END</w:t>
-            </w:r>
-            <w:r>
-              <w:rPr>
-                <w:rFonts w:ascii="Consolas" w:eastAsia="Times New Roman" w:hAnsi="Consolas"/>
-                <w:b w:val="0"/>
-                <w:color w:val="000000"/>
-                <w:sz w:val="18"/>
-                <w:szCs w:val="18"/>
-                <w:bdr w:val="none" w:sz="0" w:space="0" w:color="auto" w:frame="1"/>
-                <w:lang w:eastAsia="it-IT"/>
-              </w:rPr>
-              <w:t>  </w:t>
+              <w:t>                 </w:t>
             </w:r>
           </w:p>
           <w:p>
             <w:pPr>
               <w:numPr>
                 <w:ilvl w:val="0"/>
-                <w:numId w:val="26"/>
+                <w:numId w:val="27"/>
               </w:numPr>
               <w:pBdr>
                 <w:left w:val="single" w:sz="18" w:space="0" w:color="6CE26C"/>
@@ -16536,14 +16495,14 @@
                 <w:bdr w:val="none" w:sz="0" w:space="0" w:color="auto" w:frame="1"/>
                 <w:lang w:eastAsia="it-IT"/>
               </w:rPr>
-              <w:t>  </w:t>
+              <w:t>                  </w:t>
             </w:r>
           </w:p>
           <w:p>
             <w:pPr>
               <w:numPr>
                 <w:ilvl w:val="0"/>
-                <w:numId w:val="26"/>
+                <w:numId w:val="27"/>
               </w:numPr>
               <w:pBdr>
                 <w:left w:val="single" w:sz="18" w:space="0" w:color="6CE26C"/>
@@ -16572,14 +16531,38 @@
                 <w:bdr w:val="none" w:sz="0" w:space="0" w:color="auto" w:frame="1"/>
                 <w:lang w:eastAsia="it-IT"/>
               </w:rPr>
-              <w:t>  </w:t>
+              <w:t>     </w:t>
+            </w:r>
+            <w:r>
+              <w:rPr>
+                <w:rFonts w:ascii="Consolas" w:eastAsia="Times New Roman" w:hAnsi="Consolas"/>
+                <w:bCs/>
+                <w:color w:val="006699"/>
+                <w:sz w:val="18"/>
+                <w:szCs w:val="18"/>
+                <w:bdr w:val="none" w:sz="0" w:space="0" w:color="auto" w:frame="1"/>
+                <w:lang w:eastAsia="it-IT"/>
+              </w:rPr>
+              <w:t>END</w:t>
+            </w:r>
+            <w:r>
+              <w:rPr>
+                <w:rFonts w:ascii="Consolas" w:eastAsia="Times New Roman" w:hAnsi="Consolas"/>
+                <w:b w:val="0"/>
+                <w:color w:val="000000"/>
+                <w:sz w:val="18"/>
+                <w:szCs w:val="18"/>
+                <w:bdr w:val="none" w:sz="0" w:space="0" w:color="auto" w:frame="1"/>
+                <w:lang w:eastAsia="it-IT"/>
+              </w:rPr>
+              <w:t> IF;  </w:t>
             </w:r>
           </w:p>
           <w:p>
             <w:pPr>
               <w:numPr>
                 <w:ilvl w:val="0"/>
-                <w:numId w:val="26"/>
+                <w:numId w:val="27"/>
               </w:numPr>
               <w:pBdr>
                 <w:left w:val="single" w:sz="18" w:space="0" w:color="6CE26C"/>
@@ -16608,6 +16591,30 @@
                 <w:bdr w:val="none" w:sz="0" w:space="0" w:color="auto" w:frame="1"/>
                 <w:lang w:eastAsia="it-IT"/>
               </w:rPr>
+              <w:t>     </w:t>
+            </w:r>
+            <w:r>
+              <w:rPr>
+                <w:rFonts w:ascii="Consolas" w:eastAsia="Times New Roman" w:hAnsi="Consolas"/>
+                <w:bCs/>
+                <w:color w:val="006699"/>
+                <w:sz w:val="18"/>
+                <w:szCs w:val="18"/>
+                <w:bdr w:val="none" w:sz="0" w:space="0" w:color="auto" w:frame="1"/>
+                <w:lang w:eastAsia="it-IT"/>
+              </w:rPr>
+              <w:t>END</w:t>
+            </w:r>
+            <w:r>
+              <w:rPr>
+                <w:rFonts w:ascii="Consolas" w:eastAsia="Times New Roman" w:hAnsi="Consolas"/>
+                <w:b w:val="0"/>
+                <w:color w:val="000000"/>
+                <w:sz w:val="18"/>
+                <w:szCs w:val="18"/>
+                <w:bdr w:val="none" w:sz="0" w:space="0" w:color="auto" w:frame="1"/>
+                <w:lang w:eastAsia="it-IT"/>
+              </w:rPr>
               <w:t>  </w:t>
             </w:r>
           </w:p>
@@ -16615,7 +16622,7 @@
             <w:pPr>
               <w:numPr>
                 <w:ilvl w:val="0"/>
-                <w:numId w:val="26"/>
+                <w:numId w:val="27"/>
               </w:numPr>
               <w:pBdr>
                 <w:left w:val="single" w:sz="18" w:space="0" w:color="6CE26C"/>
@@ -16637,18 +16644,6 @@
             <w:r>
               <w:rPr>
                 <w:rFonts w:ascii="Consolas" w:eastAsia="Times New Roman" w:hAnsi="Consolas"/>
-                <w:bCs/>
-                <w:color w:val="006699"/>
-                <w:sz w:val="18"/>
-                <w:szCs w:val="18"/>
-                <w:bdr w:val="none" w:sz="0" w:space="0" w:color="auto" w:frame="1"/>
-                <w:lang w:eastAsia="it-IT"/>
-              </w:rPr>
-              <w:t>CREATE</w:t>
-            </w:r>
-            <w:r>
-              <w:rPr>
-                <w:rFonts w:ascii="Consolas" w:eastAsia="Times New Roman" w:hAnsi="Consolas"/>
                 <w:b w:val="0"/>
                 <w:color w:val="000000"/>
                 <w:sz w:val="18"/>
@@ -16656,38 +16651,14 @@
                 <w:bdr w:val="none" w:sz="0" w:space="0" w:color="auto" w:frame="1"/>
                 <w:lang w:eastAsia="it-IT"/>
               </w:rPr>
-              <w:t> </w:t>
-            </w:r>
-            <w:r>
-              <w:rPr>
-                <w:rFonts w:ascii="Consolas" w:eastAsia="Times New Roman" w:hAnsi="Consolas"/>
-                <w:bCs/>
-                <w:color w:val="006699"/>
-                <w:sz w:val="18"/>
-                <w:szCs w:val="18"/>
-                <w:bdr w:val="none" w:sz="0" w:space="0" w:color="auto" w:frame="1"/>
-                <w:lang w:eastAsia="it-IT"/>
-              </w:rPr>
-              <w:t>TRIGGER</w:t>
-            </w:r>
-            <w:r>
-              <w:rPr>
-                <w:rFonts w:ascii="Consolas" w:eastAsia="Times New Roman" w:hAnsi="Consolas"/>
-                <w:b w:val="0"/>
-                <w:color w:val="000000"/>
-                <w:sz w:val="18"/>
-                <w:szCs w:val="18"/>
-                <w:bdr w:val="none" w:sz="0" w:space="0" w:color="auto" w:frame="1"/>
-                <w:lang w:eastAsia="it-IT"/>
-              </w:rPr>
-              <w:t> before_insert_invitati  </w:t>
+              <w:t>  </w:t>
             </w:r>
           </w:p>
           <w:p>
             <w:pPr>
               <w:numPr>
                 <w:ilvl w:val="0"/>
-                <w:numId w:val="26"/>
+                <w:numId w:val="27"/>
               </w:numPr>
               <w:pBdr>
                 <w:left w:val="single" w:sz="18" w:space="0" w:color="6CE26C"/>
@@ -16716,62 +16687,14 @@
                 <w:bdr w:val="none" w:sz="0" w:space="0" w:color="auto" w:frame="1"/>
                 <w:lang w:eastAsia="it-IT"/>
               </w:rPr>
-              <w:t>BEFORE </w:t>
-            </w:r>
-            <w:r>
-              <w:rPr>
-                <w:rFonts w:ascii="Consolas" w:eastAsia="Times New Roman" w:hAnsi="Consolas"/>
-                <w:bCs/>
-                <w:color w:val="006699"/>
-                <w:sz w:val="18"/>
-                <w:szCs w:val="18"/>
-                <w:bdr w:val="none" w:sz="0" w:space="0" w:color="auto" w:frame="1"/>
-                <w:lang w:eastAsia="it-IT"/>
-              </w:rPr>
-              <w:t>INSERT</w:t>
-            </w:r>
-            <w:r>
-              <w:rPr>
-                <w:rFonts w:ascii="Consolas" w:eastAsia="Times New Roman" w:hAnsi="Consolas"/>
-                <w:b w:val="0"/>
-                <w:color w:val="000000"/>
-                <w:sz w:val="18"/>
-                <w:szCs w:val="18"/>
-                <w:bdr w:val="none" w:sz="0" w:space="0" w:color="auto" w:frame="1"/>
-                <w:lang w:eastAsia="it-IT"/>
-              </w:rPr>
-              <w:t> </w:t>
-            </w:r>
-            <w:r>
-              <w:rPr>
-                <w:rFonts w:ascii="Consolas" w:eastAsia="Times New Roman" w:hAnsi="Consolas"/>
-                <w:bCs/>
-                <w:color w:val="006699"/>
-                <w:sz w:val="18"/>
-                <w:szCs w:val="18"/>
-                <w:bdr w:val="none" w:sz="0" w:space="0" w:color="auto" w:frame="1"/>
-                <w:lang w:eastAsia="it-IT"/>
-              </w:rPr>
-              <w:t>ON</w:t>
-            </w:r>
-            <w:r>
-              <w:rPr>
-                <w:rFonts w:ascii="Consolas" w:eastAsia="Times New Roman" w:hAnsi="Consolas"/>
-                <w:b w:val="0"/>
-                <w:color w:val="000000"/>
-                <w:sz w:val="18"/>
-                <w:szCs w:val="18"/>
-                <w:bdr w:val="none" w:sz="0" w:space="0" w:color="auto" w:frame="1"/>
-                <w:lang w:eastAsia="it-IT"/>
-              </w:rPr>
-              <w:t> invitati  </w:t>
+              <w:t>  </w:t>
             </w:r>
           </w:p>
           <w:p>
             <w:pPr>
               <w:numPr>
                 <w:ilvl w:val="0"/>
-                <w:numId w:val="26"/>
+                <w:numId w:val="27"/>
               </w:numPr>
               <w:pBdr>
                 <w:left w:val="single" w:sz="18" w:space="0" w:color="6CE26C"/>
@@ -16793,18 +16716,6 @@
             <w:r>
               <w:rPr>
                 <w:rFonts w:ascii="Consolas" w:eastAsia="Times New Roman" w:hAnsi="Consolas"/>
-                <w:bCs/>
-                <w:color w:val="006699"/>
-                <w:sz w:val="18"/>
-                <w:szCs w:val="18"/>
-                <w:bdr w:val="none" w:sz="0" w:space="0" w:color="auto" w:frame="1"/>
-                <w:lang w:eastAsia="it-IT"/>
-              </w:rPr>
-              <w:t>FOR</w:t>
-            </w:r>
-            <w:r>
-              <w:rPr>
-                <w:rFonts w:ascii="Consolas" w:eastAsia="Times New Roman" w:hAnsi="Consolas"/>
                 <w:b w:val="0"/>
                 <w:color w:val="000000"/>
                 <w:sz w:val="18"/>
@@ -16812,14 +16723,14 @@
                 <w:bdr w:val="none" w:sz="0" w:space="0" w:color="auto" w:frame="1"/>
                 <w:lang w:eastAsia="it-IT"/>
               </w:rPr>
-              <w:t> EACH ROW  </w:t>
+              <w:t>  </w:t>
             </w:r>
           </w:p>
           <w:p>
             <w:pPr>
               <w:numPr>
                 <w:ilvl w:val="0"/>
-                <w:numId w:val="26"/>
+                <w:numId w:val="27"/>
               </w:numPr>
               <w:pBdr>
                 <w:left w:val="single" w:sz="18" w:space="0" w:color="6CE26C"/>
@@ -16848,7 +16759,7 @@
                 <w:bdr w:val="none" w:sz="0" w:space="0" w:color="auto" w:frame="1"/>
                 <w:lang w:eastAsia="it-IT"/>
               </w:rPr>
-              <w:t>BEGIN</w:t>
+              <w:t>CREATE</w:t>
             </w:r>
             <w:r>
               <w:rPr>
@@ -16860,14 +16771,38 @@
                 <w:bdr w:val="none" w:sz="0" w:space="0" w:color="auto" w:frame="1"/>
                 <w:lang w:eastAsia="it-IT"/>
               </w:rPr>
-              <w:t>  </w:t>
+              <w:t> </w:t>
+            </w:r>
+            <w:r>
+              <w:rPr>
+                <w:rFonts w:ascii="Consolas" w:eastAsia="Times New Roman" w:hAnsi="Consolas"/>
+                <w:bCs/>
+                <w:color w:val="006699"/>
+                <w:sz w:val="18"/>
+                <w:szCs w:val="18"/>
+                <w:bdr w:val="none" w:sz="0" w:space="0" w:color="auto" w:frame="1"/>
+                <w:lang w:eastAsia="it-IT"/>
+              </w:rPr>
+              <w:t>TRIGGER</w:t>
+            </w:r>
+            <w:r>
+              <w:rPr>
+                <w:rFonts w:ascii="Consolas" w:eastAsia="Times New Roman" w:hAnsi="Consolas"/>
+                <w:b w:val="0"/>
+                <w:color w:val="000000"/>
+                <w:sz w:val="18"/>
+                <w:szCs w:val="18"/>
+                <w:bdr w:val="none" w:sz="0" w:space="0" w:color="auto" w:frame="1"/>
+                <w:lang w:eastAsia="it-IT"/>
+              </w:rPr>
+              <w:t> before_insert_invitati  </w:t>
             </w:r>
           </w:p>
           <w:p>
             <w:pPr>
               <w:numPr>
                 <w:ilvl w:val="0"/>
-                <w:numId w:val="26"/>
+                <w:numId w:val="27"/>
               </w:numPr>
               <w:pBdr>
                 <w:left w:val="single" w:sz="18" w:space="0" w:color="6CE26C"/>
@@ -16896,14 +16831,62 @@
                 <w:bdr w:val="none" w:sz="0" w:space="0" w:color="auto" w:frame="1"/>
                 <w:lang w:eastAsia="it-IT"/>
               </w:rPr>
-              <w:t>  </w:t>
+              <w:t>BEFORE </w:t>
+            </w:r>
+            <w:r>
+              <w:rPr>
+                <w:rFonts w:ascii="Consolas" w:eastAsia="Times New Roman" w:hAnsi="Consolas"/>
+                <w:bCs/>
+                <w:color w:val="006699"/>
+                <w:sz w:val="18"/>
+                <w:szCs w:val="18"/>
+                <w:bdr w:val="none" w:sz="0" w:space="0" w:color="auto" w:frame="1"/>
+                <w:lang w:eastAsia="it-IT"/>
+              </w:rPr>
+              <w:t>INSERT</w:t>
+            </w:r>
+            <w:r>
+              <w:rPr>
+                <w:rFonts w:ascii="Consolas" w:eastAsia="Times New Roman" w:hAnsi="Consolas"/>
+                <w:b w:val="0"/>
+                <w:color w:val="000000"/>
+                <w:sz w:val="18"/>
+                <w:szCs w:val="18"/>
+                <w:bdr w:val="none" w:sz="0" w:space="0" w:color="auto" w:frame="1"/>
+                <w:lang w:eastAsia="it-IT"/>
+              </w:rPr>
+              <w:t> </w:t>
+            </w:r>
+            <w:r>
+              <w:rPr>
+                <w:rFonts w:ascii="Consolas" w:eastAsia="Times New Roman" w:hAnsi="Consolas"/>
+                <w:bCs/>
+                <w:color w:val="006699"/>
+                <w:sz w:val="18"/>
+                <w:szCs w:val="18"/>
+                <w:bdr w:val="none" w:sz="0" w:space="0" w:color="auto" w:frame="1"/>
+                <w:lang w:eastAsia="it-IT"/>
+              </w:rPr>
+              <w:t>ON</w:t>
+            </w:r>
+            <w:r>
+              <w:rPr>
+                <w:rFonts w:ascii="Consolas" w:eastAsia="Times New Roman" w:hAnsi="Consolas"/>
+                <w:b w:val="0"/>
+                <w:color w:val="000000"/>
+                <w:sz w:val="18"/>
+                <w:szCs w:val="18"/>
+                <w:bdr w:val="none" w:sz="0" w:space="0" w:color="auto" w:frame="1"/>
+                <w:lang w:eastAsia="it-IT"/>
+              </w:rPr>
+              <w:t> invitati  </w:t>
             </w:r>
           </w:p>
           <w:p>
             <w:pPr>
               <w:numPr>
                 <w:ilvl w:val="0"/>
-                <w:numId w:val="26"/>
+                <w:numId w:val="27"/>
               </w:numPr>
               <w:pBdr>
                 <w:left w:val="single" w:sz="18" w:space="0" w:color="6CE26C"/>
@@ -16925,26 +16908,14 @@
             <w:r>
               <w:rPr>
                 <w:rFonts w:ascii="Consolas" w:eastAsia="Times New Roman" w:hAnsi="Consolas"/>
-                <w:b w:val="0"/>
-                <w:color w:val="000000"/>
+                <w:bCs/>
+                <w:color w:val="006699"/>
                 <w:sz w:val="18"/>
                 <w:szCs w:val="18"/>
                 <w:bdr w:val="none" w:sz="0" w:space="0" w:color="auto" w:frame="1"/>
                 <w:lang w:eastAsia="it-IT"/>
               </w:rPr>
-              <w:t>IF (new.CF </w:t>
-            </w:r>
-            <w:r>
-              <w:rPr>
-                <w:rFonts w:ascii="Consolas" w:eastAsia="Times New Roman" w:hAnsi="Consolas"/>
-                <w:b w:val="0"/>
-                <w:color w:val="808080"/>
-                <w:sz w:val="18"/>
-                <w:szCs w:val="18"/>
-                <w:bdr w:val="none" w:sz="0" w:space="0" w:color="auto" w:frame="1"/>
-                <w:lang w:eastAsia="it-IT"/>
-              </w:rPr>
-              <w:t>IN</w:t>
+              <w:t>FOR</w:t>
             </w:r>
             <w:r>
               <w:rPr>
@@ -16956,38 +16927,14 @@
                 <w:bdr w:val="none" w:sz="0" w:space="0" w:color="auto" w:frame="1"/>
                 <w:lang w:eastAsia="it-IT"/>
               </w:rPr>
-              <w:t> (</w:t>
-            </w:r>
-            <w:r>
-              <w:rPr>
-                <w:rFonts w:ascii="Consolas" w:eastAsia="Times New Roman" w:hAnsi="Consolas"/>
-                <w:bCs/>
-                <w:color w:val="006699"/>
-                <w:sz w:val="18"/>
-                <w:szCs w:val="18"/>
-                <w:bdr w:val="none" w:sz="0" w:space="0" w:color="auto" w:frame="1"/>
-                <w:lang w:eastAsia="it-IT"/>
-              </w:rPr>
-              <w:t>SELECT</w:t>
-            </w:r>
-            <w:r>
-              <w:rPr>
-                <w:rFonts w:ascii="Consolas" w:eastAsia="Times New Roman" w:hAnsi="Consolas"/>
-                <w:b w:val="0"/>
-                <w:color w:val="000000"/>
-                <w:sz w:val="18"/>
-                <w:szCs w:val="18"/>
-                <w:bdr w:val="none" w:sz="0" w:space="0" w:color="auto" w:frame="1"/>
-                <w:lang w:eastAsia="it-IT"/>
-              </w:rPr>
-              <w:t> o.CF  </w:t>
+              <w:t> EACH ROW  </w:t>
             </w:r>
           </w:p>
           <w:p>
             <w:pPr>
               <w:numPr>
                 <w:ilvl w:val="0"/>
-                <w:numId w:val="26"/>
+                <w:numId w:val="27"/>
               </w:numPr>
               <w:pBdr>
                 <w:left w:val="single" w:sz="18" w:space="0" w:color="6CE26C"/>
@@ -17009,18 +16956,6 @@
             <w:r>
               <w:rPr>
                 <w:rFonts w:ascii="Consolas" w:eastAsia="Times New Roman" w:hAnsi="Consolas"/>
-                <w:b w:val="0"/>
-                <w:color w:val="000000"/>
-                <w:sz w:val="18"/>
-                <w:szCs w:val="18"/>
-                <w:bdr w:val="none" w:sz="0" w:space="0" w:color="auto" w:frame="1"/>
-                <w:lang w:eastAsia="it-IT"/>
-              </w:rPr>
-              <w:t>               </w:t>
-            </w:r>
-            <w:r>
-              <w:rPr>
-                <w:rFonts w:ascii="Consolas" w:eastAsia="Times New Roman" w:hAnsi="Consolas"/>
                 <w:bCs/>
                 <w:color w:val="006699"/>
                 <w:sz w:val="18"/>
@@ -17028,7 +16963,7 @@
                 <w:bdr w:val="none" w:sz="0" w:space="0" w:color="auto" w:frame="1"/>
                 <w:lang w:eastAsia="it-IT"/>
               </w:rPr>
-              <w:t>FROM</w:t>
+              <w:t>BEGIN</w:t>
             </w:r>
             <w:r>
               <w:rPr>
@@ -17040,14 +16975,14 @@
                 <w:bdr w:val="none" w:sz="0" w:space="0" w:color="auto" w:frame="1"/>
                 <w:lang w:eastAsia="it-IT"/>
               </w:rPr>
-              <w:t> organizzazione o  </w:t>
+              <w:t>  </w:t>
             </w:r>
           </w:p>
           <w:p>
             <w:pPr>
               <w:numPr>
                 <w:ilvl w:val="0"/>
-                <w:numId w:val="26"/>
+                <w:numId w:val="27"/>
               </w:numPr>
               <w:pBdr>
                 <w:left w:val="single" w:sz="18" w:space="0" w:color="6CE26C"/>
@@ -17076,62 +17011,14 @@
                 <w:bdr w:val="none" w:sz="0" w:space="0" w:color="auto" w:frame="1"/>
                 <w:lang w:eastAsia="it-IT"/>
               </w:rPr>
-              <w:t>               </w:t>
-            </w:r>
-            <w:r>
-              <w:rPr>
-                <w:rFonts w:ascii="Consolas" w:eastAsia="Times New Roman" w:hAnsi="Consolas"/>
-                <w:bCs/>
-                <w:color w:val="006699"/>
-                <w:sz w:val="18"/>
-                <w:szCs w:val="18"/>
-                <w:bdr w:val="none" w:sz="0" w:space="0" w:color="auto" w:frame="1"/>
-                <w:lang w:eastAsia="it-IT"/>
-              </w:rPr>
-              <w:t>WHERE</w:t>
-            </w:r>
-            <w:r>
-              <w:rPr>
-                <w:rFonts w:ascii="Consolas" w:eastAsia="Times New Roman" w:hAnsi="Consolas"/>
-                <w:b w:val="0"/>
-                <w:color w:val="000000"/>
-                <w:sz w:val="18"/>
-                <w:szCs w:val="18"/>
-                <w:bdr w:val="none" w:sz="0" w:space="0" w:color="auto" w:frame="1"/>
-                <w:lang w:eastAsia="it-IT"/>
-              </w:rPr>
-              <w:t> new.idE=o.idE ) ) </w:t>
-            </w:r>
-            <w:r>
-              <w:rPr>
-                <w:rFonts w:ascii="Consolas" w:eastAsia="Times New Roman" w:hAnsi="Consolas"/>
-                <w:bCs/>
-                <w:color w:val="006699"/>
-                <w:sz w:val="18"/>
-                <w:szCs w:val="18"/>
-                <w:bdr w:val="none" w:sz="0" w:space="0" w:color="auto" w:frame="1"/>
-                <w:lang w:eastAsia="it-IT"/>
-              </w:rPr>
-              <w:t>THEN</w:t>
-            </w:r>
-            <w:r>
-              <w:rPr>
-                <w:rFonts w:ascii="Consolas" w:eastAsia="Times New Roman" w:hAnsi="Consolas"/>
-                <w:b w:val="0"/>
-                <w:color w:val="000000"/>
-                <w:sz w:val="18"/>
-                <w:szCs w:val="18"/>
-                <w:bdr w:val="none" w:sz="0" w:space="0" w:color="auto" w:frame="1"/>
-                <w:lang w:eastAsia="it-IT"/>
-              </w:rPr>
-              <w:t>  </w:t>
+              <w:t>      </w:t>
             </w:r>
           </w:p>
           <w:p>
             <w:pPr>
               <w:numPr>
                 <w:ilvl w:val="0"/>
-                <w:numId w:val="26"/>
+                <w:numId w:val="27"/>
               </w:numPr>
               <w:pBdr>
                 <w:left w:val="single" w:sz="18" w:space="0" w:color="6CE26C"/>
@@ -17160,7 +17047,31 @@
                 <w:bdr w:val="none" w:sz="0" w:space="0" w:color="auto" w:frame="1"/>
                 <w:lang w:eastAsia="it-IT"/>
               </w:rPr>
-              <w:t>     </w:t>
+              <w:t>IF (new.CF </w:t>
+            </w:r>
+            <w:r>
+              <w:rPr>
+                <w:rFonts w:ascii="Consolas" w:eastAsia="Times New Roman" w:hAnsi="Consolas"/>
+                <w:b w:val="0"/>
+                <w:color w:val="808080"/>
+                <w:sz w:val="18"/>
+                <w:szCs w:val="18"/>
+                <w:bdr w:val="none" w:sz="0" w:space="0" w:color="auto" w:frame="1"/>
+                <w:lang w:eastAsia="it-IT"/>
+              </w:rPr>
+              <w:t>IN</w:t>
+            </w:r>
+            <w:r>
+              <w:rPr>
+                <w:rFonts w:ascii="Consolas" w:eastAsia="Times New Roman" w:hAnsi="Consolas"/>
+                <w:b w:val="0"/>
+                <w:color w:val="000000"/>
+                <w:sz w:val="18"/>
+                <w:szCs w:val="18"/>
+                <w:bdr w:val="none" w:sz="0" w:space="0" w:color="auto" w:frame="1"/>
+                <w:lang w:eastAsia="it-IT"/>
+              </w:rPr>
+              <w:t> (</w:t>
             </w:r>
             <w:r>
               <w:rPr>
@@ -17172,7 +17083,7 @@
                 <w:bdr w:val="none" w:sz="0" w:space="0" w:color="auto" w:frame="1"/>
                 <w:lang w:eastAsia="it-IT"/>
               </w:rPr>
-              <w:t>INSERT</w:t>
+              <w:t>SELECT</w:t>
             </w:r>
             <w:r>
               <w:rPr>
@@ -17184,62 +17095,14 @@
                 <w:bdr w:val="none" w:sz="0" w:space="0" w:color="auto" w:frame="1"/>
                 <w:lang w:eastAsia="it-IT"/>
               </w:rPr>
-              <w:t> </w:t>
-            </w:r>
-            <w:r>
-              <w:rPr>
-                <w:rFonts w:ascii="Consolas" w:eastAsia="Times New Roman" w:hAnsi="Consolas"/>
-                <w:bCs/>
-                <w:color w:val="006699"/>
-                <w:sz w:val="18"/>
-                <w:szCs w:val="18"/>
-                <w:bdr w:val="none" w:sz="0" w:space="0" w:color="auto" w:frame="1"/>
-                <w:lang w:eastAsia="it-IT"/>
-              </w:rPr>
-              <w:t>INTO</w:t>
-            </w:r>
-            <w:r>
-              <w:rPr>
-                <w:rFonts w:ascii="Consolas" w:eastAsia="Times New Roman" w:hAnsi="Consolas"/>
-                <w:b w:val="0"/>
-                <w:color w:val="000000"/>
-                <w:sz w:val="18"/>
-                <w:szCs w:val="18"/>
-                <w:bdr w:val="none" w:sz="0" w:space="0" w:color="auto" w:frame="1"/>
-                <w:lang w:eastAsia="it-IT"/>
-              </w:rPr>
-              <w:t> invitati(CF, idE) </w:t>
-            </w:r>
-            <w:r>
-              <w:rPr>
-                <w:rFonts w:ascii="Consolas" w:eastAsia="Times New Roman" w:hAnsi="Consolas"/>
-                <w:bCs/>
-                <w:color w:val="006699"/>
-                <w:sz w:val="18"/>
-                <w:szCs w:val="18"/>
-                <w:bdr w:val="none" w:sz="0" w:space="0" w:color="auto" w:frame="1"/>
-                <w:lang w:eastAsia="it-IT"/>
-              </w:rPr>
-              <w:t>VALUES</w:t>
-            </w:r>
-            <w:r>
-              <w:rPr>
-                <w:rFonts w:ascii="Consolas" w:eastAsia="Times New Roman" w:hAnsi="Consolas"/>
-                <w:b w:val="0"/>
-                <w:color w:val="000000"/>
-                <w:sz w:val="18"/>
-                <w:szCs w:val="18"/>
-                <w:bdr w:val="none" w:sz="0" w:space="0" w:color="auto" w:frame="1"/>
-                <w:lang w:eastAsia="it-IT"/>
-              </w:rPr>
-              <w:t>(new.CF, new.idE);  </w:t>
+              <w:t> o.CF  </w:t>
             </w:r>
           </w:p>
           <w:p>
             <w:pPr>
               <w:numPr>
                 <w:ilvl w:val="0"/>
-                <w:numId w:val="26"/>
+                <w:numId w:val="27"/>
               </w:numPr>
               <w:pBdr>
                 <w:left w:val="single" w:sz="18" w:space="0" w:color="6CE26C"/>
@@ -17268,7 +17131,7 @@
                 <w:bdr w:val="none" w:sz="0" w:space="0" w:color="auto" w:frame="1"/>
                 <w:lang w:eastAsia="it-IT"/>
               </w:rPr>
-              <w:t>     </w:t>
+              <w:t>               </w:t>
             </w:r>
             <w:r>
               <w:rPr>
@@ -17280,7 +17143,7 @@
                 <w:bdr w:val="none" w:sz="0" w:space="0" w:color="auto" w:frame="1"/>
                 <w:lang w:eastAsia="it-IT"/>
               </w:rPr>
-              <w:t>END</w:t>
+              <w:t>FROM</w:t>
             </w:r>
             <w:r>
               <w:rPr>
@@ -17292,14 +17155,14 @@
                 <w:bdr w:val="none" w:sz="0" w:space="0" w:color="auto" w:frame="1"/>
                 <w:lang w:eastAsia="it-IT"/>
               </w:rPr>
-              <w:t> IF;  </w:t>
+              <w:t> organizzazione o  </w:t>
             </w:r>
           </w:p>
           <w:p>
             <w:pPr>
               <w:numPr>
                 <w:ilvl w:val="0"/>
-                <w:numId w:val="26"/>
+                <w:numId w:val="27"/>
               </w:numPr>
               <w:pBdr>
                 <w:left w:val="single" w:sz="18" w:space="0" w:color="6CE26C"/>
@@ -17328,7 +17191,7 @@
                 <w:bdr w:val="none" w:sz="0" w:space="0" w:color="auto" w:frame="1"/>
                 <w:lang w:eastAsia="it-IT"/>
               </w:rPr>
-              <w:t>     </w:t>
+              <w:t>               </w:t>
             </w:r>
             <w:r>
               <w:rPr>
@@ -17340,7 +17203,7 @@
                 <w:bdr w:val="none" w:sz="0" w:space="0" w:color="auto" w:frame="1"/>
                 <w:lang w:eastAsia="it-IT"/>
               </w:rPr>
-              <w:t>END</w:t>
+              <w:t>WHERE</w:t>
             </w:r>
             <w:r>
               <w:rPr>
@@ -17352,6 +17215,366 @@
                 <w:bdr w:val="none" w:sz="0" w:space="0" w:color="auto" w:frame="1"/>
                 <w:lang w:eastAsia="it-IT"/>
               </w:rPr>
+              <w:t> new.idE=o.idE ) ) </w:t>
+            </w:r>
+            <w:r>
+              <w:rPr>
+                <w:rFonts w:ascii="Consolas" w:eastAsia="Times New Roman" w:hAnsi="Consolas"/>
+                <w:bCs/>
+                <w:color w:val="006699"/>
+                <w:sz w:val="18"/>
+                <w:szCs w:val="18"/>
+                <w:bdr w:val="none" w:sz="0" w:space="0" w:color="auto" w:frame="1"/>
+                <w:lang w:eastAsia="it-IT"/>
+              </w:rPr>
+              <w:t>THEN</w:t>
+            </w:r>
+            <w:r>
+              <w:rPr>
+                <w:rFonts w:ascii="Consolas" w:eastAsia="Times New Roman" w:hAnsi="Consolas"/>
+                <w:b w:val="0"/>
+                <w:color w:val="000000"/>
+                <w:sz w:val="18"/>
+                <w:szCs w:val="18"/>
+                <w:bdr w:val="none" w:sz="0" w:space="0" w:color="auto" w:frame="1"/>
+                <w:lang w:eastAsia="it-IT"/>
+              </w:rPr>
+              <w:t>  </w:t>
+            </w:r>
+          </w:p>
+          <w:p>
+            <w:pPr>
+              <w:numPr>
+                <w:ilvl w:val="0"/>
+                <w:numId w:val="27"/>
+              </w:numPr>
+              <w:pBdr>
+                <w:left w:val="single" w:sz="18" w:space="0" w:color="6CE26C"/>
+              </w:pBdr>
+              <w:shd w:val="clear" w:color="auto" w:fill="F8F8F8"/>
+              <w:suppressAutoHyphens w:val="0"/>
+              <w:autoSpaceDN/>
+              <w:spacing w:beforeAutospacing="1" w:afterAutospacing="1" w:line="210" w:lineRule="atLeast"/>
+              <w:textAlignment w:val="auto"/>
+              <w:rPr>
+                <w:rFonts w:ascii="Consolas" w:eastAsia="Times New Roman" w:hAnsi="Consolas"/>
+                <w:b w:val="0"/>
+                <w:color w:val="5C5C5C"/>
+                <w:sz w:val="18"/>
+                <w:szCs w:val="18"/>
+                <w:lang w:eastAsia="it-IT"/>
+              </w:rPr>
+            </w:pPr>
+            <w:r>
+              <w:rPr>
+                <w:rFonts w:ascii="Consolas" w:eastAsia="Times New Roman" w:hAnsi="Consolas"/>
+                <w:b w:val="0"/>
+                <w:color w:val="000000"/>
+                <w:sz w:val="18"/>
+                <w:szCs w:val="18"/>
+                <w:bdr w:val="none" w:sz="0" w:space="0" w:color="auto" w:frame="1"/>
+                <w:lang w:eastAsia="it-IT"/>
+              </w:rPr>
+              <w:t>                SIGNAL SQLSTATE </w:t>
+            </w:r>
+            <w:r>
+              <w:rPr>
+                <w:rFonts w:ascii="Consolas" w:eastAsia="Times New Roman" w:hAnsi="Consolas"/>
+                <w:b w:val="0"/>
+                <w:color w:val="0000FF"/>
+                <w:sz w:val="18"/>
+                <w:szCs w:val="18"/>
+                <w:bdr w:val="none" w:sz="0" w:space="0" w:color="auto" w:frame="1"/>
+                <w:lang w:eastAsia="it-IT"/>
+              </w:rPr>
+              <w:t>'45000'</w:t>
+            </w:r>
+            <w:r>
+              <w:rPr>
+                <w:rFonts w:ascii="Consolas" w:eastAsia="Times New Roman" w:hAnsi="Consolas"/>
+                <w:b w:val="0"/>
+                <w:color w:val="000000"/>
+                <w:sz w:val="18"/>
+                <w:szCs w:val="18"/>
+                <w:bdr w:val="none" w:sz="0" w:space="0" w:color="auto" w:frame="1"/>
+                <w:lang w:eastAsia="it-IT"/>
+              </w:rPr>
+              <w:t>  </w:t>
+            </w:r>
+          </w:p>
+          <w:p>
+            <w:pPr>
+              <w:numPr>
+                <w:ilvl w:val="0"/>
+                <w:numId w:val="27"/>
+              </w:numPr>
+              <w:pBdr>
+                <w:left w:val="single" w:sz="18" w:space="0" w:color="6CE26C"/>
+              </w:pBdr>
+              <w:shd w:val="clear" w:color="auto" w:fill="FFFFFF"/>
+              <w:suppressAutoHyphens w:val="0"/>
+              <w:autoSpaceDN/>
+              <w:spacing w:beforeAutospacing="1" w:afterAutospacing="1" w:line="210" w:lineRule="atLeast"/>
+              <w:textAlignment w:val="auto"/>
+              <w:rPr>
+                <w:rFonts w:ascii="Consolas" w:eastAsia="Times New Roman" w:hAnsi="Consolas"/>
+                <w:b w:val="0"/>
+                <w:color w:val="5C5C5C"/>
+                <w:sz w:val="18"/>
+                <w:szCs w:val="18"/>
+                <w:lang w:eastAsia="it-IT"/>
+              </w:rPr>
+            </w:pPr>
+            <w:r>
+              <w:rPr>
+                <w:rFonts w:ascii="Consolas" w:eastAsia="Times New Roman" w:hAnsi="Consolas"/>
+                <w:b w:val="0"/>
+                <w:color w:val="000000"/>
+                <w:sz w:val="18"/>
+                <w:szCs w:val="18"/>
+                <w:bdr w:val="none" w:sz="0" w:space="0" w:color="auto" w:frame="1"/>
+                <w:lang w:eastAsia="it-IT"/>
+              </w:rPr>
+              <w:t>                </w:t>
+            </w:r>
+            <w:r>
+              <w:rPr>
+                <w:rFonts w:ascii="Consolas" w:eastAsia="Times New Roman" w:hAnsi="Consolas"/>
+                <w:bCs/>
+                <w:color w:val="006699"/>
+                <w:sz w:val="18"/>
+                <w:szCs w:val="18"/>
+                <w:bdr w:val="none" w:sz="0" w:space="0" w:color="auto" w:frame="1"/>
+                <w:lang w:eastAsia="it-IT"/>
+              </w:rPr>
+              <w:t>SET</w:t>
+            </w:r>
+            <w:r>
+              <w:rPr>
+                <w:rFonts w:ascii="Consolas" w:eastAsia="Times New Roman" w:hAnsi="Consolas"/>
+                <w:b w:val="0"/>
+                <w:color w:val="000000"/>
+                <w:sz w:val="18"/>
+                <w:szCs w:val="18"/>
+                <w:bdr w:val="none" w:sz="0" w:space="0" w:color="auto" w:frame="1"/>
+                <w:lang w:eastAsia="it-IT"/>
+              </w:rPr>
+              <w:t> MESSAGE_TEXT=</w:t>
+            </w:r>
+            <w:r>
+              <w:rPr>
+                <w:rFonts w:ascii="Consolas" w:eastAsia="Times New Roman" w:hAnsi="Consolas"/>
+                <w:b w:val="0"/>
+                <w:color w:val="0000FF"/>
+                <w:sz w:val="18"/>
+                <w:szCs w:val="18"/>
+                <w:bdr w:val="none" w:sz="0" w:space="0" w:color="auto" w:frame="1"/>
+                <w:lang w:eastAsia="it-IT"/>
+              </w:rPr>
+              <w:t>'Dato esistente in Organizzatore'</w:t>
+            </w:r>
+            <w:r>
+              <w:rPr>
+                <w:rFonts w:ascii="Consolas" w:eastAsia="Times New Roman" w:hAnsi="Consolas"/>
+                <w:b w:val="0"/>
+                <w:color w:val="000000"/>
+                <w:sz w:val="18"/>
+                <w:szCs w:val="18"/>
+                <w:bdr w:val="none" w:sz="0" w:space="0" w:color="auto" w:frame="1"/>
+                <w:lang w:eastAsia="it-IT"/>
+              </w:rPr>
+              <w:t>, MYSQL_ERRNO=1001;  </w:t>
+            </w:r>
+          </w:p>
+          <w:p>
+            <w:pPr>
+              <w:numPr>
+                <w:ilvl w:val="0"/>
+                <w:numId w:val="27"/>
+              </w:numPr>
+              <w:pBdr>
+                <w:left w:val="single" w:sz="18" w:space="0" w:color="6CE26C"/>
+              </w:pBdr>
+              <w:shd w:val="clear" w:color="auto" w:fill="F8F8F8"/>
+              <w:suppressAutoHyphens w:val="0"/>
+              <w:autoSpaceDN/>
+              <w:spacing w:beforeAutospacing="1" w:afterAutospacing="1" w:line="210" w:lineRule="atLeast"/>
+              <w:textAlignment w:val="auto"/>
+              <w:rPr>
+                <w:rFonts w:ascii="Consolas" w:eastAsia="Times New Roman" w:hAnsi="Consolas"/>
+                <w:b w:val="0"/>
+                <w:color w:val="5C5C5C"/>
+                <w:sz w:val="18"/>
+                <w:szCs w:val="18"/>
+                <w:lang w:eastAsia="it-IT"/>
+              </w:rPr>
+            </w:pPr>
+            <w:r>
+              <w:rPr>
+                <w:rFonts w:ascii="Consolas" w:eastAsia="Times New Roman" w:hAnsi="Consolas"/>
+                <w:b w:val="0"/>
+                <w:color w:val="000000"/>
+                <w:sz w:val="18"/>
+                <w:szCs w:val="18"/>
+                <w:bdr w:val="none" w:sz="0" w:space="0" w:color="auto" w:frame="1"/>
+                <w:lang w:eastAsia="it-IT"/>
+              </w:rPr>
+              <w:t>                 </w:t>
+            </w:r>
+          </w:p>
+          <w:p>
+            <w:pPr>
+              <w:numPr>
+                <w:ilvl w:val="0"/>
+                <w:numId w:val="27"/>
+              </w:numPr>
+              <w:pBdr>
+                <w:left w:val="single" w:sz="18" w:space="0" w:color="6CE26C"/>
+              </w:pBdr>
+              <w:shd w:val="clear" w:color="auto" w:fill="FFFFFF"/>
+              <w:suppressAutoHyphens w:val="0"/>
+              <w:autoSpaceDN/>
+              <w:spacing w:beforeAutospacing="1" w:afterAutospacing="1" w:line="210" w:lineRule="atLeast"/>
+              <w:textAlignment w:val="auto"/>
+              <w:rPr>
+                <w:rFonts w:ascii="Consolas" w:eastAsia="Times New Roman" w:hAnsi="Consolas"/>
+                <w:b w:val="0"/>
+                <w:color w:val="5C5C5C"/>
+                <w:sz w:val="18"/>
+                <w:szCs w:val="18"/>
+                <w:lang w:eastAsia="it-IT"/>
+              </w:rPr>
+            </w:pPr>
+            <w:r>
+              <w:rPr>
+                <w:rFonts w:ascii="Consolas" w:eastAsia="Times New Roman" w:hAnsi="Consolas"/>
+                <w:b w:val="0"/>
+                <w:color w:val="000000"/>
+                <w:sz w:val="18"/>
+                <w:szCs w:val="18"/>
+                <w:bdr w:val="none" w:sz="0" w:space="0" w:color="auto" w:frame="1"/>
+                <w:lang w:eastAsia="it-IT"/>
+              </w:rPr>
+              <w:t>                  </w:t>
+            </w:r>
+          </w:p>
+          <w:p>
+            <w:pPr>
+              <w:numPr>
+                <w:ilvl w:val="0"/>
+                <w:numId w:val="27"/>
+              </w:numPr>
+              <w:pBdr>
+                <w:left w:val="single" w:sz="18" w:space="0" w:color="6CE26C"/>
+              </w:pBdr>
+              <w:shd w:val="clear" w:color="auto" w:fill="F8F8F8"/>
+              <w:suppressAutoHyphens w:val="0"/>
+              <w:autoSpaceDN/>
+              <w:spacing w:beforeAutospacing="1" w:afterAutospacing="1" w:line="210" w:lineRule="atLeast"/>
+              <w:textAlignment w:val="auto"/>
+              <w:rPr>
+                <w:rFonts w:ascii="Consolas" w:eastAsia="Times New Roman" w:hAnsi="Consolas"/>
+                <w:b w:val="0"/>
+                <w:color w:val="5C5C5C"/>
+                <w:sz w:val="18"/>
+                <w:szCs w:val="18"/>
+                <w:lang w:eastAsia="it-IT"/>
+              </w:rPr>
+            </w:pPr>
+            <w:r>
+              <w:rPr>
+                <w:rFonts w:ascii="Consolas" w:eastAsia="Times New Roman" w:hAnsi="Consolas"/>
+                <w:b w:val="0"/>
+                <w:color w:val="000000"/>
+                <w:sz w:val="18"/>
+                <w:szCs w:val="18"/>
+                <w:bdr w:val="none" w:sz="0" w:space="0" w:color="auto" w:frame="1"/>
+                <w:lang w:eastAsia="it-IT"/>
+              </w:rPr>
+              <w:t>     </w:t>
+            </w:r>
+            <w:r>
+              <w:rPr>
+                <w:rFonts w:ascii="Consolas" w:eastAsia="Times New Roman" w:hAnsi="Consolas"/>
+                <w:bCs/>
+                <w:color w:val="006699"/>
+                <w:sz w:val="18"/>
+                <w:szCs w:val="18"/>
+                <w:bdr w:val="none" w:sz="0" w:space="0" w:color="auto" w:frame="1"/>
+                <w:lang w:eastAsia="it-IT"/>
+              </w:rPr>
+              <w:t>END</w:t>
+            </w:r>
+            <w:r>
+              <w:rPr>
+                <w:rFonts w:ascii="Consolas" w:eastAsia="Times New Roman" w:hAnsi="Consolas"/>
+                <w:b w:val="0"/>
+                <w:color w:val="000000"/>
+                <w:sz w:val="18"/>
+                <w:szCs w:val="18"/>
+                <w:bdr w:val="none" w:sz="0" w:space="0" w:color="auto" w:frame="1"/>
+                <w:lang w:eastAsia="it-IT"/>
+              </w:rPr>
+              <w:t> IF;  </w:t>
+            </w:r>
+          </w:p>
+          <w:p>
+            <w:pPr>
+              <w:numPr>
+                <w:ilvl w:val="0"/>
+                <w:numId w:val="27"/>
+              </w:numPr>
+              <w:pBdr>
+                <w:left w:val="single" w:sz="18" w:space="0" w:color="6CE26C"/>
+              </w:pBdr>
+              <w:shd w:val="clear" w:color="auto" w:fill="FFFFFF"/>
+              <w:suppressAutoHyphens w:val="0"/>
+              <w:autoSpaceDN/>
+              <w:spacing w:beforeAutospacing="1" w:afterAutospacing="1" w:line="210" w:lineRule="atLeast"/>
+              <w:textAlignment w:val="auto"/>
+              <w:rPr>
+                <w:rFonts w:ascii="Consolas" w:eastAsia="Times New Roman" w:hAnsi="Consolas"/>
+                <w:b w:val="0"/>
+                <w:color w:val="5C5C5C"/>
+                <w:sz w:val="18"/>
+                <w:szCs w:val="18"/>
+                <w:lang w:eastAsia="it-IT"/>
+              </w:rPr>
+            </w:pPr>
+            <w:r>
+              <w:rPr>
+                <w:rFonts w:ascii="Consolas" w:eastAsia="Times New Roman" w:hAnsi="Consolas"/>
+                <w:b w:val="0"/>
+                <w:color w:val="000000"/>
+                <w:sz w:val="18"/>
+                <w:szCs w:val="18"/>
+                <w:bdr w:val="none" w:sz="0" w:space="0" w:color="auto" w:frame="1"/>
+                <w:lang w:eastAsia="it-IT"/>
+              </w:rPr>
+              <w:t>     </w:t>
+            </w:r>
+            <w:r>
+              <w:rPr>
+                <w:rFonts w:ascii="Consolas" w:eastAsia="Times New Roman" w:hAnsi="Consolas"/>
+                <w:bCs/>
+                <w:color w:val="006699"/>
+                <w:sz w:val="18"/>
+                <w:szCs w:val="18"/>
+                <w:bdr w:val="none" w:sz="0" w:space="0" w:color="auto" w:frame="1"/>
+                <w:lang w:eastAsia="it-IT"/>
+              </w:rPr>
+              <w:t>END</w:t>
+            </w:r>
+            <w:r>
+              <w:rPr>
+                <w:rFonts w:ascii="Consolas" w:eastAsia="Times New Roman" w:hAnsi="Consolas"/>
+                <w:b w:val="0"/>
+                <w:color w:val="000000"/>
+                <w:sz w:val="18"/>
+                <w:szCs w:val="18"/>
+                <w:bdr w:val="none" w:sz="0" w:space="0" w:color="auto" w:frame="1"/>
+                <w:lang w:eastAsia="it-IT"/>
+              </w:rPr>
               <w:t>  </w:t>
             </w:r>
           </w:p>
@@ -17367,8 +17590,6 @@
                 <w:szCs w:val="22"/>
               </w:rPr>
             </w:pPr>
-            <w:bookmarkStart w:id="0" w:name="_GoBack"/>
-            <w:bookmarkEnd w:id="0"/>
           </w:p>
         </w:tc>
       </w:tr>
@@ -17385,7 +17606,7 @@
           <w:sz w:val="36"/>
         </w:rPr>
       </w:pPr>
-      <w:bookmarkStart w:id="1" w:name="secondo"/>
+      <w:bookmarkStart w:id="0" w:name="secondo"/>
       <w:r>
         <w:rPr>
           <w:i/>
@@ -17394,7 +17615,7 @@
         <w:t>Il prezzo di un evento non può essere &lt;0.</w:t>
       </w:r>
     </w:p>
-    <w:bookmarkEnd w:id="1"/>
+    <w:bookmarkEnd w:id="0"/>
     <w:p>
       <w:pPr>
         <w:numPr>
@@ -17896,7 +18117,7 @@
           <w:sz w:val="36"/>
         </w:rPr>
       </w:pPr>
-      <w:bookmarkStart w:id="2" w:name="terzo"/>
+      <w:bookmarkStart w:id="1" w:name="terzo"/>
       <w:r>
         <w:rPr>
           <w:i/>
@@ -17904,7 +18125,7 @@
         </w:rPr>
         <w:t>La capienza di un locale non può essere &lt;0.</w:t>
       </w:r>
-      <w:bookmarkEnd w:id="2"/>
+      <w:bookmarkEnd w:id="1"/>
     </w:p>
     <w:p>
       <w:pPr>
@@ -17929,7 +18150,7 @@
           <w:lang w:eastAsia="it-IT"/>
         </w:rPr>
       </w:pPr>
-      <w:bookmarkStart w:id="3" w:name="quarto"/>
+      <w:bookmarkStart w:id="2" w:name="quarto"/>
       <w:r>
         <w:rPr>
           <w:rFonts w:ascii="Consolas" w:eastAsia="Times New Roman" w:hAnsi="Consolas"/>
@@ -18390,26 +18611,6 @@
     <w:p>
       <w:pPr>
         <w:pStyle w:val="Contenuto"/>
-        <w:ind w:left="720"/>
-        <w:rPr>
-          <w:i/>
-          <w:sz w:val="36"/>
-        </w:rPr>
-      </w:pPr>
-    </w:p>
-    <w:p>
-      <w:pPr>
-        <w:pStyle w:val="Contenuto"/>
-        <w:ind w:left="720"/>
-        <w:rPr>
-          <w:i/>
-          <w:sz w:val="36"/>
-        </w:rPr>
-      </w:pPr>
-    </w:p>
-    <w:p>
-      <w:pPr>
-        <w:pStyle w:val="Contenuto"/>
         <w:numPr>
           <w:ilvl w:val="0"/>
           <w:numId w:val="9"/>
@@ -18428,7 +18629,7 @@
         <w:t>Non è possibile aggiungere eventi con data precedente a quella odierna.</w:t>
       </w:r>
     </w:p>
-    <w:bookmarkEnd w:id="3"/>
+    <w:bookmarkEnd w:id="2"/>
     <w:p>
       <w:pPr>
         <w:pStyle w:val="Contenuto"/>
@@ -18989,7 +19190,7 @@
           <w:sz w:val="36"/>
         </w:rPr>
       </w:pPr>
-      <w:bookmarkStart w:id="4" w:name="quinto"/>
+      <w:bookmarkStart w:id="3" w:name="quinto"/>
       <w:r>
         <w:rPr>
           <w:i/>
@@ -18998,7 +19199,7 @@
         <w:t>Non è possibile aggiungere partecipanti ad un evento passato.(ovvero è possibile aggiungere partecipanti ad un evento solo se quest’ultimo non ha già avuto luogo).</w:t>
       </w:r>
     </w:p>
-    <w:bookmarkEnd w:id="4"/>
+    <w:bookmarkEnd w:id="3"/>
     <w:p>
       <w:pPr>
         <w:pStyle w:val="Contenuto"/>
@@ -19012,7 +19213,7 @@
       <w:pPr>
         <w:numPr>
           <w:ilvl w:val="0"/>
-          <w:numId w:val="21"/>
+          <w:numId w:val="28"/>
         </w:numPr>
         <w:pBdr>
           <w:left w:val="single" w:sz="18" w:space="0" w:color="6CE26C"/>
@@ -19132,7 +19333,7 @@
       <w:pPr>
         <w:numPr>
           <w:ilvl w:val="0"/>
-          <w:numId w:val="21"/>
+          <w:numId w:val="28"/>
         </w:numPr>
         <w:pBdr>
           <w:left w:val="single" w:sz="18" w:space="0" w:color="6CE26C"/>
@@ -19192,7 +19393,7 @@
       <w:pPr>
         <w:numPr>
           <w:ilvl w:val="0"/>
-          <w:numId w:val="21"/>
+          <w:numId w:val="28"/>
         </w:numPr>
         <w:pBdr>
           <w:left w:val="single" w:sz="18" w:space="0" w:color="6CE26C"/>
@@ -19252,7 +19453,7 @@
       <w:pPr>
         <w:numPr>
           <w:ilvl w:val="0"/>
-          <w:numId w:val="21"/>
+          <w:numId w:val="28"/>
         </w:numPr>
         <w:pBdr>
           <w:left w:val="single" w:sz="18" w:space="0" w:color="6CE26C"/>
@@ -19312,7 +19513,7 @@
       <w:pPr>
         <w:numPr>
           <w:ilvl w:val="0"/>
-          <w:numId w:val="21"/>
+          <w:numId w:val="28"/>
         </w:numPr>
         <w:pBdr>
           <w:left w:val="single" w:sz="18" w:space="0" w:color="6CE26C"/>
@@ -19365,7 +19566,7 @@
           <w:bdr w:val="none" w:sz="0" w:space="0" w:color="auto" w:frame="1"/>
           <w:lang w:eastAsia="it-IT"/>
         </w:rPr>
-        <w:t> @giornoOra :=(</w:t>
+        <w:t> @giornoOra =(</w:t>
       </w:r>
       <w:r>
         <w:rPr>
@@ -19444,7 +19645,7 @@
       <w:pPr>
         <w:numPr>
           <w:ilvl w:val="0"/>
-          <w:numId w:val="21"/>
+          <w:numId w:val="28"/>
         </w:numPr>
         <w:pBdr>
           <w:left w:val="single" w:sz="18" w:space="0" w:color="6CE26C"/>
@@ -19504,7 +19705,7 @@
       <w:pPr>
         <w:numPr>
           <w:ilvl w:val="0"/>
-          <w:numId w:val="21"/>
+          <w:numId w:val="28"/>
         </w:numPr>
         <w:pBdr>
           <w:left w:val="single" w:sz="18" w:space="0" w:color="6CE26C"/>
@@ -19564,7 +19765,7 @@
       <w:pPr>
         <w:numPr>
           <w:ilvl w:val="0"/>
-          <w:numId w:val="21"/>
+          <w:numId w:val="28"/>
         </w:numPr>
         <w:pBdr>
           <w:left w:val="single" w:sz="18" w:space="0" w:color="6CE26C"/>
@@ -19600,7 +19801,7 @@
       <w:pPr>
         <w:numPr>
           <w:ilvl w:val="0"/>
-          <w:numId w:val="21"/>
+          <w:numId w:val="28"/>
         </w:numPr>
         <w:pBdr>
           <w:left w:val="single" w:sz="18" w:space="0" w:color="6CE26C"/>
@@ -19629,7 +19830,7 @@
           <w:bdr w:val="none" w:sz="0" w:space="0" w:color="auto" w:frame="1"/>
           <w:lang w:eastAsia="it-IT"/>
         </w:rPr>
-        <w:t>           IF giornoOra&gt; now()  </w:t>
+        <w:t>           IF @giornoOra&lt; now()  </w:t>
       </w:r>
       <w:r>
         <w:rPr>
@@ -19660,7 +19861,7 @@
       <w:pPr>
         <w:numPr>
           <w:ilvl w:val="0"/>
-          <w:numId w:val="21"/>
+          <w:numId w:val="28"/>
         </w:numPr>
         <w:pBdr>
           <w:left w:val="single" w:sz="18" w:space="0" w:color="6CE26C"/>
@@ -19689,86 +19890,38 @@
           <w:bdr w:val="none" w:sz="0" w:space="0" w:color="auto" w:frame="1"/>
           <w:lang w:eastAsia="it-IT"/>
         </w:rPr>
-        <w:t>               </w:t>
-      </w:r>
-      <w:r>
-        <w:rPr>
-          <w:rFonts w:ascii="Consolas" w:eastAsia="Times New Roman" w:hAnsi="Consolas"/>
-          <w:bCs/>
-          <w:color w:val="006699"/>
-          <w:sz w:val="18"/>
-          <w:szCs w:val="18"/>
-          <w:bdr w:val="none" w:sz="0" w:space="0" w:color="auto" w:frame="1"/>
-          <w:lang w:eastAsia="it-IT"/>
-        </w:rPr>
-        <w:t>insert</w:t>
-      </w:r>
-      <w:r>
-        <w:rPr>
-          <w:rFonts w:ascii="Consolas" w:eastAsia="Times New Roman" w:hAnsi="Consolas"/>
-          <w:b w:val="0"/>
-          <w:color w:val="000000"/>
-          <w:sz w:val="18"/>
-          <w:szCs w:val="18"/>
-          <w:bdr w:val="none" w:sz="0" w:space="0" w:color="auto" w:frame="1"/>
-          <w:lang w:eastAsia="it-IT"/>
-        </w:rPr>
-        <w:t> </w:t>
-      </w:r>
-      <w:r>
-        <w:rPr>
-          <w:rFonts w:ascii="Consolas" w:eastAsia="Times New Roman" w:hAnsi="Consolas"/>
-          <w:bCs/>
-          <w:color w:val="006699"/>
-          <w:sz w:val="18"/>
-          <w:szCs w:val="18"/>
-          <w:bdr w:val="none" w:sz="0" w:space="0" w:color="auto" w:frame="1"/>
-          <w:lang w:eastAsia="it-IT"/>
-        </w:rPr>
-        <w:t>into</w:t>
-      </w:r>
-      <w:r>
-        <w:rPr>
-          <w:rFonts w:ascii="Consolas" w:eastAsia="Times New Roman" w:hAnsi="Consolas"/>
-          <w:b w:val="0"/>
-          <w:color w:val="000000"/>
-          <w:sz w:val="18"/>
-          <w:szCs w:val="18"/>
-          <w:bdr w:val="none" w:sz="0" w:space="0" w:color="auto" w:frame="1"/>
-          <w:lang w:eastAsia="it-IT"/>
-        </w:rPr>
-        <w:t> invitati(idE, CF) </w:t>
-      </w:r>
-      <w:r>
-        <w:rPr>
-          <w:rFonts w:ascii="Consolas" w:eastAsia="Times New Roman" w:hAnsi="Consolas"/>
-          <w:bCs/>
-          <w:color w:val="006699"/>
-          <w:sz w:val="18"/>
-          <w:szCs w:val="18"/>
-          <w:bdr w:val="none" w:sz="0" w:space="0" w:color="auto" w:frame="1"/>
-          <w:lang w:eastAsia="it-IT"/>
-        </w:rPr>
-        <w:t>values</w:t>
-      </w:r>
-      <w:r>
-        <w:rPr>
-          <w:rFonts w:ascii="Consolas" w:eastAsia="Times New Roman" w:hAnsi="Consolas"/>
-          <w:b w:val="0"/>
-          <w:color w:val="000000"/>
-          <w:sz w:val="18"/>
-          <w:szCs w:val="18"/>
-          <w:bdr w:val="none" w:sz="0" w:space="0" w:color="auto" w:frame="1"/>
-          <w:lang w:eastAsia="it-IT"/>
-        </w:rPr>
-        <w:t>(new.idE, new.CF);  </w:t>
+        <w:t>                SIGNAL SQLSTATE </w:t>
+      </w:r>
+      <w:r>
+        <w:rPr>
+          <w:rFonts w:ascii="Consolas" w:eastAsia="Times New Roman" w:hAnsi="Consolas"/>
+          <w:b w:val="0"/>
+          <w:color w:val="0000FF"/>
+          <w:sz w:val="18"/>
+          <w:szCs w:val="18"/>
+          <w:bdr w:val="none" w:sz="0" w:space="0" w:color="auto" w:frame="1"/>
+          <w:lang w:eastAsia="it-IT"/>
+        </w:rPr>
+        <w:t>'45000'</w:t>
+      </w:r>
+      <w:r>
+        <w:rPr>
+          <w:rFonts w:ascii="Consolas" w:eastAsia="Times New Roman" w:hAnsi="Consolas"/>
+          <w:b w:val="0"/>
+          <w:color w:val="000000"/>
+          <w:sz w:val="18"/>
+          <w:szCs w:val="18"/>
+          <w:bdr w:val="none" w:sz="0" w:space="0" w:color="auto" w:frame="1"/>
+          <w:lang w:eastAsia="it-IT"/>
+        </w:rPr>
+        <w:t>  </w:t>
       </w:r>
     </w:p>
     <w:p>
       <w:pPr>
         <w:numPr>
           <w:ilvl w:val="0"/>
-          <w:numId w:val="21"/>
+          <w:numId w:val="28"/>
         </w:numPr>
         <w:pBdr>
           <w:left w:val="single" w:sz="18" w:space="0" w:color="6CE26C"/>
@@ -19797,7 +19950,7 @@
           <w:bdr w:val="none" w:sz="0" w:space="0" w:color="auto" w:frame="1"/>
           <w:lang w:eastAsia="it-IT"/>
         </w:rPr>
-        <w:t>           </w:t>
+        <w:t>                </w:t>
       </w:r>
       <w:r>
         <w:rPr>
@@ -19809,26 +19962,50 @@
           <w:bdr w:val="none" w:sz="0" w:space="0" w:color="auto" w:frame="1"/>
           <w:lang w:eastAsia="it-IT"/>
         </w:rPr>
-        <w:t>END</w:t>
-      </w:r>
-      <w:r>
-        <w:rPr>
-          <w:rFonts w:ascii="Consolas" w:eastAsia="Times New Roman" w:hAnsi="Consolas"/>
-          <w:b w:val="0"/>
-          <w:color w:val="000000"/>
-          <w:sz w:val="18"/>
-          <w:szCs w:val="18"/>
-          <w:bdr w:val="none" w:sz="0" w:space="0" w:color="auto" w:frame="1"/>
-          <w:lang w:eastAsia="it-IT"/>
-        </w:rPr>
-        <w:t> IF;  </w:t>
+        <w:t>SET</w:t>
+      </w:r>
+      <w:r>
+        <w:rPr>
+          <w:rFonts w:ascii="Consolas" w:eastAsia="Times New Roman" w:hAnsi="Consolas"/>
+          <w:b w:val="0"/>
+          <w:color w:val="000000"/>
+          <w:sz w:val="18"/>
+          <w:szCs w:val="18"/>
+          <w:bdr w:val="none" w:sz="0" w:space="0" w:color="auto" w:frame="1"/>
+          <w:lang w:eastAsia="it-IT"/>
+        </w:rPr>
+        <w:t> MESSAGE_TEXT=</w:t>
+      </w:r>
+      <w:r>
+        <w:rPr>
+          <w:rFonts w:ascii="Consolas" w:eastAsia="Times New Roman" w:hAnsi="Consolas"/>
+          <w:b w:val="0"/>
+          <w:color w:val="0000FF"/>
+          <w:sz w:val="18"/>
+          <w:szCs w:val="18"/>
+          <w:bdr w:val="none" w:sz="0" w:space="0" w:color="auto" w:frame="1"/>
+          <w:lang w:eastAsia="it-IT"/>
+        </w:rPr>
+        <w:t>'Evento già avvenuto, impossibile aggiungere partecipante.'</w:t>
+      </w:r>
+      <w:r>
+        <w:rPr>
+          <w:rFonts w:ascii="Consolas" w:eastAsia="Times New Roman" w:hAnsi="Consolas"/>
+          <w:b w:val="0"/>
+          <w:color w:val="000000"/>
+          <w:sz w:val="18"/>
+          <w:szCs w:val="18"/>
+          <w:bdr w:val="none" w:sz="0" w:space="0" w:color="auto" w:frame="1"/>
+          <w:lang w:eastAsia="it-IT"/>
+        </w:rPr>
+        <w:t>, MYSQL_ERRNO=1001;  </w:t>
       </w:r>
     </w:p>
     <w:p>
       <w:pPr>
         <w:numPr>
           <w:ilvl w:val="0"/>
-          <w:numId w:val="21"/>
+          <w:numId w:val="28"/>
         </w:numPr>
         <w:pBdr>
           <w:left w:val="single" w:sz="18" w:space="0" w:color="6CE26C"/>
@@ -19857,7 +20034,7 @@
           <w:bdr w:val="none" w:sz="0" w:space="0" w:color="auto" w:frame="1"/>
           <w:lang w:eastAsia="it-IT"/>
         </w:rPr>
-        <w:t>       </w:t>
+        <w:t>           </w:t>
       </w:r>
       <w:r>
         <w:rPr>
@@ -19881,127 +20058,14 @@
           <w:bdr w:val="none" w:sz="0" w:space="0" w:color="auto" w:frame="1"/>
           <w:lang w:eastAsia="it-IT"/>
         </w:rPr>
-        <w:t>  </w:t>
-      </w:r>
-    </w:p>
-    <w:p>
-      <w:pPr>
-        <w:pStyle w:val="Contenuto"/>
-        <w:rPr>
-          <w:i/>
-          <w:sz w:val="36"/>
-        </w:rPr>
-      </w:pPr>
-    </w:p>
-    <w:p>
-      <w:pPr>
-        <w:pStyle w:val="Contenuto"/>
-        <w:rPr>
-          <w:i/>
-          <w:sz w:val="36"/>
-        </w:rPr>
-      </w:pPr>
-    </w:p>
-    <w:p>
-      <w:pPr>
-        <w:pStyle w:val="Contenuto"/>
-        <w:rPr>
-          <w:i/>
-          <w:sz w:val="36"/>
-        </w:rPr>
-      </w:pPr>
-    </w:p>
-    <w:p>
-      <w:pPr>
-        <w:pStyle w:val="Contenuto"/>
-        <w:rPr>
-          <w:i/>
-          <w:sz w:val="36"/>
-        </w:rPr>
-      </w:pPr>
-    </w:p>
-    <w:p>
-      <w:pPr>
-        <w:pStyle w:val="Contenuto"/>
-        <w:rPr>
-          <w:i/>
-          <w:sz w:val="36"/>
-        </w:rPr>
-      </w:pPr>
-    </w:p>
-    <w:p>
-      <w:pPr>
-        <w:pStyle w:val="Contenuto"/>
-        <w:rPr>
-          <w:i/>
-          <w:sz w:val="36"/>
-        </w:rPr>
-      </w:pPr>
-    </w:p>
-    <w:p>
-      <w:pPr>
-        <w:pStyle w:val="Contenuto"/>
-        <w:rPr>
-          <w:i/>
-          <w:sz w:val="36"/>
-        </w:rPr>
-      </w:pPr>
-    </w:p>
-    <w:p>
-      <w:pPr>
-        <w:pStyle w:val="Contenuto"/>
-        <w:rPr>
-          <w:i/>
-          <w:sz w:val="36"/>
-        </w:rPr>
-      </w:pPr>
-    </w:p>
-    <w:p>
-      <w:pPr>
-        <w:pStyle w:val="Contenuto"/>
-        <w:rPr>
-          <w:i/>
-          <w:sz w:val="36"/>
-        </w:rPr>
-      </w:pPr>
-    </w:p>
-    <w:p>
-      <w:pPr>
-        <w:pStyle w:val="Contenuto"/>
+        <w:t> IF;  </w:t>
+      </w:r>
+    </w:p>
+    <w:p>
+      <w:pPr>
         <w:numPr>
           <w:ilvl w:val="0"/>
-          <w:numId w:val="9"/>
-        </w:numPr>
-        <w:rPr>
-          <w:i/>
-          <w:sz w:val="36"/>
-        </w:rPr>
-      </w:pPr>
-      <w:bookmarkStart w:id="5" w:name="sesto"/>
-      <w:r>
-        <w:rPr>
-          <w:i/>
-          <w:sz w:val="36"/>
-        </w:rPr>
-        <w:lastRenderedPageBreak/>
-        <w:t>Non è possibile aggiungere persone con data di nascita successiva a quella odierna.</w:t>
-      </w:r>
-    </w:p>
-    <w:bookmarkEnd w:id="5"/>
-    <w:p>
-      <w:pPr>
-        <w:pStyle w:val="Contenuto"/>
-        <w:rPr>
-          <w:i/>
-          <w:sz w:val="36"/>
-        </w:rPr>
-      </w:pPr>
-    </w:p>
-    <w:p>
-      <w:pPr>
-        <w:numPr>
-          <w:ilvl w:val="0"/>
-          <w:numId w:val="22"/>
+          <w:numId w:val="28"/>
         </w:numPr>
         <w:pBdr>
           <w:left w:val="single" w:sz="18" w:space="0" w:color="6CE26C"/>
@@ -20023,6 +20087,18 @@
       <w:r>
         <w:rPr>
           <w:rFonts w:ascii="Consolas" w:eastAsia="Times New Roman" w:hAnsi="Consolas"/>
+          <w:b w:val="0"/>
+          <w:color w:val="000000"/>
+          <w:sz w:val="18"/>
+          <w:szCs w:val="18"/>
+          <w:bdr w:val="none" w:sz="0" w:space="0" w:color="auto" w:frame="1"/>
+          <w:lang w:eastAsia="it-IT"/>
+        </w:rPr>
+        <w:t>       </w:t>
+      </w:r>
+      <w:r>
+        <w:rPr>
+          <w:rFonts w:ascii="Consolas" w:eastAsia="Times New Roman" w:hAnsi="Consolas"/>
           <w:bCs/>
           <w:color w:val="006699"/>
           <w:sz w:val="18"/>
@@ -20030,20 +20106,157 @@
           <w:bdr w:val="none" w:sz="0" w:space="0" w:color="auto" w:frame="1"/>
           <w:lang w:eastAsia="it-IT"/>
         </w:rPr>
-        <w:t>CREATE</w:t>
-      </w:r>
-      <w:r>
-        <w:rPr>
-          <w:rFonts w:ascii="Consolas" w:eastAsia="Times New Roman" w:hAnsi="Consolas"/>
-          <w:b w:val="0"/>
-          <w:color w:val="000000"/>
-          <w:sz w:val="18"/>
-          <w:szCs w:val="18"/>
-          <w:bdr w:val="none" w:sz="0" w:space="0" w:color="auto" w:frame="1"/>
-          <w:lang w:eastAsia="it-IT"/>
-        </w:rPr>
-        <w:t> </w:t>
-      </w:r>
+        <w:t>END</w:t>
+      </w:r>
+      <w:r>
+        <w:rPr>
+          <w:rFonts w:ascii="Consolas" w:eastAsia="Times New Roman" w:hAnsi="Consolas"/>
+          <w:b w:val="0"/>
+          <w:color w:val="000000"/>
+          <w:sz w:val="18"/>
+          <w:szCs w:val="18"/>
+          <w:bdr w:val="none" w:sz="0" w:space="0" w:color="auto" w:frame="1"/>
+          <w:lang w:eastAsia="it-IT"/>
+        </w:rPr>
+        <w:t>;  </w:t>
+      </w:r>
+    </w:p>
+    <w:p>
+      <w:pPr>
+        <w:pStyle w:val="Contenuto"/>
+        <w:rPr>
+          <w:i/>
+          <w:sz w:val="36"/>
+        </w:rPr>
+      </w:pPr>
+    </w:p>
+    <w:p>
+      <w:pPr>
+        <w:pStyle w:val="Contenuto"/>
+        <w:rPr>
+          <w:i/>
+          <w:sz w:val="36"/>
+        </w:rPr>
+      </w:pPr>
+    </w:p>
+    <w:p>
+      <w:pPr>
+        <w:pStyle w:val="Contenuto"/>
+        <w:rPr>
+          <w:i/>
+          <w:sz w:val="36"/>
+        </w:rPr>
+      </w:pPr>
+    </w:p>
+    <w:p>
+      <w:pPr>
+        <w:pStyle w:val="Contenuto"/>
+        <w:rPr>
+          <w:i/>
+          <w:sz w:val="36"/>
+        </w:rPr>
+      </w:pPr>
+    </w:p>
+    <w:p>
+      <w:pPr>
+        <w:pStyle w:val="Contenuto"/>
+        <w:rPr>
+          <w:i/>
+          <w:sz w:val="36"/>
+        </w:rPr>
+      </w:pPr>
+    </w:p>
+    <w:p>
+      <w:pPr>
+        <w:pStyle w:val="Contenuto"/>
+        <w:rPr>
+          <w:i/>
+          <w:sz w:val="36"/>
+        </w:rPr>
+      </w:pPr>
+    </w:p>
+    <w:p>
+      <w:pPr>
+        <w:pStyle w:val="Contenuto"/>
+        <w:rPr>
+          <w:i/>
+          <w:sz w:val="36"/>
+        </w:rPr>
+      </w:pPr>
+    </w:p>
+    <w:p>
+      <w:pPr>
+        <w:pStyle w:val="Contenuto"/>
+        <w:rPr>
+          <w:i/>
+          <w:sz w:val="36"/>
+        </w:rPr>
+      </w:pPr>
+    </w:p>
+    <w:p>
+      <w:pPr>
+        <w:pStyle w:val="Contenuto"/>
+        <w:rPr>
+          <w:i/>
+          <w:sz w:val="36"/>
+        </w:rPr>
+      </w:pPr>
+    </w:p>
+    <w:p>
+      <w:pPr>
+        <w:pStyle w:val="Contenuto"/>
+        <w:numPr>
+          <w:ilvl w:val="0"/>
+          <w:numId w:val="9"/>
+        </w:numPr>
+        <w:rPr>
+          <w:i/>
+          <w:sz w:val="36"/>
+        </w:rPr>
+      </w:pPr>
+      <w:bookmarkStart w:id="4" w:name="sesto"/>
+      <w:r>
+        <w:rPr>
+          <w:i/>
+          <w:sz w:val="36"/>
+        </w:rPr>
+        <w:lastRenderedPageBreak/>
+        <w:t>Non è possibile aggiungere persone con data di nascita successiva a quella odierna.</w:t>
+      </w:r>
+    </w:p>
+    <w:bookmarkEnd w:id="4"/>
+    <w:p>
+      <w:pPr>
+        <w:pStyle w:val="Contenuto"/>
+        <w:rPr>
+          <w:i/>
+          <w:sz w:val="36"/>
+        </w:rPr>
+      </w:pPr>
+    </w:p>
+    <w:p>
+      <w:pPr>
+        <w:numPr>
+          <w:ilvl w:val="0"/>
+          <w:numId w:val="30"/>
+        </w:numPr>
+        <w:pBdr>
+          <w:left w:val="single" w:sz="18" w:space="0" w:color="6CE26C"/>
+        </w:pBdr>
+        <w:shd w:val="clear" w:color="auto" w:fill="FFFFFF"/>
+        <w:suppressAutoHyphens w:val="0"/>
+        <w:autoSpaceDN/>
+        <w:spacing w:beforeAutospacing="1" w:afterAutospacing="1" w:line="210" w:lineRule="atLeast"/>
+        <w:textAlignment w:val="auto"/>
+        <w:rPr>
+          <w:rFonts w:ascii="Consolas" w:eastAsia="Times New Roman" w:hAnsi="Consolas"/>
+          <w:b w:val="0"/>
+          <w:color w:val="5C5C5C"/>
+          <w:sz w:val="18"/>
+          <w:szCs w:val="18"/>
+          <w:lang w:eastAsia="it-IT"/>
+        </w:rPr>
+      </w:pPr>
       <w:r>
         <w:rPr>
           <w:rFonts w:ascii="Consolas" w:eastAsia="Times New Roman" w:hAnsi="Consolas"/>
@@ -20054,19 +20267,19 @@
           <w:bdr w:val="none" w:sz="0" w:space="0" w:color="auto" w:frame="1"/>
           <w:lang w:eastAsia="it-IT"/>
         </w:rPr>
-        <w:t>TRIGGER</w:t>
-      </w:r>
-      <w:r>
-        <w:rPr>
-          <w:rFonts w:ascii="Consolas" w:eastAsia="Times New Roman" w:hAnsi="Consolas"/>
-          <w:b w:val="0"/>
-          <w:color w:val="000000"/>
-          <w:sz w:val="18"/>
-          <w:szCs w:val="18"/>
-          <w:bdr w:val="none" w:sz="0" w:space="0" w:color="auto" w:frame="1"/>
-          <w:lang w:eastAsia="it-IT"/>
-        </w:rPr>
-        <w:t> personBirthdayCheck BEFORE </w:t>
+        <w:t>CREATE</w:t>
+      </w:r>
+      <w:r>
+        <w:rPr>
+          <w:rFonts w:ascii="Consolas" w:eastAsia="Times New Roman" w:hAnsi="Consolas"/>
+          <w:b w:val="0"/>
+          <w:color w:val="000000"/>
+          <w:sz w:val="18"/>
+          <w:szCs w:val="18"/>
+          <w:bdr w:val="none" w:sz="0" w:space="0" w:color="auto" w:frame="1"/>
+          <w:lang w:eastAsia="it-IT"/>
+        </w:rPr>
+        <w:t> </w:t>
       </w:r>
       <w:r>
         <w:rPr>
@@ -20078,19 +20291,19 @@
           <w:bdr w:val="none" w:sz="0" w:space="0" w:color="auto" w:frame="1"/>
           <w:lang w:eastAsia="it-IT"/>
         </w:rPr>
-        <w:t>INSERT</w:t>
-      </w:r>
-      <w:r>
-        <w:rPr>
-          <w:rFonts w:ascii="Consolas" w:eastAsia="Times New Roman" w:hAnsi="Consolas"/>
-          <w:b w:val="0"/>
-          <w:color w:val="000000"/>
-          <w:sz w:val="18"/>
-          <w:szCs w:val="18"/>
-          <w:bdr w:val="none" w:sz="0" w:space="0" w:color="auto" w:frame="1"/>
-          <w:lang w:eastAsia="it-IT"/>
-        </w:rPr>
-        <w:t> </w:t>
+        <w:t>TRIGGER</w:t>
+      </w:r>
+      <w:r>
+        <w:rPr>
+          <w:rFonts w:ascii="Consolas" w:eastAsia="Times New Roman" w:hAnsi="Consolas"/>
+          <w:b w:val="0"/>
+          <w:color w:val="000000"/>
+          <w:sz w:val="18"/>
+          <w:szCs w:val="18"/>
+          <w:bdr w:val="none" w:sz="0" w:space="0" w:color="auto" w:frame="1"/>
+          <w:lang w:eastAsia="it-IT"/>
+        </w:rPr>
+        <w:t> personBirthdayCheck BEFORE </w:t>
       </w:r>
       <w:r>
         <w:rPr>
@@ -20102,6 +20315,30 @@
           <w:bdr w:val="none" w:sz="0" w:space="0" w:color="auto" w:frame="1"/>
           <w:lang w:eastAsia="it-IT"/>
         </w:rPr>
+        <w:t>INSERT</w:t>
+      </w:r>
+      <w:r>
+        <w:rPr>
+          <w:rFonts w:ascii="Consolas" w:eastAsia="Times New Roman" w:hAnsi="Consolas"/>
+          <w:b w:val="0"/>
+          <w:color w:val="000000"/>
+          <w:sz w:val="18"/>
+          <w:szCs w:val="18"/>
+          <w:bdr w:val="none" w:sz="0" w:space="0" w:color="auto" w:frame="1"/>
+          <w:lang w:eastAsia="it-IT"/>
+        </w:rPr>
+        <w:t> </w:t>
+      </w:r>
+      <w:r>
+        <w:rPr>
+          <w:rFonts w:ascii="Consolas" w:eastAsia="Times New Roman" w:hAnsi="Consolas"/>
+          <w:bCs/>
+          <w:color w:val="006699"/>
+          <w:sz w:val="18"/>
+          <w:szCs w:val="18"/>
+          <w:bdr w:val="none" w:sz="0" w:space="0" w:color="auto" w:frame="1"/>
+          <w:lang w:eastAsia="it-IT"/>
+        </w:rPr>
         <w:t>ON</w:t>
       </w:r>
       <w:r>
@@ -20121,7 +20358,7 @@
       <w:pPr>
         <w:numPr>
           <w:ilvl w:val="0"/>
-          <w:numId w:val="22"/>
+          <w:numId w:val="30"/>
         </w:numPr>
         <w:pBdr>
           <w:left w:val="single" w:sz="18" w:space="0" w:color="6CE26C"/>
@@ -20181,7 +20418,7 @@
       <w:pPr>
         <w:numPr>
           <w:ilvl w:val="0"/>
-          <w:numId w:val="22"/>
+          <w:numId w:val="30"/>
         </w:numPr>
         <w:pBdr>
           <w:left w:val="single" w:sz="18" w:space="0" w:color="6CE26C"/>
@@ -20229,7 +20466,7 @@
       <w:pPr>
         <w:numPr>
           <w:ilvl w:val="0"/>
-          <w:numId w:val="22"/>
+          <w:numId w:val="30"/>
         </w:numPr>
         <w:pBdr>
           <w:left w:val="single" w:sz="18" w:space="0" w:color="6CE26C"/>
@@ -20265,7 +20502,7 @@
       <w:pPr>
         <w:numPr>
           <w:ilvl w:val="0"/>
-          <w:numId w:val="22"/>
+          <w:numId w:val="30"/>
         </w:numPr>
         <w:pBdr>
           <w:left w:val="single" w:sz="18" w:space="0" w:color="6CE26C"/>
@@ -20349,7 +20586,7 @@
       <w:pPr>
         <w:numPr>
           <w:ilvl w:val="0"/>
-          <w:numId w:val="22"/>
+          <w:numId w:val="30"/>
         </w:numPr>
         <w:pBdr>
           <w:left w:val="single" w:sz="18" w:space="0" w:color="6CE26C"/>
@@ -20378,110 +20615,38 @@
           <w:bdr w:val="none" w:sz="0" w:space="0" w:color="auto" w:frame="1"/>
           <w:lang w:eastAsia="it-IT"/>
         </w:rPr>
-        <w:t>              </w:t>
-      </w:r>
-      <w:r>
-        <w:rPr>
-          <w:rFonts w:ascii="Consolas" w:eastAsia="Times New Roman" w:hAnsi="Consolas"/>
-          <w:bCs/>
-          <w:color w:val="006699"/>
-          <w:sz w:val="18"/>
-          <w:szCs w:val="18"/>
-          <w:bdr w:val="none" w:sz="0" w:space="0" w:color="auto" w:frame="1"/>
-          <w:lang w:eastAsia="it-IT"/>
-        </w:rPr>
-        <w:t>insert</w:t>
-      </w:r>
-      <w:r>
-        <w:rPr>
-          <w:rFonts w:ascii="Consolas" w:eastAsia="Times New Roman" w:hAnsi="Consolas"/>
-          <w:b w:val="0"/>
-          <w:color w:val="000000"/>
-          <w:sz w:val="18"/>
-          <w:szCs w:val="18"/>
-          <w:bdr w:val="none" w:sz="0" w:space="0" w:color="auto" w:frame="1"/>
-          <w:lang w:eastAsia="it-IT"/>
-        </w:rPr>
-        <w:t> </w:t>
-      </w:r>
-      <w:r>
-        <w:rPr>
-          <w:rFonts w:ascii="Consolas" w:eastAsia="Times New Roman" w:hAnsi="Consolas"/>
-          <w:bCs/>
-          <w:color w:val="006699"/>
-          <w:sz w:val="18"/>
-          <w:szCs w:val="18"/>
-          <w:bdr w:val="none" w:sz="0" w:space="0" w:color="auto" w:frame="1"/>
-          <w:lang w:eastAsia="it-IT"/>
-        </w:rPr>
-        <w:t>into</w:t>
-      </w:r>
-      <w:r>
-        <w:rPr>
-          <w:rFonts w:ascii="Consolas" w:eastAsia="Times New Roman" w:hAnsi="Consolas"/>
-          <w:b w:val="0"/>
-          <w:color w:val="000000"/>
-          <w:sz w:val="18"/>
-          <w:szCs w:val="18"/>
-          <w:bdr w:val="none" w:sz="0" w:space="0" w:color="auto" w:frame="1"/>
-          <w:lang w:eastAsia="it-IT"/>
-        </w:rPr>
-        <w:t> persona(CF, cognome, dataNascita, nome, telefono) </w:t>
-      </w:r>
-      <w:r>
-        <w:rPr>
-          <w:rFonts w:ascii="Consolas" w:eastAsia="Times New Roman" w:hAnsi="Consolas"/>
-          <w:bCs/>
-          <w:color w:val="006699"/>
-          <w:sz w:val="18"/>
-          <w:szCs w:val="18"/>
-          <w:bdr w:val="none" w:sz="0" w:space="0" w:color="auto" w:frame="1"/>
-          <w:lang w:eastAsia="it-IT"/>
-        </w:rPr>
-        <w:t>values</w:t>
-      </w:r>
-      <w:r>
-        <w:rPr>
-          <w:rFonts w:ascii="Consolas" w:eastAsia="Times New Roman" w:hAnsi="Consolas"/>
-          <w:b w:val="0"/>
-          <w:color w:val="000000"/>
-          <w:sz w:val="18"/>
-          <w:szCs w:val="18"/>
-          <w:bdr w:val="none" w:sz="0" w:space="0" w:color="auto" w:frame="1"/>
-          <w:lang w:eastAsia="it-IT"/>
-        </w:rPr>
-        <w:t>(new.CF, new.cognome, </w:t>
-      </w:r>
-      <w:r>
-        <w:rPr>
-          <w:rFonts w:ascii="Consolas" w:eastAsia="Times New Roman" w:hAnsi="Consolas"/>
-          <w:bCs/>
-          <w:color w:val="006699"/>
-          <w:sz w:val="18"/>
-          <w:szCs w:val="18"/>
-          <w:bdr w:val="none" w:sz="0" w:space="0" w:color="auto" w:frame="1"/>
-          <w:lang w:eastAsia="it-IT"/>
-        </w:rPr>
-        <w:t>date</w:t>
-      </w:r>
-      <w:r>
-        <w:rPr>
-          <w:rFonts w:ascii="Consolas" w:eastAsia="Times New Roman" w:hAnsi="Consolas"/>
-          <w:b w:val="0"/>
-          <w:color w:val="000000"/>
-          <w:sz w:val="18"/>
-          <w:szCs w:val="18"/>
-          <w:bdr w:val="none" w:sz="0" w:space="0" w:color="auto" w:frame="1"/>
-          <w:lang w:eastAsia="it-IT"/>
-        </w:rPr>
-        <w:t>(now()), new.nome, new.telefono);  </w:t>
+        <w:t>                SIGNAL SQLSTATE </w:t>
+      </w:r>
+      <w:r>
+        <w:rPr>
+          <w:rFonts w:ascii="Consolas" w:eastAsia="Times New Roman" w:hAnsi="Consolas"/>
+          <w:b w:val="0"/>
+          <w:color w:val="0000FF"/>
+          <w:sz w:val="18"/>
+          <w:szCs w:val="18"/>
+          <w:bdr w:val="none" w:sz="0" w:space="0" w:color="auto" w:frame="1"/>
+          <w:lang w:eastAsia="it-IT"/>
+        </w:rPr>
+        <w:t>'45000'</w:t>
+      </w:r>
+      <w:r>
+        <w:rPr>
+          <w:rFonts w:ascii="Consolas" w:eastAsia="Times New Roman" w:hAnsi="Consolas"/>
+          <w:b w:val="0"/>
+          <w:color w:val="000000"/>
+          <w:sz w:val="18"/>
+          <w:szCs w:val="18"/>
+          <w:bdr w:val="none" w:sz="0" w:space="0" w:color="auto" w:frame="1"/>
+          <w:lang w:eastAsia="it-IT"/>
+        </w:rPr>
+        <w:t>  </w:t>
       </w:r>
     </w:p>
     <w:p>
       <w:pPr>
         <w:numPr>
           <w:ilvl w:val="0"/>
-          <w:numId w:val="22"/>
+          <w:numId w:val="30"/>
         </w:numPr>
         <w:pBdr>
           <w:left w:val="single" w:sz="18" w:space="0" w:color="6CE26C"/>
@@ -20510,14 +20675,62 @@
           <w:bdr w:val="none" w:sz="0" w:space="0" w:color="auto" w:frame="1"/>
           <w:lang w:eastAsia="it-IT"/>
         </w:rPr>
-        <w:t>          </w:t>
+        <w:t>                </w:t>
+      </w:r>
+      <w:r>
+        <w:rPr>
+          <w:rFonts w:ascii="Consolas" w:eastAsia="Times New Roman" w:hAnsi="Consolas"/>
+          <w:bCs/>
+          <w:color w:val="006699"/>
+          <w:sz w:val="18"/>
+          <w:szCs w:val="18"/>
+          <w:bdr w:val="none" w:sz="0" w:space="0" w:color="auto" w:frame="1"/>
+          <w:lang w:eastAsia="it-IT"/>
+        </w:rPr>
+        <w:t>SET</w:t>
+      </w:r>
+      <w:r>
+        <w:rPr>
+          <w:rFonts w:ascii="Consolas" w:eastAsia="Times New Roman" w:hAnsi="Consolas"/>
+          <w:b w:val="0"/>
+          <w:color w:val="000000"/>
+          <w:sz w:val="18"/>
+          <w:szCs w:val="18"/>
+          <w:bdr w:val="none" w:sz="0" w:space="0" w:color="auto" w:frame="1"/>
+          <w:lang w:eastAsia="it-IT"/>
+        </w:rPr>
+        <w:t> MESSAGE_TEXT=</w:t>
+      </w:r>
+      <w:r>
+        <w:rPr>
+          <w:rFonts w:ascii="Consolas" w:eastAsia="Times New Roman" w:hAnsi="Consolas"/>
+          <w:b w:val="0"/>
+          <w:color w:val="0000FF"/>
+          <w:sz w:val="18"/>
+          <w:szCs w:val="18"/>
+          <w:bdr w:val="none" w:sz="0" w:space="0" w:color="auto" w:frame="1"/>
+          <w:lang w:eastAsia="it-IT"/>
+        </w:rPr>
+        <w:t>'Impossibile aggiungere persone non ancora nate.'</w:t>
+      </w:r>
+      <w:r>
+        <w:rPr>
+          <w:rFonts w:ascii="Consolas" w:eastAsia="Times New Roman" w:hAnsi="Consolas"/>
+          <w:b w:val="0"/>
+          <w:color w:val="000000"/>
+          <w:sz w:val="18"/>
+          <w:szCs w:val="18"/>
+          <w:bdr w:val="none" w:sz="0" w:space="0" w:color="auto" w:frame="1"/>
+          <w:lang w:eastAsia="it-IT"/>
+        </w:rPr>
+        <w:t>, MYSQL_ERRNO=1001;  </w:t>
       </w:r>
     </w:p>
     <w:p>
       <w:pPr>
         <w:numPr>
           <w:ilvl w:val="0"/>
-          <w:numId w:val="22"/>
+          <w:numId w:val="30"/>
         </w:numPr>
         <w:pBdr>
           <w:left w:val="single" w:sz="18" w:space="0" w:color="6CE26C"/>
@@ -20546,38 +20759,14 @@
           <w:bdr w:val="none" w:sz="0" w:space="0" w:color="auto" w:frame="1"/>
           <w:lang w:eastAsia="it-IT"/>
         </w:rPr>
-        <w:t>           </w:t>
-      </w:r>
-      <w:r>
-        <w:rPr>
-          <w:rFonts w:ascii="Consolas" w:eastAsia="Times New Roman" w:hAnsi="Consolas"/>
-          <w:bCs/>
-          <w:color w:val="006699"/>
-          <w:sz w:val="18"/>
-          <w:szCs w:val="18"/>
-          <w:bdr w:val="none" w:sz="0" w:space="0" w:color="auto" w:frame="1"/>
-          <w:lang w:eastAsia="it-IT"/>
-        </w:rPr>
-        <w:t>END</w:t>
-      </w:r>
-      <w:r>
-        <w:rPr>
-          <w:rFonts w:ascii="Consolas" w:eastAsia="Times New Roman" w:hAnsi="Consolas"/>
-          <w:b w:val="0"/>
-          <w:color w:val="000000"/>
-          <w:sz w:val="18"/>
-          <w:szCs w:val="18"/>
-          <w:bdr w:val="none" w:sz="0" w:space="0" w:color="auto" w:frame="1"/>
-          <w:lang w:eastAsia="it-IT"/>
-        </w:rPr>
-        <w:t> IF;  </w:t>
+        <w:t>          </w:t>
       </w:r>
     </w:p>
     <w:p>
       <w:pPr>
         <w:numPr>
           <w:ilvl w:val="0"/>
-          <w:numId w:val="22"/>
+          <w:numId w:val="30"/>
         </w:numPr>
         <w:pBdr>
           <w:left w:val="single" w:sz="18" w:space="0" w:color="6CE26C"/>
@@ -20606,7 +20795,7 @@
           <w:bdr w:val="none" w:sz="0" w:space="0" w:color="auto" w:frame="1"/>
           <w:lang w:eastAsia="it-IT"/>
         </w:rPr>
-        <w:t>       </w:t>
+        <w:t>           </w:t>
       </w:r>
       <w:r>
         <w:rPr>
@@ -20630,6 +20819,66 @@
           <w:bdr w:val="none" w:sz="0" w:space="0" w:color="auto" w:frame="1"/>
           <w:lang w:eastAsia="it-IT"/>
         </w:rPr>
+        <w:t> IF;  </w:t>
+      </w:r>
+    </w:p>
+    <w:p>
+      <w:pPr>
+        <w:numPr>
+          <w:ilvl w:val="0"/>
+          <w:numId w:val="30"/>
+        </w:numPr>
+        <w:pBdr>
+          <w:left w:val="single" w:sz="18" w:space="0" w:color="6CE26C"/>
+        </w:pBdr>
+        <w:shd w:val="clear" w:color="auto" w:fill="F8F8F8"/>
+        <w:suppressAutoHyphens w:val="0"/>
+        <w:autoSpaceDN/>
+        <w:spacing w:beforeAutospacing="1" w:afterAutospacing="1" w:line="210" w:lineRule="atLeast"/>
+        <w:textAlignment w:val="auto"/>
+        <w:rPr>
+          <w:rFonts w:ascii="Consolas" w:eastAsia="Times New Roman" w:hAnsi="Consolas"/>
+          <w:b w:val="0"/>
+          <w:color w:val="5C5C5C"/>
+          <w:sz w:val="18"/>
+          <w:szCs w:val="18"/>
+          <w:lang w:eastAsia="it-IT"/>
+        </w:rPr>
+      </w:pPr>
+      <w:r>
+        <w:rPr>
+          <w:rFonts w:ascii="Consolas" w:eastAsia="Times New Roman" w:hAnsi="Consolas"/>
+          <w:b w:val="0"/>
+          <w:color w:val="000000"/>
+          <w:sz w:val="18"/>
+          <w:szCs w:val="18"/>
+          <w:bdr w:val="none" w:sz="0" w:space="0" w:color="auto" w:frame="1"/>
+          <w:lang w:eastAsia="it-IT"/>
+        </w:rPr>
+        <w:t>       </w:t>
+      </w:r>
+      <w:r>
+        <w:rPr>
+          <w:rFonts w:ascii="Consolas" w:eastAsia="Times New Roman" w:hAnsi="Consolas"/>
+          <w:bCs/>
+          <w:color w:val="006699"/>
+          <w:sz w:val="18"/>
+          <w:szCs w:val="18"/>
+          <w:bdr w:val="none" w:sz="0" w:space="0" w:color="auto" w:frame="1"/>
+          <w:lang w:eastAsia="it-IT"/>
+        </w:rPr>
+        <w:t>END</w:t>
+      </w:r>
+      <w:r>
+        <w:rPr>
+          <w:rFonts w:ascii="Consolas" w:eastAsia="Times New Roman" w:hAnsi="Consolas"/>
+          <w:b w:val="0"/>
+          <w:color w:val="000000"/>
+          <w:sz w:val="18"/>
+          <w:szCs w:val="18"/>
+          <w:bdr w:val="none" w:sz="0" w:space="0" w:color="auto" w:frame="1"/>
+          <w:lang w:eastAsia="it-IT"/>
+        </w:rPr>
         <w:t>  </w:t>
       </w:r>
     </w:p>
@@ -20641,6 +20890,8 @@
           <w:sz w:val="36"/>
         </w:rPr>
       </w:pPr>
+      <w:bookmarkStart w:id="5" w:name="_GoBack"/>
+      <w:bookmarkEnd w:id="5"/>
     </w:p>
     <w:p>
       <w:pPr>
@@ -20681,7 +20932,7 @@
       <w:pPr>
         <w:numPr>
           <w:ilvl w:val="0"/>
-          <w:numId w:val="23"/>
+          <w:numId w:val="29"/>
         </w:numPr>
         <w:pBdr>
           <w:left w:val="single" w:sz="18" w:space="0" w:color="6CE26C"/>
@@ -20801,7 +21052,7 @@
       <w:pPr>
         <w:numPr>
           <w:ilvl w:val="0"/>
-          <w:numId w:val="23"/>
+          <w:numId w:val="29"/>
         </w:numPr>
         <w:pBdr>
           <w:left w:val="single" w:sz="18" w:space="0" w:color="6CE26C"/>
@@ -20861,7 +21112,7 @@
       <w:pPr>
         <w:numPr>
           <w:ilvl w:val="0"/>
-          <w:numId w:val="23"/>
+          <w:numId w:val="29"/>
         </w:numPr>
         <w:pBdr>
           <w:left w:val="single" w:sz="18" w:space="0" w:color="6CE26C"/>
@@ -20921,7 +21172,7 @@
       <w:pPr>
         <w:numPr>
           <w:ilvl w:val="0"/>
-          <w:numId w:val="23"/>
+          <w:numId w:val="29"/>
         </w:numPr>
         <w:pBdr>
           <w:left w:val="single" w:sz="18" w:space="0" w:color="6CE26C"/>
@@ -21005,7 +21256,7 @@
       <w:pPr>
         <w:numPr>
           <w:ilvl w:val="0"/>
-          <w:numId w:val="23"/>
+          <w:numId w:val="29"/>
         </w:numPr>
         <w:pBdr>
           <w:left w:val="single" w:sz="18" w:space="0" w:color="6CE26C"/>
@@ -21082,7 +21333,7 @@
           <w:bdr w:val="none" w:sz="0" w:space="0" w:color="auto" w:frame="1"/>
           <w:lang w:eastAsia="it-IT"/>
         </w:rPr>
-        <w:t> </w:t>
+        <w:t> (</w:t>
       </w:r>
       <w:r>
         <w:rPr>
@@ -21106,7 +21357,7 @@
           <w:bdr w:val="none" w:sz="0" w:space="0" w:color="auto" w:frame="1"/>
           <w:lang w:eastAsia="it-IT"/>
         </w:rPr>
-        <w:t>(CURDATE()) - </w:t>
+        <w:t>(now()) - </w:t>
       </w:r>
       <w:r>
         <w:rPr>
@@ -21130,7 +21381,7 @@
           <w:bdr w:val="none" w:sz="0" w:space="0" w:color="auto" w:frame="1"/>
           <w:lang w:eastAsia="it-IT"/>
         </w:rPr>
-        <w:t>(birthdate) </w:t>
+        <w:t>(p.dataNascita)) </w:t>
       </w:r>
       <w:r>
         <w:rPr>
@@ -21161,7 +21412,7 @@
       <w:pPr>
         <w:numPr>
           <w:ilvl w:val="0"/>
-          <w:numId w:val="23"/>
+          <w:numId w:val="29"/>
         </w:numPr>
         <w:pBdr>
           <w:left w:val="single" w:sz="18" w:space="0" w:color="6CE26C"/>
@@ -21221,7 +21472,7 @@
       <w:pPr>
         <w:numPr>
           <w:ilvl w:val="0"/>
-          <w:numId w:val="23"/>
+          <w:numId w:val="29"/>
         </w:numPr>
         <w:pBdr>
           <w:left w:val="single" w:sz="18" w:space="0" w:color="6CE26C"/>
@@ -21281,7 +21532,7 @@
       <w:pPr>
         <w:numPr>
           <w:ilvl w:val="0"/>
-          <w:numId w:val="23"/>
+          <w:numId w:val="29"/>
         </w:numPr>
         <w:pBdr>
           <w:left w:val="single" w:sz="18" w:space="0" w:color="6CE26C"/>
@@ -21317,7 +21568,7 @@
       <w:pPr>
         <w:numPr>
           <w:ilvl w:val="0"/>
-          <w:numId w:val="23"/>
+          <w:numId w:val="29"/>
         </w:numPr>
         <w:pBdr>
           <w:left w:val="single" w:sz="18" w:space="0" w:color="6CE26C"/>
@@ -21346,7 +21597,7 @@
           <w:bdr w:val="none" w:sz="0" w:space="0" w:color="auto" w:frame="1"/>
           <w:lang w:eastAsia="it-IT"/>
         </w:rPr>
-        <w:t>           IF eta&gt;=18  </w:t>
+        <w:t>           IF @eta&lt;=18  </w:t>
       </w:r>
       <w:r>
         <w:rPr>
@@ -21377,7 +21628,7 @@
       <w:pPr>
         <w:numPr>
           <w:ilvl w:val="0"/>
-          <w:numId w:val="23"/>
+          <w:numId w:val="29"/>
         </w:numPr>
         <w:pBdr>
           <w:left w:val="single" w:sz="18" w:space="0" w:color="6CE26C"/>
@@ -21406,86 +21657,38 @@
           <w:bdr w:val="none" w:sz="0" w:space="0" w:color="auto" w:frame="1"/>
           <w:lang w:eastAsia="it-IT"/>
         </w:rPr>
-        <w:t>               </w:t>
-      </w:r>
-      <w:r>
-        <w:rPr>
-          <w:rFonts w:ascii="Consolas" w:eastAsia="Times New Roman" w:hAnsi="Consolas"/>
-          <w:bCs/>
-          <w:color w:val="006699"/>
-          <w:sz w:val="18"/>
-          <w:szCs w:val="18"/>
-          <w:bdr w:val="none" w:sz="0" w:space="0" w:color="auto" w:frame="1"/>
-          <w:lang w:eastAsia="it-IT"/>
-        </w:rPr>
-        <w:t>insert</w:t>
-      </w:r>
-      <w:r>
-        <w:rPr>
-          <w:rFonts w:ascii="Consolas" w:eastAsia="Times New Roman" w:hAnsi="Consolas"/>
-          <w:b w:val="0"/>
-          <w:color w:val="000000"/>
-          <w:sz w:val="18"/>
-          <w:szCs w:val="18"/>
-          <w:bdr w:val="none" w:sz="0" w:space="0" w:color="auto" w:frame="1"/>
-          <w:lang w:eastAsia="it-IT"/>
-        </w:rPr>
-        <w:t> </w:t>
-      </w:r>
-      <w:r>
-        <w:rPr>
-          <w:rFonts w:ascii="Consolas" w:eastAsia="Times New Roman" w:hAnsi="Consolas"/>
-          <w:bCs/>
-          <w:color w:val="006699"/>
-          <w:sz w:val="18"/>
-          <w:szCs w:val="18"/>
-          <w:bdr w:val="none" w:sz="0" w:space="0" w:color="auto" w:frame="1"/>
-          <w:lang w:eastAsia="it-IT"/>
-        </w:rPr>
-        <w:t>into</w:t>
-      </w:r>
-      <w:r>
-        <w:rPr>
-          <w:rFonts w:ascii="Consolas" w:eastAsia="Times New Roman" w:hAnsi="Consolas"/>
-          <w:b w:val="0"/>
-          <w:color w:val="000000"/>
-          <w:sz w:val="18"/>
-          <w:szCs w:val="18"/>
-          <w:bdr w:val="none" w:sz="0" w:space="0" w:color="auto" w:frame="1"/>
-          <w:lang w:eastAsia="it-IT"/>
-        </w:rPr>
-        <w:t> invitati(idE, CF) </w:t>
-      </w:r>
-      <w:r>
-        <w:rPr>
-          <w:rFonts w:ascii="Consolas" w:eastAsia="Times New Roman" w:hAnsi="Consolas"/>
-          <w:bCs/>
-          <w:color w:val="006699"/>
-          <w:sz w:val="18"/>
-          <w:szCs w:val="18"/>
-          <w:bdr w:val="none" w:sz="0" w:space="0" w:color="auto" w:frame="1"/>
-          <w:lang w:eastAsia="it-IT"/>
-        </w:rPr>
-        <w:t>values</w:t>
-      </w:r>
-      <w:r>
-        <w:rPr>
-          <w:rFonts w:ascii="Consolas" w:eastAsia="Times New Roman" w:hAnsi="Consolas"/>
-          <w:b w:val="0"/>
-          <w:color w:val="000000"/>
-          <w:sz w:val="18"/>
-          <w:szCs w:val="18"/>
-          <w:bdr w:val="none" w:sz="0" w:space="0" w:color="auto" w:frame="1"/>
-          <w:lang w:eastAsia="it-IT"/>
-        </w:rPr>
-        <w:t>(new.idE, new.CF);  </w:t>
+        <w:t>                SIGNAL SQLSTATE </w:t>
+      </w:r>
+      <w:r>
+        <w:rPr>
+          <w:rFonts w:ascii="Consolas" w:eastAsia="Times New Roman" w:hAnsi="Consolas"/>
+          <w:b w:val="0"/>
+          <w:color w:val="0000FF"/>
+          <w:sz w:val="18"/>
+          <w:szCs w:val="18"/>
+          <w:bdr w:val="none" w:sz="0" w:space="0" w:color="auto" w:frame="1"/>
+          <w:lang w:eastAsia="it-IT"/>
+        </w:rPr>
+        <w:t>'45000'</w:t>
+      </w:r>
+      <w:r>
+        <w:rPr>
+          <w:rFonts w:ascii="Consolas" w:eastAsia="Times New Roman" w:hAnsi="Consolas"/>
+          <w:b w:val="0"/>
+          <w:color w:val="000000"/>
+          <w:sz w:val="18"/>
+          <w:szCs w:val="18"/>
+          <w:bdr w:val="none" w:sz="0" w:space="0" w:color="auto" w:frame="1"/>
+          <w:lang w:eastAsia="it-IT"/>
+        </w:rPr>
+        <w:t>  </w:t>
       </w:r>
     </w:p>
     <w:p>
       <w:pPr>
         <w:numPr>
           <w:ilvl w:val="0"/>
-          <w:numId w:val="23"/>
+          <w:numId w:val="29"/>
         </w:numPr>
         <w:pBdr>
           <w:left w:val="single" w:sz="18" w:space="0" w:color="6CE26C"/>
@@ -21514,7 +21717,7 @@
           <w:bdr w:val="none" w:sz="0" w:space="0" w:color="auto" w:frame="1"/>
           <w:lang w:eastAsia="it-IT"/>
         </w:rPr>
-        <w:t>           </w:t>
+        <w:t>                </w:t>
       </w:r>
       <w:r>
         <w:rPr>
@@ -21526,26 +21729,50 @@
           <w:bdr w:val="none" w:sz="0" w:space="0" w:color="auto" w:frame="1"/>
           <w:lang w:eastAsia="it-IT"/>
         </w:rPr>
-        <w:t>END</w:t>
-      </w:r>
-      <w:r>
-        <w:rPr>
-          <w:rFonts w:ascii="Consolas" w:eastAsia="Times New Roman" w:hAnsi="Consolas"/>
-          <w:b w:val="0"/>
-          <w:color w:val="000000"/>
-          <w:sz w:val="18"/>
-          <w:szCs w:val="18"/>
-          <w:bdr w:val="none" w:sz="0" w:space="0" w:color="auto" w:frame="1"/>
-          <w:lang w:eastAsia="it-IT"/>
-        </w:rPr>
-        <w:t> IF;  </w:t>
+        <w:t>SET</w:t>
+      </w:r>
+      <w:r>
+        <w:rPr>
+          <w:rFonts w:ascii="Consolas" w:eastAsia="Times New Roman" w:hAnsi="Consolas"/>
+          <w:b w:val="0"/>
+          <w:color w:val="000000"/>
+          <w:sz w:val="18"/>
+          <w:szCs w:val="18"/>
+          <w:bdr w:val="none" w:sz="0" w:space="0" w:color="auto" w:frame="1"/>
+          <w:lang w:eastAsia="it-IT"/>
+        </w:rPr>
+        <w:t> MESSAGE_TEXT=</w:t>
+      </w:r>
+      <w:r>
+        <w:rPr>
+          <w:rFonts w:ascii="Consolas" w:eastAsia="Times New Roman" w:hAnsi="Consolas"/>
+          <w:b w:val="0"/>
+          <w:color w:val="0000FF"/>
+          <w:sz w:val="18"/>
+          <w:szCs w:val="18"/>
+          <w:bdr w:val="none" w:sz="0" w:space="0" w:color="auto" w:frame="1"/>
+          <w:lang w:eastAsia="it-IT"/>
+        </w:rPr>
+        <w:t>'Minorenni non ammessi.'</w:t>
+      </w:r>
+      <w:r>
+        <w:rPr>
+          <w:rFonts w:ascii="Consolas" w:eastAsia="Times New Roman" w:hAnsi="Consolas"/>
+          <w:b w:val="0"/>
+          <w:color w:val="000000"/>
+          <w:sz w:val="18"/>
+          <w:szCs w:val="18"/>
+          <w:bdr w:val="none" w:sz="0" w:space="0" w:color="auto" w:frame="1"/>
+          <w:lang w:eastAsia="it-IT"/>
+        </w:rPr>
+        <w:t>, MYSQL_ERRNO=1001;  </w:t>
       </w:r>
     </w:p>
     <w:p>
       <w:pPr>
         <w:numPr>
           <w:ilvl w:val="0"/>
-          <w:numId w:val="23"/>
+          <w:numId w:val="29"/>
         </w:numPr>
         <w:pBdr>
           <w:left w:val="single" w:sz="18" w:space="0" w:color="6CE26C"/>
@@ -21574,7 +21801,43 @@
           <w:bdr w:val="none" w:sz="0" w:space="0" w:color="auto" w:frame="1"/>
           <w:lang w:eastAsia="it-IT"/>
         </w:rPr>
-        <w:t>       </w:t>
+        <w:t>  </w:t>
+      </w:r>
+    </w:p>
+    <w:p>
+      <w:pPr>
+        <w:numPr>
+          <w:ilvl w:val="0"/>
+          <w:numId w:val="29"/>
+        </w:numPr>
+        <w:pBdr>
+          <w:left w:val="single" w:sz="18" w:space="0" w:color="6CE26C"/>
+        </w:pBdr>
+        <w:shd w:val="clear" w:color="auto" w:fill="FFFFFF"/>
+        <w:suppressAutoHyphens w:val="0"/>
+        <w:autoSpaceDN/>
+        <w:spacing w:beforeAutospacing="1" w:afterAutospacing="1" w:line="210" w:lineRule="atLeast"/>
+        <w:textAlignment w:val="auto"/>
+        <w:rPr>
+          <w:rFonts w:ascii="Consolas" w:eastAsia="Times New Roman" w:hAnsi="Consolas"/>
+          <w:b w:val="0"/>
+          <w:color w:val="5C5C5C"/>
+          <w:sz w:val="18"/>
+          <w:szCs w:val="18"/>
+          <w:lang w:eastAsia="it-IT"/>
+        </w:rPr>
+      </w:pPr>
+      <w:r>
+        <w:rPr>
+          <w:rFonts w:ascii="Consolas" w:eastAsia="Times New Roman" w:hAnsi="Consolas"/>
+          <w:b w:val="0"/>
+          <w:color w:val="000000"/>
+          <w:sz w:val="18"/>
+          <w:szCs w:val="18"/>
+          <w:bdr w:val="none" w:sz="0" w:space="0" w:color="auto" w:frame="1"/>
+          <w:lang w:eastAsia="it-IT"/>
+        </w:rPr>
+        <w:t>           </w:t>
       </w:r>
       <w:r>
         <w:rPr>
@@ -21598,7 +21861,67 @@
           <w:bdr w:val="none" w:sz="0" w:space="0" w:color="auto" w:frame="1"/>
           <w:lang w:eastAsia="it-IT"/>
         </w:rPr>
-        <w:t>  </w:t>
+        <w:t> IF;  </w:t>
+      </w:r>
+    </w:p>
+    <w:p>
+      <w:pPr>
+        <w:numPr>
+          <w:ilvl w:val="0"/>
+          <w:numId w:val="29"/>
+        </w:numPr>
+        <w:pBdr>
+          <w:left w:val="single" w:sz="18" w:space="0" w:color="6CE26C"/>
+        </w:pBdr>
+        <w:shd w:val="clear" w:color="auto" w:fill="F8F8F8"/>
+        <w:suppressAutoHyphens w:val="0"/>
+        <w:autoSpaceDN/>
+        <w:spacing w:beforeAutospacing="1" w:afterAutospacing="1" w:line="210" w:lineRule="atLeast"/>
+        <w:textAlignment w:val="auto"/>
+        <w:rPr>
+          <w:rFonts w:ascii="Consolas" w:eastAsia="Times New Roman" w:hAnsi="Consolas"/>
+          <w:b w:val="0"/>
+          <w:color w:val="5C5C5C"/>
+          <w:sz w:val="18"/>
+          <w:szCs w:val="18"/>
+          <w:lang w:eastAsia="it-IT"/>
+        </w:rPr>
+      </w:pPr>
+      <w:r>
+        <w:rPr>
+          <w:rFonts w:ascii="Consolas" w:eastAsia="Times New Roman" w:hAnsi="Consolas"/>
+          <w:b w:val="0"/>
+          <w:color w:val="000000"/>
+          <w:sz w:val="18"/>
+          <w:szCs w:val="18"/>
+          <w:bdr w:val="none" w:sz="0" w:space="0" w:color="auto" w:frame="1"/>
+          <w:lang w:eastAsia="it-IT"/>
+        </w:rPr>
+        <w:t>       </w:t>
+      </w:r>
+      <w:r>
+        <w:rPr>
+          <w:rFonts w:ascii="Consolas" w:eastAsia="Times New Roman" w:hAnsi="Consolas"/>
+          <w:bCs/>
+          <w:color w:val="006699"/>
+          <w:sz w:val="18"/>
+          <w:szCs w:val="18"/>
+          <w:bdr w:val="none" w:sz="0" w:space="0" w:color="auto" w:frame="1"/>
+          <w:lang w:eastAsia="it-IT"/>
+        </w:rPr>
+        <w:t>END</w:t>
+      </w:r>
+      <w:r>
+        <w:rPr>
+          <w:rFonts w:ascii="Consolas" w:eastAsia="Times New Roman" w:hAnsi="Consolas"/>
+          <w:b w:val="0"/>
+          <w:color w:val="000000"/>
+          <w:sz w:val="18"/>
+          <w:szCs w:val="18"/>
+          <w:bdr w:val="none" w:sz="0" w:space="0" w:color="auto" w:frame="1"/>
+          <w:lang w:eastAsia="it-IT"/>
+        </w:rPr>
+        <w:t>;  </w:t>
       </w:r>
     </w:p>
     <w:p>
@@ -21746,7 +22069,7 @@
         <v:path o:extrusionok="f" gradientshapeok="t" o:connecttype="rect"/>
         <o:lock v:ext="edit" aspectratio="t"/>
       </v:shapetype>
-      <v:shape id="_x0000_i1028" type="#_x0000_t75" style="width:168.75pt;height:168.75pt;visibility:visible;mso-wrap-style:square" o:bullet="t">
+      <v:shape id="_x0000_i1032" type="#_x0000_t75" style="width:168.75pt;height:168.75pt;visibility:visible;mso-wrap-style:square" o:bullet="t">
         <v:imagedata r:id="rId1" o:title=""/>
       </v:shape>
     </w:pict>
@@ -21967,6 +22290,119 @@
     </w:lvl>
   </w:abstractNum>
   <w:abstractNum w:abstractNumId="2" w15:restartNumberingAfterBreak="0">
+    <w:nsid w:val="09890F92"/>
+    <w:multiLevelType w:val="multilevel"/>
+    <w:tmpl w:val="29B0A610"/>
+    <w:lvl w:ilvl="0">
+      <w:start w:val="1"/>
+      <w:numFmt w:val="decimal"/>
+      <w:lvlText w:val="%1."/>
+      <w:lvlJc w:val="left"/>
+      <w:pPr>
+        <w:tabs>
+          <w:tab w:val="num" w:pos="720"/>
+        </w:tabs>
+        <w:ind w:left="720" w:hanging="360"/>
+      </w:pPr>
+    </w:lvl>
+    <w:lvl w:ilvl="1" w:tentative="1">
+      <w:start w:val="1"/>
+      <w:numFmt w:val="decimal"/>
+      <w:lvlText w:val="%2."/>
+      <w:lvlJc w:val="left"/>
+      <w:pPr>
+        <w:tabs>
+          <w:tab w:val="num" w:pos="1440"/>
+        </w:tabs>
+        <w:ind w:left="1440" w:hanging="360"/>
+      </w:pPr>
+    </w:lvl>
+    <w:lvl w:ilvl="2" w:tentative="1">
+      <w:start w:val="1"/>
+      <w:numFmt w:val="decimal"/>
+      <w:lvlText w:val="%3."/>
+      <w:lvlJc w:val="left"/>
+      <w:pPr>
+        <w:tabs>
+          <w:tab w:val="num" w:pos="2160"/>
+        </w:tabs>
+        <w:ind w:left="2160" w:hanging="360"/>
+      </w:pPr>
+    </w:lvl>
+    <w:lvl w:ilvl="3" w:tentative="1">
+      <w:start w:val="1"/>
+      <w:numFmt w:val="decimal"/>
+      <w:lvlText w:val="%4."/>
+      <w:lvlJc w:val="left"/>
+      <w:pPr>
+        <w:tabs>
+          <w:tab w:val="num" w:pos="2880"/>
+        </w:tabs>
+        <w:ind w:left="2880" w:hanging="360"/>
+      </w:pPr>
+    </w:lvl>
+    <w:lvl w:ilvl="4" w:tentative="1">
+      <w:start w:val="1"/>
+      <w:numFmt w:val="decimal"/>
+      <w:lvlText w:val="%5."/>
+      <w:lvlJc w:val="left"/>
+      <w:pPr>
+        <w:tabs>
+          <w:tab w:val="num" w:pos="3600"/>
+        </w:tabs>
+        <w:ind w:left="3600" w:hanging="360"/>
+      </w:pPr>
+    </w:lvl>
+    <w:lvl w:ilvl="5" w:tentative="1">
+      <w:start w:val="1"/>
+      <w:numFmt w:val="decimal"/>
+      <w:lvlText w:val="%6."/>
+      <w:lvlJc w:val="left"/>
+      <w:pPr>
+        <w:tabs>
+          <w:tab w:val="num" w:pos="4320"/>
+        </w:tabs>
+        <w:ind w:left="4320" w:hanging="360"/>
+      </w:pPr>
+    </w:lvl>
+    <w:lvl w:ilvl="6" w:tentative="1">
+      <w:start w:val="1"/>
+      <w:numFmt w:val="decimal"/>
+      <w:lvlText w:val="%7."/>
+      <w:lvlJc w:val="left"/>
+      <w:pPr>
+        <w:tabs>
+          <w:tab w:val="num" w:pos="5040"/>
+        </w:tabs>
+        <w:ind w:left="5040" w:hanging="360"/>
+      </w:pPr>
+    </w:lvl>
+    <w:lvl w:ilvl="7" w:tentative="1">
+      <w:start w:val="1"/>
+      <w:numFmt w:val="decimal"/>
+      <w:lvlText w:val="%8."/>
+      <w:lvlJc w:val="left"/>
+      <w:pPr>
+        <w:tabs>
+          <w:tab w:val="num" w:pos="5760"/>
+        </w:tabs>
+        <w:ind w:left="5760" w:hanging="360"/>
+      </w:pPr>
+    </w:lvl>
+    <w:lvl w:ilvl="8" w:tentative="1">
+      <w:start w:val="1"/>
+      <w:numFmt w:val="decimal"/>
+      <w:lvlText w:val="%9."/>
+      <w:lvlJc w:val="left"/>
+      <w:pPr>
+        <w:tabs>
+          <w:tab w:val="num" w:pos="6480"/>
+        </w:tabs>
+        <w:ind w:left="6480" w:hanging="360"/>
+      </w:pPr>
+    </w:lvl>
+  </w:abstractNum>
+  <w:abstractNum w:abstractNumId="3" w15:restartNumberingAfterBreak="0">
     <w:nsid w:val="0EE47200"/>
     <w:multiLevelType w:val="multilevel"/>
     <w:tmpl w:val="7C6CA94E"/>
@@ -22079,7 +22515,7 @@
       </w:pPr>
     </w:lvl>
   </w:abstractNum>
-  <w:abstractNum w:abstractNumId="3" w15:restartNumberingAfterBreak="0">
+  <w:abstractNum w:abstractNumId="4" w15:restartNumberingAfterBreak="0">
     <w:nsid w:val="0FB96C37"/>
     <w:multiLevelType w:val="multilevel"/>
     <w:tmpl w:val="851C2670"/>
@@ -22165,7 +22601,120 @@
       </w:pPr>
     </w:lvl>
   </w:abstractNum>
-  <w:abstractNum w:abstractNumId="4" w15:restartNumberingAfterBreak="0">
+  <w:abstractNum w:abstractNumId="5" w15:restartNumberingAfterBreak="0">
+    <w:nsid w:val="11307FE0"/>
+    <w:multiLevelType w:val="multilevel"/>
+    <w:tmpl w:val="239EB47C"/>
+    <w:lvl w:ilvl="0">
+      <w:start w:val="1"/>
+      <w:numFmt w:val="decimal"/>
+      <w:lvlText w:val="%1."/>
+      <w:lvlJc w:val="left"/>
+      <w:pPr>
+        <w:tabs>
+          <w:tab w:val="num" w:pos="720"/>
+        </w:tabs>
+        <w:ind w:left="720" w:hanging="360"/>
+      </w:pPr>
+    </w:lvl>
+    <w:lvl w:ilvl="1" w:tentative="1">
+      <w:start w:val="1"/>
+      <w:numFmt w:val="decimal"/>
+      <w:lvlText w:val="%2."/>
+      <w:lvlJc w:val="left"/>
+      <w:pPr>
+        <w:tabs>
+          <w:tab w:val="num" w:pos="1440"/>
+        </w:tabs>
+        <w:ind w:left="1440" w:hanging="360"/>
+      </w:pPr>
+    </w:lvl>
+    <w:lvl w:ilvl="2" w:tentative="1">
+      <w:start w:val="1"/>
+      <w:numFmt w:val="decimal"/>
+      <w:lvlText w:val="%3."/>
+      <w:lvlJc w:val="left"/>
+      <w:pPr>
+        <w:tabs>
+          <w:tab w:val="num" w:pos="2160"/>
+        </w:tabs>
+        <w:ind w:left="2160" w:hanging="360"/>
+      </w:pPr>
+    </w:lvl>
+    <w:lvl w:ilvl="3" w:tentative="1">
+      <w:start w:val="1"/>
+      <w:numFmt w:val="decimal"/>
+      <w:lvlText w:val="%4."/>
+      <w:lvlJc w:val="left"/>
+      <w:pPr>
+        <w:tabs>
+          <w:tab w:val="num" w:pos="2880"/>
+        </w:tabs>
+        <w:ind w:left="2880" w:hanging="360"/>
+      </w:pPr>
+    </w:lvl>
+    <w:lvl w:ilvl="4" w:tentative="1">
+      <w:start w:val="1"/>
+      <w:numFmt w:val="decimal"/>
+      <w:lvlText w:val="%5."/>
+      <w:lvlJc w:val="left"/>
+      <w:pPr>
+        <w:tabs>
+          <w:tab w:val="num" w:pos="3600"/>
+        </w:tabs>
+        <w:ind w:left="3600" w:hanging="360"/>
+      </w:pPr>
+    </w:lvl>
+    <w:lvl w:ilvl="5" w:tentative="1">
+      <w:start w:val="1"/>
+      <w:numFmt w:val="decimal"/>
+      <w:lvlText w:val="%6."/>
+      <w:lvlJc w:val="left"/>
+      <w:pPr>
+        <w:tabs>
+          <w:tab w:val="num" w:pos="4320"/>
+        </w:tabs>
+        <w:ind w:left="4320" w:hanging="360"/>
+      </w:pPr>
+    </w:lvl>
+    <w:lvl w:ilvl="6" w:tentative="1">
+      <w:start w:val="1"/>
+      <w:numFmt w:val="decimal"/>
+      <w:lvlText w:val="%7."/>
+      <w:lvlJc w:val="left"/>
+      <w:pPr>
+        <w:tabs>
+          <w:tab w:val="num" w:pos="5040"/>
+        </w:tabs>
+        <w:ind w:left="5040" w:hanging="360"/>
+      </w:pPr>
+    </w:lvl>
+    <w:lvl w:ilvl="7" w:tentative="1">
+      <w:start w:val="1"/>
+      <w:numFmt w:val="decimal"/>
+      <w:lvlText w:val="%8."/>
+      <w:lvlJc w:val="left"/>
+      <w:pPr>
+        <w:tabs>
+          <w:tab w:val="num" w:pos="5760"/>
+        </w:tabs>
+        <w:ind w:left="5760" w:hanging="360"/>
+      </w:pPr>
+    </w:lvl>
+    <w:lvl w:ilvl="8" w:tentative="1">
+      <w:start w:val="1"/>
+      <w:numFmt w:val="decimal"/>
+      <w:lvlText w:val="%9."/>
+      <w:lvlJc w:val="left"/>
+      <w:pPr>
+        <w:tabs>
+          <w:tab w:val="num" w:pos="6480"/>
+        </w:tabs>
+        <w:ind w:left="6480" w:hanging="360"/>
+      </w:pPr>
+    </w:lvl>
+  </w:abstractNum>
+  <w:abstractNum w:abstractNumId="6" w15:restartNumberingAfterBreak="0">
     <w:nsid w:val="13235687"/>
     <w:multiLevelType w:val="multilevel"/>
     <w:tmpl w:val="81063A12"/>
@@ -22251,7 +22800,7 @@
       </w:pPr>
     </w:lvl>
   </w:abstractNum>
-  <w:abstractNum w:abstractNumId="5" w15:restartNumberingAfterBreak="0">
+  <w:abstractNum w:abstractNumId="7" w15:restartNumberingAfterBreak="0">
     <w:nsid w:val="13C36526"/>
     <w:multiLevelType w:val="multilevel"/>
     <w:tmpl w:val="5E50B566"/>
@@ -22364,7 +22913,7 @@
       </w:pPr>
     </w:lvl>
   </w:abstractNum>
-  <w:abstractNum w:abstractNumId="6" w15:restartNumberingAfterBreak="0">
+  <w:abstractNum w:abstractNumId="8" w15:restartNumberingAfterBreak="0">
     <w:nsid w:val="14B80194"/>
     <w:multiLevelType w:val="multilevel"/>
     <w:tmpl w:val="6AE43298"/>
@@ -22477,7 +23026,7 @@
       </w:pPr>
     </w:lvl>
   </w:abstractNum>
-  <w:abstractNum w:abstractNumId="7" w15:restartNumberingAfterBreak="0">
+  <w:abstractNum w:abstractNumId="9" w15:restartNumberingAfterBreak="0">
     <w:nsid w:val="1EAD1798"/>
     <w:multiLevelType w:val="multilevel"/>
     <w:tmpl w:val="CDB4E928"/>
@@ -22563,7 +23112,7 @@
       </w:pPr>
     </w:lvl>
   </w:abstractNum>
-  <w:abstractNum w:abstractNumId="8" w15:restartNumberingAfterBreak="0">
+  <w:abstractNum w:abstractNumId="10" w15:restartNumberingAfterBreak="0">
     <w:nsid w:val="23F95045"/>
     <w:multiLevelType w:val="multilevel"/>
     <w:tmpl w:val="3DCC4070"/>
@@ -22649,7 +23198,7 @@
       </w:pPr>
     </w:lvl>
   </w:abstractNum>
-  <w:abstractNum w:abstractNumId="9" w15:restartNumberingAfterBreak="0">
+  <w:abstractNum w:abstractNumId="11" w15:restartNumberingAfterBreak="0">
     <w:nsid w:val="2556141B"/>
     <w:multiLevelType w:val="multilevel"/>
     <w:tmpl w:val="2056FEB8"/>
@@ -22735,7 +23284,7 @@
       </w:pPr>
     </w:lvl>
   </w:abstractNum>
-  <w:abstractNum w:abstractNumId="10" w15:restartNumberingAfterBreak="0">
+  <w:abstractNum w:abstractNumId="12" w15:restartNumberingAfterBreak="0">
     <w:nsid w:val="2B367488"/>
     <w:multiLevelType w:val="multilevel"/>
     <w:tmpl w:val="953E07DC"/>
@@ -22837,7 +23386,7 @@
       </w:rPr>
     </w:lvl>
   </w:abstractNum>
-  <w:abstractNum w:abstractNumId="11" w15:restartNumberingAfterBreak="0">
+  <w:abstractNum w:abstractNumId="13" w15:restartNumberingAfterBreak="0">
     <w:nsid w:val="2D0128F0"/>
     <w:multiLevelType w:val="multilevel"/>
     <w:tmpl w:val="5BF66D30"/>
@@ -22950,7 +23499,7 @@
       </w:pPr>
     </w:lvl>
   </w:abstractNum>
-  <w:abstractNum w:abstractNumId="12" w15:restartNumberingAfterBreak="0">
+  <w:abstractNum w:abstractNumId="14" w15:restartNumberingAfterBreak="0">
     <w:nsid w:val="2FE93DAF"/>
     <w:multiLevelType w:val="multilevel"/>
     <w:tmpl w:val="2C7E4812"/>
@@ -23036,7 +23585,120 @@
       </w:pPr>
     </w:lvl>
   </w:abstractNum>
-  <w:abstractNum w:abstractNumId="13" w15:restartNumberingAfterBreak="0">
+  <w:abstractNum w:abstractNumId="15" w15:restartNumberingAfterBreak="0">
+    <w:nsid w:val="3AB57918"/>
+    <w:multiLevelType w:val="multilevel"/>
+    <w:tmpl w:val="A0823AEC"/>
+    <w:lvl w:ilvl="0">
+      <w:start w:val="1"/>
+      <w:numFmt w:val="decimal"/>
+      <w:lvlText w:val="%1."/>
+      <w:lvlJc w:val="left"/>
+      <w:pPr>
+        <w:tabs>
+          <w:tab w:val="num" w:pos="720"/>
+        </w:tabs>
+        <w:ind w:left="720" w:hanging="360"/>
+      </w:pPr>
+    </w:lvl>
+    <w:lvl w:ilvl="1" w:tentative="1">
+      <w:start w:val="1"/>
+      <w:numFmt w:val="decimal"/>
+      <w:lvlText w:val="%2."/>
+      <w:lvlJc w:val="left"/>
+      <w:pPr>
+        <w:tabs>
+          <w:tab w:val="num" w:pos="1440"/>
+        </w:tabs>
+        <w:ind w:left="1440" w:hanging="360"/>
+      </w:pPr>
+    </w:lvl>
+    <w:lvl w:ilvl="2" w:tentative="1">
+      <w:start w:val="1"/>
+      <w:numFmt w:val="decimal"/>
+      <w:lvlText w:val="%3."/>
+      <w:lvlJc w:val="left"/>
+      <w:pPr>
+        <w:tabs>
+          <w:tab w:val="num" w:pos="2160"/>
+        </w:tabs>
+        <w:ind w:left="2160" w:hanging="360"/>
+      </w:pPr>
+    </w:lvl>
+    <w:lvl w:ilvl="3" w:tentative="1">
+      <w:start w:val="1"/>
+      <w:numFmt w:val="decimal"/>
+      <w:lvlText w:val="%4."/>
+      <w:lvlJc w:val="left"/>
+      <w:pPr>
+        <w:tabs>
+          <w:tab w:val="num" w:pos="2880"/>
+        </w:tabs>
+        <w:ind w:left="2880" w:hanging="360"/>
+      </w:pPr>
+    </w:lvl>
+    <w:lvl w:ilvl="4" w:tentative="1">
+      <w:start w:val="1"/>
+      <w:numFmt w:val="decimal"/>
+      <w:lvlText w:val="%5."/>
+      <w:lvlJc w:val="left"/>
+      <w:pPr>
+        <w:tabs>
+          <w:tab w:val="num" w:pos="3600"/>
+        </w:tabs>
+        <w:ind w:left="3600" w:hanging="360"/>
+      </w:pPr>
+    </w:lvl>
+    <w:lvl w:ilvl="5" w:tentative="1">
+      <w:start w:val="1"/>
+      <w:numFmt w:val="decimal"/>
+      <w:lvlText w:val="%6."/>
+      <w:lvlJc w:val="left"/>
+      <w:pPr>
+        <w:tabs>
+          <w:tab w:val="num" w:pos="4320"/>
+        </w:tabs>
+        <w:ind w:left="4320" w:hanging="360"/>
+      </w:pPr>
+    </w:lvl>
+    <w:lvl w:ilvl="6" w:tentative="1">
+      <w:start w:val="1"/>
+      <w:numFmt w:val="decimal"/>
+      <w:lvlText w:val="%7."/>
+      <w:lvlJc w:val="left"/>
+      <w:pPr>
+        <w:tabs>
+          <w:tab w:val="num" w:pos="5040"/>
+        </w:tabs>
+        <w:ind w:left="5040" w:hanging="360"/>
+      </w:pPr>
+    </w:lvl>
+    <w:lvl w:ilvl="7" w:tentative="1">
+      <w:start w:val="1"/>
+      <w:numFmt w:val="decimal"/>
+      <w:lvlText w:val="%8."/>
+      <w:lvlJc w:val="left"/>
+      <w:pPr>
+        <w:tabs>
+          <w:tab w:val="num" w:pos="5760"/>
+        </w:tabs>
+        <w:ind w:left="5760" w:hanging="360"/>
+      </w:pPr>
+    </w:lvl>
+    <w:lvl w:ilvl="8" w:tentative="1">
+      <w:start w:val="1"/>
+      <w:numFmt w:val="decimal"/>
+      <w:lvlText w:val="%9."/>
+      <w:lvlJc w:val="left"/>
+      <w:pPr>
+        <w:tabs>
+          <w:tab w:val="num" w:pos="6480"/>
+        </w:tabs>
+        <w:ind w:left="6480" w:hanging="360"/>
+      </w:pPr>
+    </w:lvl>
+  </w:abstractNum>
+  <w:abstractNum w:abstractNumId="16" w15:restartNumberingAfterBreak="0">
     <w:nsid w:val="3ABB688E"/>
     <w:multiLevelType w:val="multilevel"/>
     <w:tmpl w:val="D25CB2F0"/>
@@ -23122,7 +23784,7 @@
       </w:pPr>
     </w:lvl>
   </w:abstractNum>
-  <w:abstractNum w:abstractNumId="14" w15:restartNumberingAfterBreak="0">
+  <w:abstractNum w:abstractNumId="17" w15:restartNumberingAfterBreak="0">
     <w:nsid w:val="3CBD7053"/>
     <w:multiLevelType w:val="multilevel"/>
     <w:tmpl w:val="039261AC"/>
@@ -23235,7 +23897,7 @@
       </w:pPr>
     </w:lvl>
   </w:abstractNum>
-  <w:abstractNum w:abstractNumId="15" w15:restartNumberingAfterBreak="0">
+  <w:abstractNum w:abstractNumId="18" w15:restartNumberingAfterBreak="0">
     <w:nsid w:val="3EEF0FC3"/>
     <w:multiLevelType w:val="multilevel"/>
     <w:tmpl w:val="C46CD634"/>
@@ -23321,7 +23983,7 @@
       </w:pPr>
     </w:lvl>
   </w:abstractNum>
-  <w:abstractNum w:abstractNumId="16" w15:restartNumberingAfterBreak="0">
+  <w:abstractNum w:abstractNumId="19" w15:restartNumberingAfterBreak="0">
     <w:nsid w:val="41E64EFF"/>
     <w:multiLevelType w:val="multilevel"/>
     <w:tmpl w:val="AE1E4B86"/>
@@ -23434,7 +24096,7 @@
       </w:pPr>
     </w:lvl>
   </w:abstractNum>
-  <w:abstractNum w:abstractNumId="17" w15:restartNumberingAfterBreak="0">
+  <w:abstractNum w:abstractNumId="20" w15:restartNumberingAfterBreak="0">
     <w:nsid w:val="48842F39"/>
     <w:multiLevelType w:val="multilevel"/>
     <w:tmpl w:val="9C226BA6"/>
@@ -23536,7 +24198,7 @@
       </w:rPr>
     </w:lvl>
   </w:abstractNum>
-  <w:abstractNum w:abstractNumId="18" w15:restartNumberingAfterBreak="0">
+  <w:abstractNum w:abstractNumId="21" w15:restartNumberingAfterBreak="0">
     <w:nsid w:val="498664DB"/>
     <w:multiLevelType w:val="multilevel"/>
     <w:tmpl w:val="EB026F6C"/>
@@ -23649,7 +24311,7 @@
       </w:pPr>
     </w:lvl>
   </w:abstractNum>
-  <w:abstractNum w:abstractNumId="19" w15:restartNumberingAfterBreak="0">
+  <w:abstractNum w:abstractNumId="22" w15:restartNumberingAfterBreak="0">
     <w:nsid w:val="5C8B0F54"/>
     <w:multiLevelType w:val="multilevel"/>
     <w:tmpl w:val="9CB2F392"/>
@@ -23762,7 +24424,7 @@
       </w:pPr>
     </w:lvl>
   </w:abstractNum>
-  <w:abstractNum w:abstractNumId="20" w15:restartNumberingAfterBreak="0">
+  <w:abstractNum w:abstractNumId="23" w15:restartNumberingAfterBreak="0">
     <w:nsid w:val="5CFA364C"/>
     <w:multiLevelType w:val="hybridMultilevel"/>
     <w:tmpl w:val="6A4EBF64"/>
@@ -23903,7 +24565,120 @@
       </w:rPr>
     </w:lvl>
   </w:abstractNum>
-  <w:abstractNum w:abstractNumId="21" w15:restartNumberingAfterBreak="0">
+  <w:abstractNum w:abstractNumId="24" w15:restartNumberingAfterBreak="0">
+    <w:nsid w:val="60CC34FA"/>
+    <w:multiLevelType w:val="multilevel"/>
+    <w:tmpl w:val="18A2842C"/>
+    <w:lvl w:ilvl="0">
+      <w:start w:val="1"/>
+      <w:numFmt w:val="decimal"/>
+      <w:lvlText w:val="%1."/>
+      <w:lvlJc w:val="left"/>
+      <w:pPr>
+        <w:tabs>
+          <w:tab w:val="num" w:pos="720"/>
+        </w:tabs>
+        <w:ind w:left="720" w:hanging="360"/>
+      </w:pPr>
+    </w:lvl>
+    <w:lvl w:ilvl="1" w:tentative="1">
+      <w:start w:val="1"/>
+      <w:numFmt w:val="decimal"/>
+      <w:lvlText w:val="%2."/>
+      <w:lvlJc w:val="left"/>
+      <w:pPr>
+        <w:tabs>
+          <w:tab w:val="num" w:pos="1440"/>
+        </w:tabs>
+        <w:ind w:left="1440" w:hanging="360"/>
+      </w:pPr>
+    </w:lvl>
+    <w:lvl w:ilvl="2" w:tentative="1">
+      <w:start w:val="1"/>
+      <w:numFmt w:val="decimal"/>
+      <w:lvlText w:val="%3."/>
+      <w:lvlJc w:val="left"/>
+      <w:pPr>
+        <w:tabs>
+          <w:tab w:val="num" w:pos="2160"/>
+        </w:tabs>
+        <w:ind w:left="2160" w:hanging="360"/>
+      </w:pPr>
+    </w:lvl>
+    <w:lvl w:ilvl="3" w:tentative="1">
+      <w:start w:val="1"/>
+      <w:numFmt w:val="decimal"/>
+      <w:lvlText w:val="%4."/>
+      <w:lvlJc w:val="left"/>
+      <w:pPr>
+        <w:tabs>
+          <w:tab w:val="num" w:pos="2880"/>
+        </w:tabs>
+        <w:ind w:left="2880" w:hanging="360"/>
+      </w:pPr>
+    </w:lvl>
+    <w:lvl w:ilvl="4" w:tentative="1">
+      <w:start w:val="1"/>
+      <w:numFmt w:val="decimal"/>
+      <w:lvlText w:val="%5."/>
+      <w:lvlJc w:val="left"/>
+      <w:pPr>
+        <w:tabs>
+          <w:tab w:val="num" w:pos="3600"/>
+        </w:tabs>
+        <w:ind w:left="3600" w:hanging="360"/>
+      </w:pPr>
+    </w:lvl>
+    <w:lvl w:ilvl="5" w:tentative="1">
+      <w:start w:val="1"/>
+      <w:numFmt w:val="decimal"/>
+      <w:lvlText w:val="%6."/>
+      <w:lvlJc w:val="left"/>
+      <w:pPr>
+        <w:tabs>
+          <w:tab w:val="num" w:pos="4320"/>
+        </w:tabs>
+        <w:ind w:left="4320" w:hanging="360"/>
+      </w:pPr>
+    </w:lvl>
+    <w:lvl w:ilvl="6" w:tentative="1">
+      <w:start w:val="1"/>
+      <w:numFmt w:val="decimal"/>
+      <w:lvlText w:val="%7."/>
+      <w:lvlJc w:val="left"/>
+      <w:pPr>
+        <w:tabs>
+          <w:tab w:val="num" w:pos="5040"/>
+        </w:tabs>
+        <w:ind w:left="5040" w:hanging="360"/>
+      </w:pPr>
+    </w:lvl>
+    <w:lvl w:ilvl="7" w:tentative="1">
+      <w:start w:val="1"/>
+      <w:numFmt w:val="decimal"/>
+      <w:lvlText w:val="%8."/>
+      <w:lvlJc w:val="left"/>
+      <w:pPr>
+        <w:tabs>
+          <w:tab w:val="num" w:pos="5760"/>
+        </w:tabs>
+        <w:ind w:left="5760" w:hanging="360"/>
+      </w:pPr>
+    </w:lvl>
+    <w:lvl w:ilvl="8" w:tentative="1">
+      <w:start w:val="1"/>
+      <w:numFmt w:val="decimal"/>
+      <w:lvlText w:val="%9."/>
+      <w:lvlJc w:val="left"/>
+      <w:pPr>
+        <w:tabs>
+          <w:tab w:val="num" w:pos="6480"/>
+        </w:tabs>
+        <w:ind w:left="6480" w:hanging="360"/>
+      </w:pPr>
+    </w:lvl>
+  </w:abstractNum>
+  <w:abstractNum w:abstractNumId="25" w15:restartNumberingAfterBreak="0">
     <w:nsid w:val="63063940"/>
     <w:multiLevelType w:val="multilevel"/>
     <w:tmpl w:val="0E262398"/>
@@ -23989,7 +24764,7 @@
       </w:pPr>
     </w:lvl>
   </w:abstractNum>
-  <w:abstractNum w:abstractNumId="22" w15:restartNumberingAfterBreak="0">
+  <w:abstractNum w:abstractNumId="26" w15:restartNumberingAfterBreak="0">
     <w:nsid w:val="693566A2"/>
     <w:multiLevelType w:val="multilevel"/>
     <w:tmpl w:val="5AE0DDAE"/>
@@ -24102,7 +24877,7 @@
       </w:pPr>
     </w:lvl>
   </w:abstractNum>
-  <w:abstractNum w:abstractNumId="23" w15:restartNumberingAfterBreak="0">
+  <w:abstractNum w:abstractNumId="27" w15:restartNumberingAfterBreak="0">
     <w:nsid w:val="69F072C0"/>
     <w:multiLevelType w:val="multilevel"/>
     <w:tmpl w:val="1B40AB22"/>
@@ -24215,7 +24990,7 @@
       </w:pPr>
     </w:lvl>
   </w:abstractNum>
-  <w:abstractNum w:abstractNumId="24" w15:restartNumberingAfterBreak="0">
+  <w:abstractNum w:abstractNumId="28" w15:restartNumberingAfterBreak="0">
     <w:nsid w:val="72DD5EC9"/>
     <w:multiLevelType w:val="multilevel"/>
     <w:tmpl w:val="3C5290B2"/>
@@ -24301,7 +25076,7 @@
       </w:pPr>
     </w:lvl>
   </w:abstractNum>
-  <w:abstractNum w:abstractNumId="25" w15:restartNumberingAfterBreak="0">
+  <w:abstractNum w:abstractNumId="29" w15:restartNumberingAfterBreak="0">
     <w:nsid w:val="7AD9260D"/>
     <w:multiLevelType w:val="multilevel"/>
     <w:tmpl w:val="E3FAA60A"/>
@@ -24388,82 +25163,94 @@
     </w:lvl>
   </w:abstractNum>
   <w:num w:numId="1">
+    <w:abstractNumId w:val="12"/>
+  </w:num>
+  <w:num w:numId="2">
+    <w:abstractNumId w:val="25"/>
+  </w:num>
+  <w:num w:numId="3">
+    <w:abstractNumId w:val="28"/>
+  </w:num>
+  <w:num w:numId="4">
+    <w:abstractNumId w:val="16"/>
+  </w:num>
+  <w:num w:numId="5">
+    <w:abstractNumId w:val="9"/>
+  </w:num>
+  <w:num w:numId="6">
     <w:abstractNumId w:val="10"/>
   </w:num>
-  <w:num w:numId="2">
-    <w:abstractNumId w:val="21"/>
-  </w:num>
-  <w:num w:numId="3">
-    <w:abstractNumId w:val="24"/>
-  </w:num>
-  <w:num w:numId="4">
-    <w:abstractNumId w:val="13"/>
-  </w:num>
-  <w:num w:numId="5">
-    <w:abstractNumId w:val="7"/>
-  </w:num>
-  <w:num w:numId="6">
-    <w:abstractNumId w:val="8"/>
-  </w:num>
   <w:num w:numId="7">
-    <w:abstractNumId w:val="17"/>
+    <w:abstractNumId w:val="20"/>
   </w:num>
   <w:num w:numId="8">
-    <w:abstractNumId w:val="4"/>
+    <w:abstractNumId w:val="6"/>
   </w:num>
   <w:num w:numId="9">
     <w:abstractNumId w:val="1"/>
   </w:num>
   <w:num w:numId="10">
-    <w:abstractNumId w:val="9"/>
+    <w:abstractNumId w:val="11"/>
   </w:num>
   <w:num w:numId="11">
-    <w:abstractNumId w:val="15"/>
+    <w:abstractNumId w:val="18"/>
   </w:num>
   <w:num w:numId="12">
+    <w:abstractNumId w:val="4"/>
+  </w:num>
+  <w:num w:numId="13">
+    <w:abstractNumId w:val="29"/>
+  </w:num>
+  <w:num w:numId="14">
+    <w:abstractNumId w:val="14"/>
+  </w:num>
+  <w:num w:numId="15">
+    <w:abstractNumId w:val="21"/>
+  </w:num>
+  <w:num w:numId="16">
+    <w:abstractNumId w:val="19"/>
+  </w:num>
+  <w:num w:numId="17">
+    <w:abstractNumId w:val="13"/>
+  </w:num>
+  <w:num w:numId="18">
+    <w:abstractNumId w:val="22"/>
+  </w:num>
+  <w:num w:numId="19">
+    <w:abstractNumId w:val="17"/>
+  </w:num>
+  <w:num w:numId="20">
     <w:abstractNumId w:val="3"/>
   </w:num>
-  <w:num w:numId="13">
-    <w:abstractNumId w:val="25"/>
-  </w:num>
-  <w:num w:numId="14">
-    <w:abstractNumId w:val="12"/>
-  </w:num>
-  <w:num w:numId="15">
-    <w:abstractNumId w:val="18"/>
-  </w:num>
-  <w:num w:numId="16">
-    <w:abstractNumId w:val="16"/>
-  </w:num>
-  <w:num w:numId="17">
-    <w:abstractNumId w:val="11"/>
-  </w:num>
-  <w:num w:numId="18">
-    <w:abstractNumId w:val="19"/>
-  </w:num>
-  <w:num w:numId="19">
-    <w:abstractNumId w:val="14"/>
-  </w:num>
-  <w:num w:numId="20">
-    <w:abstractNumId w:val="2"/>
-  </w:num>
   <w:num w:numId="21">
-    <w:abstractNumId w:val="23"/>
+    <w:abstractNumId w:val="27"/>
   </w:num>
   <w:num w:numId="22">
     <w:abstractNumId w:val="0"/>
   </w:num>
   <w:num w:numId="23">
-    <w:abstractNumId w:val="22"/>
+    <w:abstractNumId w:val="26"/>
   </w:num>
   <w:num w:numId="24">
-    <w:abstractNumId w:val="20"/>
+    <w:abstractNumId w:val="23"/>
   </w:num>
   <w:num w:numId="25">
+    <w:abstractNumId w:val="7"/>
+  </w:num>
+  <w:num w:numId="26">
+    <w:abstractNumId w:val="8"/>
+  </w:num>
+  <w:num w:numId="27">
+    <w:abstractNumId w:val="24"/>
+  </w:num>
+  <w:num w:numId="28">
     <w:abstractNumId w:val="5"/>
   </w:num>
-  <w:num w:numId="26">
-    <w:abstractNumId w:val="6"/>
+  <w:num w:numId="29">
+    <w:abstractNumId w:val="2"/>
+  </w:num>
+  <w:num w:numId="30">
+    <w:abstractNumId w:val="15"/>
   </w:num>
 </w:numbering>
 </file>

</xml_diff>